<commit_message>
added thunk middleware to make async actions
</commit_message>
<xml_diff>
--- a/Redux/Redux Notes.docx
+++ b/Redux/Redux Notes.docx
@@ -2169,13 +2169,7 @@
         </w:numPr>
       </w:pPr>
       <w:r>
-        <w:t xml:space="preserve">Going back to the cake example, suppose we also want to sell ice cream. We can define an action called </w:t>
-      </w:r>
-      <w:r>
-        <w:t>BUY_ICE_CREAM</w:t>
-      </w:r>
-      <w:r>
-        <w:t xml:space="preserve">, create a new </w:t>
+        <w:t xml:space="preserve">Going back to the cake example, suppose we also want to sell ice cream. We can define an action called BUY_ICE_CREAM, create a new </w:t>
       </w:r>
       <w:proofErr w:type="spellStart"/>
       <w:r>
@@ -2211,6 +2205,9 @@
         </w:numPr>
       </w:pPr>
       <w:r>
+        <w:rPr>
+          <w:noProof/>
+        </w:rPr>
         <w:lastRenderedPageBreak/>
         <w:drawing>
           <wp:inline distT="0" distB="0" distL="0" distR="0" wp14:anchorId="7F587E33" wp14:editId="00EE5C33">
@@ -2261,6 +2258,9 @@
         <w:t xml:space="preserve">Output: </w:t>
       </w:r>
       <w:r>
+        <w:rPr>
+          <w:noProof/>
+        </w:rPr>
         <w:drawing>
           <wp:inline distT="0" distB="0" distL="0" distR="0" wp14:anchorId="13BE721F" wp14:editId="0C2CCCC8">
             <wp:extent cx="3715268" cy="800212"/>
@@ -2358,6 +2358,9 @@
         </w:numPr>
       </w:pPr>
       <w:r>
+        <w:rPr>
+          <w:noProof/>
+        </w:rPr>
         <w:drawing>
           <wp:inline distT="0" distB="0" distL="0" distR="0" wp14:anchorId="4A1C3168" wp14:editId="35F5F852">
             <wp:extent cx="3802015" cy="6410960"/>
@@ -2459,10 +2462,7 @@
         <w:t xml:space="preserve"> </w:t>
       </w:r>
       <w:r>
-        <w:t>We can</w:t>
-      </w:r>
-      <w:r>
-        <w:t xml:space="preserve"> store the </w:t>
+        <w:t xml:space="preserve">We can store the </w:t>
       </w:r>
       <w:proofErr w:type="spellStart"/>
       <w:proofErr w:type="gramStart"/>
@@ -2472,105 +2472,93 @@
       <w:proofErr w:type="spellEnd"/>
       <w:proofErr w:type="gramEnd"/>
       <w:r>
-        <w:t xml:space="preserve"> function inside </w:t>
-      </w:r>
-      <w:r>
-        <w:t>a constant</w:t>
+        <w:t xml:space="preserve"> function inside a constant </w:t>
+      </w:r>
+      <w:proofErr w:type="spellStart"/>
+      <w:r>
+        <w:t>combineReducers</w:t>
+      </w:r>
+      <w:proofErr w:type="spellEnd"/>
+      <w:r>
+        <w:t xml:space="preserve"> function. This just makes using the </w:t>
+      </w:r>
+      <w:proofErr w:type="spellStart"/>
+      <w:r>
+        <w:t>combineReducers</w:t>
+      </w:r>
+      <w:proofErr w:type="spellEnd"/>
+      <w:r>
+        <w:t xml:space="preserve"> function easier since instead of saying </w:t>
+      </w:r>
+      <w:proofErr w:type="spellStart"/>
+      <w:proofErr w:type="gramStart"/>
+      <w:r>
+        <w:t>redux.combineReducers</w:t>
+      </w:r>
+      <w:proofErr w:type="spellEnd"/>
+      <w:proofErr w:type="gramEnd"/>
+      <w:r>
+        <w:t xml:space="preserve">, we can just say </w:t>
+      </w:r>
+      <w:proofErr w:type="spellStart"/>
+      <w:r>
+        <w:t>combineReducers</w:t>
+      </w:r>
+      <w:proofErr w:type="spellEnd"/>
+      <w:r>
+        <w:t>.</w:t>
+      </w:r>
+    </w:p>
+    <w:p>
+      <w:pPr>
+        <w:pStyle w:val="ListParagraph"/>
+        <w:numPr>
+          <w:ilvl w:val="0"/>
+          <w:numId w:val="1"/>
+        </w:numPr>
+      </w:pPr>
+      <w:r>
+        <w:t xml:space="preserve">The </w:t>
+      </w:r>
+      <w:proofErr w:type="spellStart"/>
+      <w:r>
+        <w:t>combineReducers</w:t>
+      </w:r>
+      <w:proofErr w:type="spellEnd"/>
+      <w:r>
+        <w:t xml:space="preserve"> function accepts an object. Each key/value pair in this object corresponds to a reducer. Note that the keys can be named whatever, but conventionally, the key name is the name of the state the reducer handles.</w:t>
       </w:r>
       <w:r>
         <w:t xml:space="preserve"> </w:t>
       </w:r>
+      <w:r>
+        <w:t xml:space="preserve">This </w:t>
+      </w:r>
       <w:proofErr w:type="spellStart"/>
       <w:r>
         <w:t>combineReducers</w:t>
       </w:r>
       <w:proofErr w:type="spellEnd"/>
       <w:r>
-        <w:t xml:space="preserve"> function. This just makes using the</w:t>
+        <w:t xml:space="preserve"> function returns a reducer which is conventionally called </w:t>
+      </w:r>
+      <w:proofErr w:type="spellStart"/>
+      <w:r>
+        <w:t>rootReducer</w:t>
+      </w:r>
+      <w:proofErr w:type="spellEnd"/>
+      <w:r>
+        <w:t>.</w:t>
       </w:r>
       <w:r>
         <w:t xml:space="preserve"> </w:t>
       </w:r>
       <w:proofErr w:type="spellStart"/>
       <w:r>
-        <w:t>combineReducers</w:t>
-      </w:r>
-      <w:proofErr w:type="spellEnd"/>
-      <w:r>
-        <w:t xml:space="preserve"> function easier since instead of saying </w:t>
-      </w:r>
-      <w:proofErr w:type="spellStart"/>
-      <w:proofErr w:type="gramStart"/>
-      <w:r>
-        <w:t>redux.combineReducers</w:t>
-      </w:r>
-      <w:proofErr w:type="spellEnd"/>
-      <w:proofErr w:type="gramEnd"/>
-      <w:r>
-        <w:t>, we can just say</w:t>
-      </w:r>
-      <w:r>
-        <w:t xml:space="preserve"> </w:t>
-      </w:r>
-      <w:proofErr w:type="spellStart"/>
-      <w:r>
-        <w:t>combineReducers</w:t>
-      </w:r>
-      <w:proofErr w:type="spellEnd"/>
-      <w:r>
-        <w:t>.</w:t>
-      </w:r>
-    </w:p>
-    <w:p>
-      <w:pPr>
-        <w:pStyle w:val="ListParagraph"/>
-        <w:numPr>
-          <w:ilvl w:val="0"/>
-          <w:numId w:val="1"/>
-        </w:numPr>
-      </w:pPr>
-      <w:r>
-        <w:t xml:space="preserve">The </w:t>
-      </w:r>
-      <w:proofErr w:type="spellStart"/>
-      <w:r>
-        <w:t>combineReducers</w:t>
-      </w:r>
-      <w:proofErr w:type="spellEnd"/>
-      <w:r>
-        <w:t xml:space="preserve"> function accepts an object. Each key/value pair in this object corresponds to a reducer. Note that the keys can be named whatever, but conventionally, the key name is the name of the state the reducer handles.</w:t>
-      </w:r>
-      <w:r>
-        <w:t xml:space="preserve"> </w:t>
-      </w:r>
-      <w:r>
-        <w:t xml:space="preserve">This </w:t>
-      </w:r>
-      <w:proofErr w:type="spellStart"/>
-      <w:r>
-        <w:t>combineReducers</w:t>
-      </w:r>
-      <w:proofErr w:type="spellEnd"/>
-      <w:r>
-        <w:t xml:space="preserve"> function returns a reducer which is conventionally called </w:t>
-      </w:r>
-      <w:proofErr w:type="spellStart"/>
-      <w:r>
         <w:t>rootReducer</w:t>
       </w:r>
       <w:proofErr w:type="spellEnd"/>
       <w:r>
-        <w:t>.</w:t>
-      </w:r>
-      <w:r>
-        <w:t xml:space="preserve"> </w:t>
-      </w:r>
-      <w:proofErr w:type="spellStart"/>
-      <w:r>
-        <w:t>rootReducer</w:t>
-      </w:r>
-      <w:proofErr w:type="spellEnd"/>
-      <w:r>
         <w:t xml:space="preserve"> is what we will pass into </w:t>
       </w:r>
       <w:proofErr w:type="spellStart"/>
@@ -2588,6 +2576,9 @@
         </w:numPr>
       </w:pPr>
       <w:r>
+        <w:rPr>
+          <w:noProof/>
+        </w:rPr>
         <w:lastRenderedPageBreak/>
         <w:drawing>
           <wp:inline distT="0" distB="0" distL="0" distR="0" wp14:anchorId="6FBA65CA" wp14:editId="66C7F3A7">
@@ -2655,6 +2646,9 @@
         </w:numPr>
       </w:pPr>
       <w:r>
+        <w:rPr>
+          <w:noProof/>
+        </w:rPr>
         <w:drawing>
           <wp:inline distT="0" distB="0" distL="0" distR="0" wp14:anchorId="2F62E36A" wp14:editId="1AE70E88">
             <wp:extent cx="3454258" cy="7991475"/>
@@ -2705,6 +2699,9 @@
         <w:t xml:space="preserve">Output: </w:t>
       </w:r>
       <w:r>
+        <w:rPr>
+          <w:noProof/>
+        </w:rPr>
         <w:drawing>
           <wp:inline distT="0" distB="0" distL="0" distR="0" wp14:anchorId="57BE186A" wp14:editId="32BB8056">
             <wp:extent cx="4839375" cy="733527"/>
@@ -2943,6 +2940,9 @@
         </w:numPr>
       </w:pPr>
       <w:r>
+        <w:rPr>
+          <w:noProof/>
+        </w:rPr>
         <w:drawing>
           <wp:inline distT="0" distB="0" distL="0" distR="0" wp14:anchorId="5B957F4D" wp14:editId="04155ABF">
             <wp:extent cx="4524959" cy="4930497"/>
@@ -3161,10 +3161,7 @@
       </w:r>
       <w:proofErr w:type="spellStart"/>
       <w:r>
-        <w:t>cake</w:t>
-      </w:r>
-      <w:r>
-        <w:t>Reducer</w:t>
+        <w:t>cakeReducer</w:t>
       </w:r>
       <w:proofErr w:type="spellEnd"/>
       <w:r>
@@ -3194,172 +3191,2220 @@
       </w:r>
       <w:proofErr w:type="spellStart"/>
       <w:r>
+        <w:t>iceCreamState</w:t>
+      </w:r>
+      <w:proofErr w:type="spellEnd"/>
+      <w:r>
+        <w:t xml:space="preserve"> nor the state object stored in the redux store. This </w:t>
+      </w:r>
+      <w:proofErr w:type="spellStart"/>
+      <w:r>
+        <w:t>cakeReducer</w:t>
+      </w:r>
+      <w:proofErr w:type="spellEnd"/>
+      <w:r>
+        <w:t xml:space="preserve"> logs ‘cake</w:t>
+      </w:r>
+      <w:r>
+        <w:t xml:space="preserve"> reducer</w:t>
+      </w:r>
+      <w:r>
+        <w:t xml:space="preserve">’ followed by the </w:t>
+      </w:r>
+      <w:proofErr w:type="spellStart"/>
+      <w:r>
+        <w:t>cakeState</w:t>
+      </w:r>
+      <w:proofErr w:type="spellEnd"/>
+      <w:r>
+        <w:t xml:space="preserve"> </w:t>
+      </w:r>
+      <w:proofErr w:type="gramStart"/>
+      <w:r>
+        <w:t>‘</w:t>
+      </w:r>
+      <w:r>
+        <w:t xml:space="preserve">{ </w:t>
+      </w:r>
+      <w:proofErr w:type="spellStart"/>
+      <w:r>
+        <w:t>num</w:t>
+      </w:r>
+      <w:r>
+        <w:t>Cake</w:t>
+      </w:r>
+      <w:r>
+        <w:t>s</w:t>
+      </w:r>
+      <w:proofErr w:type="spellEnd"/>
+      <w:proofErr w:type="gramEnd"/>
+      <w:r>
+        <w:t xml:space="preserve">: </w:t>
+      </w:r>
+      <w:r>
+        <w:t>10</w:t>
+      </w:r>
+      <w:r>
+        <w:t xml:space="preserve"> }</w:t>
+      </w:r>
+      <w:r>
+        <w:t xml:space="preserve">’. Since the action type is BUY_CAKE, the </w:t>
+      </w:r>
+      <w:proofErr w:type="spellStart"/>
+      <w:r>
+        <w:t>cakeReducer</w:t>
+      </w:r>
+      <w:proofErr w:type="spellEnd"/>
+      <w:r>
+        <w:t xml:space="preserve"> just returns an updated state with the </w:t>
+      </w:r>
+      <w:proofErr w:type="spellStart"/>
+      <w:r>
+        <w:t>numCakes</w:t>
+      </w:r>
+      <w:proofErr w:type="spellEnd"/>
+      <w:r>
+        <w:t xml:space="preserve"> decremented by 1.</w:t>
+      </w:r>
+    </w:p>
+    <w:p>
+      <w:pPr>
+        <w:pStyle w:val="ListParagraph"/>
+        <w:numPr>
+          <w:ilvl w:val="0"/>
+          <w:numId w:val="1"/>
+        </w:numPr>
+      </w:pPr>
+      <w:r>
+        <w:t>Since we set up a subscription to the redux store, it now logs the updated state which is ‘</w:t>
+      </w:r>
+      <w:r>
+        <w:t xml:space="preserve">Updated State </w:t>
+      </w:r>
+      <w:proofErr w:type="gramStart"/>
+      <w:r>
+        <w:t xml:space="preserve">{ </w:t>
+      </w:r>
+      <w:proofErr w:type="spellStart"/>
+      <w:r>
         <w:t>iceCream</w:t>
       </w:r>
-      <w:r>
-        <w:t>State</w:t>
-      </w:r>
-      <w:proofErr w:type="spellEnd"/>
-      <w:r>
-        <w:t xml:space="preserve"> nor the state object stored in the redux store. This </w:t>
-      </w:r>
-      <w:proofErr w:type="spellStart"/>
-      <w:r>
-        <w:t>cakeReducer</w:t>
-      </w:r>
-      <w:proofErr w:type="spellEnd"/>
-      <w:r>
-        <w:t xml:space="preserve"> logs ‘</w:t>
-      </w:r>
-      <w:r>
-        <w:t>cake</w:t>
-      </w:r>
-      <w:r>
-        <w:t xml:space="preserve"> reducer</w:t>
-      </w:r>
-      <w:r>
-        <w:t xml:space="preserve">’ followed by the </w:t>
-      </w:r>
-      <w:proofErr w:type="spellStart"/>
-      <w:r>
-        <w:t>cakeState</w:t>
-      </w:r>
-      <w:proofErr w:type="spellEnd"/>
+      <w:proofErr w:type="spellEnd"/>
+      <w:proofErr w:type="gramEnd"/>
+      <w:r>
+        <w:t xml:space="preserve">: { </w:t>
+      </w:r>
+      <w:proofErr w:type="spellStart"/>
+      <w:r>
+        <w:t>numIceCreams</w:t>
+      </w:r>
+      <w:proofErr w:type="spellEnd"/>
+      <w:r>
+        <w:t xml:space="preserve">: 5 }, cake: { </w:t>
+      </w:r>
+      <w:proofErr w:type="spellStart"/>
+      <w:r>
+        <w:t>numCakes</w:t>
+      </w:r>
+      <w:proofErr w:type="spellEnd"/>
+      <w:r>
+        <w:t>: 9 } }</w:t>
+      </w:r>
+      <w:r>
+        <w:t>’</w:t>
+      </w:r>
+    </w:p>
+    <w:p>
+      <w:pPr>
+        <w:pStyle w:val="ListParagraph"/>
+        <w:numPr>
+          <w:ilvl w:val="0"/>
+          <w:numId w:val="1"/>
+        </w:numPr>
+      </w:pPr>
+      <w:r>
+        <w:t xml:space="preserve">When our application </w:t>
+      </w:r>
+      <w:proofErr w:type="gramStart"/>
+      <w:r>
+        <w:t>grows in size</w:t>
+      </w:r>
+      <w:proofErr w:type="gramEnd"/>
+      <w:r>
+        <w:t>, we can split the reducers into separate files and keep them independent of each other.</w:t>
+      </w:r>
+    </w:p>
+    <w:p/>
+    <w:p>
+      <w:pPr>
+        <w:rPr>
+          <w:b/>
+          <w:bCs/>
+          <w:u w:val="single"/>
+        </w:rPr>
+      </w:pPr>
+      <w:r>
+        <w:rPr>
+          <w:b/>
+          <w:bCs/>
+          <w:u w:val="single"/>
+        </w:rPr>
+        <w:t>Middleware</w:t>
+      </w:r>
+    </w:p>
+    <w:p>
+      <w:pPr>
+        <w:pStyle w:val="ListParagraph"/>
+        <w:numPr>
+          <w:ilvl w:val="0"/>
+          <w:numId w:val="1"/>
+        </w:numPr>
+      </w:pPr>
+      <w:r>
+        <w:t xml:space="preserve">Redux Middleware allows you to intercept every </w:t>
+      </w:r>
+      <w:r>
+        <w:t>dispatched the moment before the action reaches</w:t>
+      </w:r>
+      <w:r>
+        <w:t xml:space="preserve"> the reducer so you can make changes to the action or cancel the action.</w:t>
+      </w:r>
+    </w:p>
+    <w:p>
+      <w:pPr>
+        <w:pStyle w:val="ListParagraph"/>
+        <w:numPr>
+          <w:ilvl w:val="0"/>
+          <w:numId w:val="1"/>
+        </w:numPr>
+      </w:pPr>
+      <w:r>
+        <w:t xml:space="preserve">Use middleware for logging, crash reporting, performing async tasks, </w:t>
+      </w:r>
+      <w:proofErr w:type="spellStart"/>
+      <w:r>
+        <w:t>etc</w:t>
+      </w:r>
+      <w:proofErr w:type="spellEnd"/>
+    </w:p>
+    <w:p>
+      <w:pPr>
+        <w:pStyle w:val="ListParagraph"/>
+        <w:numPr>
+          <w:ilvl w:val="0"/>
+          <w:numId w:val="1"/>
+        </w:numPr>
+      </w:pPr>
+      <w:r>
+        <w:t>Ex: we will explore the redux-logger middleware</w:t>
+      </w:r>
+    </w:p>
+    <w:p>
+      <w:pPr>
+        <w:pStyle w:val="ListParagraph"/>
+        <w:numPr>
+          <w:ilvl w:val="1"/>
+          <w:numId w:val="1"/>
+        </w:numPr>
+      </w:pPr>
+      <w:r>
+        <w:t>This library allows u to log all the information related to redux in your application</w:t>
+      </w:r>
+    </w:p>
+    <w:p>
+      <w:pPr>
+        <w:pStyle w:val="ListParagraph"/>
+        <w:numPr>
+          <w:ilvl w:val="1"/>
+          <w:numId w:val="1"/>
+        </w:numPr>
+      </w:pPr>
+      <w:r>
+        <w:t xml:space="preserve">Run in project </w:t>
+      </w:r>
+      <w:proofErr w:type="spellStart"/>
+      <w:r>
+        <w:t>cmd</w:t>
+      </w:r>
+      <w:proofErr w:type="spellEnd"/>
+      <w:r>
+        <w:t>: ‘npm install redux-logger’</w:t>
+      </w:r>
+    </w:p>
+    <w:p>
+      <w:pPr>
+        <w:pStyle w:val="ListParagraph"/>
+        <w:numPr>
+          <w:ilvl w:val="1"/>
+          <w:numId w:val="1"/>
+        </w:numPr>
+      </w:pPr>
+      <w:r>
+        <w:t xml:space="preserve">To use this package, follow this documentation: </w:t>
+      </w:r>
+      <w:hyperlink r:id="rId22" w:history="1">
+        <w:r>
+          <w:rPr>
+            <w:rStyle w:val="Hyperlink"/>
+          </w:rPr>
+          <w:t>https://www.npmjs.com/package/redux-logger</w:t>
+        </w:r>
+      </w:hyperlink>
+    </w:p>
+    <w:p>
+      <w:pPr>
+        <w:pStyle w:val="ListParagraph"/>
+        <w:numPr>
+          <w:ilvl w:val="1"/>
+          <w:numId w:val="1"/>
+        </w:numPr>
+      </w:pPr>
+      <w:r>
+        <w:t xml:space="preserve">First, we need to require this package and store it in a constant called </w:t>
+      </w:r>
+      <w:proofErr w:type="spellStart"/>
+      <w:r>
+        <w:t>reduxLogger</w:t>
+      </w:r>
+      <w:proofErr w:type="spellEnd"/>
+    </w:p>
+    <w:p>
+      <w:pPr>
+        <w:pStyle w:val="ListParagraph"/>
+        <w:numPr>
+          <w:ilvl w:val="1"/>
+          <w:numId w:val="1"/>
+        </w:numPr>
+      </w:pPr>
+      <w:r>
+        <w:t xml:space="preserve">Then we create an instance of the logger by executing the </w:t>
+      </w:r>
+      <w:proofErr w:type="spellStart"/>
+      <w:r>
+        <w:t>createLogger</w:t>
+      </w:r>
+      <w:proofErr w:type="spellEnd"/>
+      <w:r>
+        <w:t xml:space="preserve"> function that is a property of </w:t>
+      </w:r>
+      <w:proofErr w:type="spellStart"/>
+      <w:r>
+        <w:t>reduxLogger</w:t>
+      </w:r>
+      <w:proofErr w:type="spellEnd"/>
+    </w:p>
+    <w:p>
+      <w:pPr>
+        <w:pStyle w:val="ListParagraph"/>
+        <w:numPr>
+          <w:ilvl w:val="1"/>
+          <w:numId w:val="1"/>
+        </w:numPr>
+      </w:pPr>
+      <w:r>
+        <w:drawing>
+          <wp:inline distT="0" distB="0" distL="0" distR="0" wp14:anchorId="146AC674" wp14:editId="5F4BFBD2">
+            <wp:extent cx="3934374" cy="447737"/>
+            <wp:effectExtent l="0" t="0" r="9525" b="9525"/>
+            <wp:docPr id="13" name="Picture 13"/>
+            <wp:cNvGraphicFramePr>
+              <a:graphicFrameLocks xmlns:a="http://schemas.openxmlformats.org/drawingml/2006/main" noChangeAspect="1"/>
+            </wp:cNvGraphicFramePr>
+            <a:graphic xmlns:a="http://schemas.openxmlformats.org/drawingml/2006/main">
+              <a:graphicData uri="http://schemas.openxmlformats.org/drawingml/2006/picture">
+                <pic:pic xmlns:pic="http://schemas.openxmlformats.org/drawingml/2006/picture">
+                  <pic:nvPicPr>
+                    <pic:cNvPr id="1" name=""/>
+                    <pic:cNvPicPr/>
+                  </pic:nvPicPr>
+                  <pic:blipFill>
+                    <a:blip r:embed="rId23"/>
+                    <a:stretch>
+                      <a:fillRect/>
+                    </a:stretch>
+                  </pic:blipFill>
+                  <pic:spPr>
+                    <a:xfrm>
+                      <a:off x="0" y="0"/>
+                      <a:ext cx="3934374" cy="447737"/>
+                    </a:xfrm>
+                    <a:prstGeom prst="rect">
+                      <a:avLst/>
+                    </a:prstGeom>
+                  </pic:spPr>
+                </pic:pic>
+              </a:graphicData>
+            </a:graphic>
+          </wp:inline>
+        </w:drawing>
+      </w:r>
+    </w:p>
+    <w:p>
+      <w:pPr>
+        <w:pStyle w:val="ListParagraph"/>
+        <w:numPr>
+          <w:ilvl w:val="0"/>
+          <w:numId w:val="1"/>
+        </w:numPr>
+      </w:pPr>
+      <w:r>
+        <w:t>How to include middleware</w:t>
+      </w:r>
+    </w:p>
+    <w:p>
+      <w:pPr>
+        <w:pStyle w:val="ListParagraph"/>
+        <w:numPr>
+          <w:ilvl w:val="1"/>
+          <w:numId w:val="1"/>
+        </w:numPr>
+      </w:pPr>
+      <w:r>
+        <w:t xml:space="preserve">The redux library provides a function called </w:t>
+      </w:r>
+      <w:proofErr w:type="spellStart"/>
+      <w:r>
+        <w:t>applyMiddleware</w:t>
+      </w:r>
+      <w:proofErr w:type="spellEnd"/>
+      <w:r>
+        <w:t xml:space="preserve"> that allows you to apply middleware</w:t>
+      </w:r>
+    </w:p>
+    <w:p>
+      <w:pPr>
+        <w:pStyle w:val="ListParagraph"/>
+        <w:numPr>
+          <w:ilvl w:val="1"/>
+          <w:numId w:val="1"/>
+        </w:numPr>
+      </w:pPr>
+      <w:r>
+        <w:drawing>
+          <wp:inline distT="0" distB="0" distL="0" distR="0" wp14:anchorId="551E769B" wp14:editId="0CB8F78C">
+            <wp:extent cx="4096322" cy="447737"/>
+            <wp:effectExtent l="0" t="0" r="0" b="0"/>
+            <wp:docPr id="15" name="Picture 15"/>
+            <wp:cNvGraphicFramePr>
+              <a:graphicFrameLocks xmlns:a="http://schemas.openxmlformats.org/drawingml/2006/main" noChangeAspect="1"/>
+            </wp:cNvGraphicFramePr>
+            <a:graphic xmlns:a="http://schemas.openxmlformats.org/drawingml/2006/main">
+              <a:graphicData uri="http://schemas.openxmlformats.org/drawingml/2006/picture">
+                <pic:pic xmlns:pic="http://schemas.openxmlformats.org/drawingml/2006/picture">
+                  <pic:nvPicPr>
+                    <pic:cNvPr id="1" name=""/>
+                    <pic:cNvPicPr/>
+                  </pic:nvPicPr>
+                  <pic:blipFill>
+                    <a:blip r:embed="rId24"/>
+                    <a:stretch>
+                      <a:fillRect/>
+                    </a:stretch>
+                  </pic:blipFill>
+                  <pic:spPr>
+                    <a:xfrm>
+                      <a:off x="0" y="0"/>
+                      <a:ext cx="4096322" cy="447737"/>
+                    </a:xfrm>
+                    <a:prstGeom prst="rect">
+                      <a:avLst/>
+                    </a:prstGeom>
+                  </pic:spPr>
+                </pic:pic>
+              </a:graphicData>
+            </a:graphic>
+          </wp:inline>
+        </w:drawing>
+      </w:r>
+    </w:p>
+    <w:p>
+      <w:pPr>
+        <w:pStyle w:val="ListParagraph"/>
+        <w:numPr>
+          <w:ilvl w:val="1"/>
+          <w:numId w:val="1"/>
+        </w:numPr>
+      </w:pPr>
+      <w:r>
+        <w:t xml:space="preserve">Notice in the code above, the </w:t>
+      </w:r>
+      <w:proofErr w:type="gramStart"/>
+      <w:r>
+        <w:t>right hand</w:t>
+      </w:r>
+      <w:proofErr w:type="gramEnd"/>
+      <w:r>
+        <w:t xml:space="preserve"> side is a function callback and not a function execution. Thus, the </w:t>
+      </w:r>
+      <w:proofErr w:type="spellStart"/>
+      <w:r>
+        <w:t>applyMiddleware</w:t>
+      </w:r>
+      <w:proofErr w:type="spellEnd"/>
+      <w:r>
+        <w:t xml:space="preserve"> constant is a function</w:t>
+      </w:r>
+    </w:p>
+    <w:p>
+      <w:pPr>
+        <w:pStyle w:val="ListParagraph"/>
+        <w:numPr>
+          <w:ilvl w:val="1"/>
+          <w:numId w:val="1"/>
+        </w:numPr>
+      </w:pPr>
+      <w:r>
+        <w:t xml:space="preserve">In the </w:t>
+      </w:r>
+      <w:proofErr w:type="spellStart"/>
+      <w:r>
+        <w:t>createStore</w:t>
+      </w:r>
+      <w:proofErr w:type="spellEnd"/>
+      <w:r>
+        <w:t xml:space="preserve"> function, we can not only pass in a reducer parameter, but also a middleware parameter. To do so, we pass in </w:t>
+      </w:r>
+      <w:proofErr w:type="spellStart"/>
+      <w:r>
+        <w:t>applyMiddleware</w:t>
+      </w:r>
+      <w:proofErr w:type="spellEnd"/>
+      <w:r>
+        <w:t>(</w:t>
+      </w:r>
+      <w:proofErr w:type="spellStart"/>
+      <w:r>
+        <w:t>nameOfMiddleware</w:t>
+      </w:r>
+      <w:proofErr w:type="spellEnd"/>
+      <w:r>
+        <w:t>).</w:t>
+      </w:r>
+    </w:p>
+    <w:p>
+      <w:pPr>
+        <w:pStyle w:val="ListParagraph"/>
+        <w:numPr>
+          <w:ilvl w:val="1"/>
+          <w:numId w:val="1"/>
+        </w:numPr>
+      </w:pPr>
+      <w:r>
+        <w:t xml:space="preserve">In our </w:t>
+      </w:r>
+      <w:proofErr w:type="spellStart"/>
+      <w:r>
+        <w:t>reduxLogger</w:t>
+      </w:r>
+      <w:proofErr w:type="spellEnd"/>
+      <w:r>
+        <w:t xml:space="preserve"> example, we do the following:</w:t>
+      </w:r>
+    </w:p>
+    <w:p>
+      <w:pPr>
+        <w:pStyle w:val="ListParagraph"/>
+        <w:numPr>
+          <w:ilvl w:val="1"/>
+          <w:numId w:val="1"/>
+        </w:numPr>
+      </w:pPr>
+      <w:r>
+        <w:drawing>
+          <wp:inline distT="0" distB="0" distL="0" distR="0" wp14:anchorId="280684CA" wp14:editId="1D210703">
+            <wp:extent cx="6287377" cy="200053"/>
+            <wp:effectExtent l="0" t="0" r="0" b="9525"/>
+            <wp:docPr id="20" name="Picture 20"/>
+            <wp:cNvGraphicFramePr>
+              <a:graphicFrameLocks xmlns:a="http://schemas.openxmlformats.org/drawingml/2006/main" noChangeAspect="1"/>
+            </wp:cNvGraphicFramePr>
+            <a:graphic xmlns:a="http://schemas.openxmlformats.org/drawingml/2006/main">
+              <a:graphicData uri="http://schemas.openxmlformats.org/drawingml/2006/picture">
+                <pic:pic xmlns:pic="http://schemas.openxmlformats.org/drawingml/2006/picture">
+                  <pic:nvPicPr>
+                    <pic:cNvPr id="1" name=""/>
+                    <pic:cNvPicPr/>
+                  </pic:nvPicPr>
+                  <pic:blipFill>
+                    <a:blip r:embed="rId25"/>
+                    <a:stretch>
+                      <a:fillRect/>
+                    </a:stretch>
+                  </pic:blipFill>
+                  <pic:spPr>
+                    <a:xfrm>
+                      <a:off x="0" y="0"/>
+                      <a:ext cx="6287377" cy="200053"/>
+                    </a:xfrm>
+                    <a:prstGeom prst="rect">
+                      <a:avLst/>
+                    </a:prstGeom>
+                  </pic:spPr>
+                </pic:pic>
+              </a:graphicData>
+            </a:graphic>
+          </wp:inline>
+        </w:drawing>
+      </w:r>
+    </w:p>
+    <w:p>
+      <w:pPr>
+        <w:pStyle w:val="ListParagraph"/>
+        <w:numPr>
+          <w:ilvl w:val="1"/>
+          <w:numId w:val="1"/>
+        </w:numPr>
+      </w:pPr>
+      <w:r>
+        <w:t xml:space="preserve">Note that we only passed in 1 middleware, which is the logger middleware. We can </w:t>
+      </w:r>
+      <w:proofErr w:type="gramStart"/>
+      <w:r>
+        <w:t>actually pass</w:t>
+      </w:r>
+      <w:proofErr w:type="gramEnd"/>
+      <w:r>
+        <w:t xml:space="preserve"> in as many</w:t>
+      </w:r>
+      <w:r>
+        <w:t xml:space="preserve"> middleware</w:t>
+      </w:r>
+      <w:r>
+        <w:t xml:space="preserve"> as we want.</w:t>
+      </w:r>
+    </w:p>
+    <w:p>
+      <w:pPr>
+        <w:pStyle w:val="ListParagraph"/>
+        <w:numPr>
+          <w:ilvl w:val="1"/>
+          <w:numId w:val="1"/>
+        </w:numPr>
+      </w:pPr>
+      <w:proofErr w:type="gramStart"/>
+      <w:r>
+        <w:t>Thus</w:t>
+      </w:r>
+      <w:proofErr w:type="gramEnd"/>
+      <w:r>
+        <w:t xml:space="preserve"> if we have the following code (note there is no subscribe function), we get the following output:</w:t>
+      </w:r>
+    </w:p>
+    <w:p>
+      <w:pPr>
+        <w:pStyle w:val="ListParagraph"/>
+        <w:numPr>
+          <w:ilvl w:val="1"/>
+          <w:numId w:val="1"/>
+        </w:numPr>
+      </w:pPr>
+      <w:r>
+        <w:drawing>
+          <wp:inline distT="0" distB="0" distL="0" distR="0" wp14:anchorId="60272892" wp14:editId="594C608C">
+            <wp:extent cx="6315956" cy="1095528"/>
+            <wp:effectExtent l="0" t="0" r="0" b="9525"/>
+            <wp:docPr id="21" name="Picture 21" descr="Text&#10;&#10;Description automatically generated"/>
+            <wp:cNvGraphicFramePr>
+              <a:graphicFrameLocks xmlns:a="http://schemas.openxmlformats.org/drawingml/2006/main" noChangeAspect="1"/>
+            </wp:cNvGraphicFramePr>
+            <a:graphic xmlns:a="http://schemas.openxmlformats.org/drawingml/2006/main">
+              <a:graphicData uri="http://schemas.openxmlformats.org/drawingml/2006/picture">
+                <pic:pic xmlns:pic="http://schemas.openxmlformats.org/drawingml/2006/picture">
+                  <pic:nvPicPr>
+                    <pic:cNvPr id="21" name="Picture 21" descr="Text&#10;&#10;Description automatically generated"/>
+                    <pic:cNvPicPr/>
+                  </pic:nvPicPr>
+                  <pic:blipFill>
+                    <a:blip r:embed="rId26"/>
+                    <a:stretch>
+                      <a:fillRect/>
+                    </a:stretch>
+                  </pic:blipFill>
+                  <pic:spPr>
+                    <a:xfrm>
+                      <a:off x="0" y="0"/>
+                      <a:ext cx="6315956" cy="1095528"/>
+                    </a:xfrm>
+                    <a:prstGeom prst="rect">
+                      <a:avLst/>
+                    </a:prstGeom>
+                  </pic:spPr>
+                </pic:pic>
+              </a:graphicData>
+            </a:graphic>
+          </wp:inline>
+        </w:drawing>
+      </w:r>
+    </w:p>
+    <w:p>
+      <w:pPr>
+        <w:pStyle w:val="ListParagraph"/>
+        <w:numPr>
+          <w:ilvl w:val="1"/>
+          <w:numId w:val="1"/>
+        </w:numPr>
+      </w:pPr>
+      <w:r>
+        <w:lastRenderedPageBreak/>
+        <w:t xml:space="preserve">Output: </w:t>
+      </w:r>
+      <w:r>
+        <w:drawing>
+          <wp:inline distT="0" distB="0" distL="0" distR="0" wp14:anchorId="204EF88A" wp14:editId="15D0D869">
+            <wp:extent cx="4753638" cy="2295845"/>
+            <wp:effectExtent l="0" t="0" r="8890" b="9525"/>
+            <wp:docPr id="22" name="Picture 22" descr="Text&#10;&#10;Description automatically generated"/>
+            <wp:cNvGraphicFramePr>
+              <a:graphicFrameLocks xmlns:a="http://schemas.openxmlformats.org/drawingml/2006/main" noChangeAspect="1"/>
+            </wp:cNvGraphicFramePr>
+            <a:graphic xmlns:a="http://schemas.openxmlformats.org/drawingml/2006/main">
+              <a:graphicData uri="http://schemas.openxmlformats.org/drawingml/2006/picture">
+                <pic:pic xmlns:pic="http://schemas.openxmlformats.org/drawingml/2006/picture">
+                  <pic:nvPicPr>
+                    <pic:cNvPr id="22" name="Picture 22" descr="Text&#10;&#10;Description automatically generated"/>
+                    <pic:cNvPicPr/>
+                  </pic:nvPicPr>
+                  <pic:blipFill>
+                    <a:blip r:embed="rId27"/>
+                    <a:stretch>
+                      <a:fillRect/>
+                    </a:stretch>
+                  </pic:blipFill>
+                  <pic:spPr>
+                    <a:xfrm>
+                      <a:off x="0" y="0"/>
+                      <a:ext cx="4753638" cy="2295845"/>
+                    </a:xfrm>
+                    <a:prstGeom prst="rect">
+                      <a:avLst/>
+                    </a:prstGeom>
+                  </pic:spPr>
+                </pic:pic>
+              </a:graphicData>
+            </a:graphic>
+          </wp:inline>
+        </w:drawing>
+      </w:r>
+    </w:p>
+    <w:p>
+      <w:pPr>
+        <w:pStyle w:val="ListParagraph"/>
+        <w:numPr>
+          <w:ilvl w:val="1"/>
+          <w:numId w:val="1"/>
+        </w:numPr>
+      </w:pPr>
+      <w:r>
+        <w:t xml:space="preserve">TLDR: to use a middleware, import </w:t>
+      </w:r>
+      <w:proofErr w:type="spellStart"/>
+      <w:r>
+        <w:t>applyMiddleware</w:t>
+      </w:r>
+      <w:proofErr w:type="spellEnd"/>
+      <w:r>
+        <w:t xml:space="preserve"> from redux, pass </w:t>
+      </w:r>
+      <w:proofErr w:type="spellStart"/>
+      <w:r>
+        <w:t>applyMiddleware</w:t>
+      </w:r>
+      <w:proofErr w:type="spellEnd"/>
+      <w:r>
+        <w:t xml:space="preserve"> as an argument to the </w:t>
+      </w:r>
+      <w:proofErr w:type="spellStart"/>
+      <w:r>
+        <w:t>createStore</w:t>
+      </w:r>
+      <w:proofErr w:type="spellEnd"/>
+      <w:r>
+        <w:t xml:space="preserve"> function, and pass in the middleware to the </w:t>
+      </w:r>
+      <w:proofErr w:type="spellStart"/>
+      <w:r>
+        <w:t>applyMiddleware</w:t>
+      </w:r>
+      <w:proofErr w:type="spellEnd"/>
+      <w:r>
+        <w:t xml:space="preserve"> method.</w:t>
+      </w:r>
+    </w:p>
+    <w:p>
+      <w:pPr>
+        <w:rPr>
+          <w:b/>
+          <w:bCs/>
+          <w:u w:val="single"/>
+        </w:rPr>
+      </w:pPr>
+    </w:p>
+    <w:p>
+      <w:pPr>
+        <w:rPr>
+          <w:b/>
+          <w:bCs/>
+          <w:u w:val="single"/>
+        </w:rPr>
+      </w:pPr>
+      <w:r>
+        <w:rPr>
+          <w:b/>
+          <w:bCs/>
+          <w:u w:val="single"/>
+        </w:rPr>
+        <w:t>Async Actions</w:t>
+      </w:r>
+      <w:r>
+        <w:rPr>
+          <w:b/>
+          <w:bCs/>
+          <w:u w:val="single"/>
+        </w:rPr>
+        <w:t xml:space="preserve">/ </w:t>
+      </w:r>
+      <w:r>
+        <w:rPr>
+          <w:b/>
+          <w:bCs/>
+          <w:u w:val="single"/>
+        </w:rPr>
+        <w:t xml:space="preserve">Redux </w:t>
+      </w:r>
+      <w:proofErr w:type="spellStart"/>
+      <w:r>
+        <w:rPr>
+          <w:b/>
+          <w:bCs/>
+          <w:u w:val="single"/>
+        </w:rPr>
+        <w:t>Thunk</w:t>
+      </w:r>
+      <w:proofErr w:type="spellEnd"/>
+      <w:r>
+        <w:rPr>
+          <w:b/>
+          <w:bCs/>
+          <w:u w:val="single"/>
+        </w:rPr>
+        <w:t xml:space="preserve"> Middleware</w:t>
+      </w:r>
+    </w:p>
+    <w:p>
+      <w:pPr>
+        <w:pStyle w:val="ListParagraph"/>
+        <w:numPr>
+          <w:ilvl w:val="0"/>
+          <w:numId w:val="1"/>
+        </w:numPr>
+      </w:pPr>
+      <w:r>
+        <w:t xml:space="preserve">As of now, </w:t>
+      </w:r>
+      <w:proofErr w:type="gramStart"/>
+      <w:r>
+        <w:t>all of</w:t>
+      </w:r>
+      <w:proofErr w:type="gramEnd"/>
+      <w:r>
+        <w:t xml:space="preserve"> our actions are synchronous such as dispatching BUY_CAKE which immediately decrements the </w:t>
+      </w:r>
+      <w:proofErr w:type="spellStart"/>
+      <w:r>
+        <w:t>numOfCakes</w:t>
+      </w:r>
+      <w:proofErr w:type="spellEnd"/>
+      <w:r>
+        <w:t xml:space="preserve"> by 1.</w:t>
+      </w:r>
+    </w:p>
+    <w:p>
+      <w:pPr>
+        <w:pStyle w:val="ListParagraph"/>
+        <w:numPr>
+          <w:ilvl w:val="0"/>
+          <w:numId w:val="1"/>
+        </w:numPr>
+      </w:pPr>
+      <w:r>
+        <w:t>Suppose we want to asynchronously fetch data from an API and store that data in the redux store. This would require an asynchronous action.</w:t>
+      </w:r>
+    </w:p>
+    <w:p>
+      <w:pPr>
+        <w:pStyle w:val="ListParagraph"/>
+        <w:numPr>
+          <w:ilvl w:val="0"/>
+          <w:numId w:val="1"/>
+        </w:numPr>
+      </w:pPr>
+      <w:r>
+        <w:t>Ex: suppose we want to fetch a list of users from an API end point and store it in the redux store</w:t>
+      </w:r>
+    </w:p>
+    <w:p>
+      <w:pPr>
+        <w:pStyle w:val="ListParagraph"/>
+        <w:numPr>
+          <w:ilvl w:val="0"/>
+          <w:numId w:val="1"/>
+        </w:numPr>
+      </w:pPr>
+      <w:r>
+        <w:t>We would have to consider the state, action, and reducers for this application</w:t>
+      </w:r>
+    </w:p>
+    <w:p>
+      <w:pPr>
+        <w:pStyle w:val="ListParagraph"/>
+        <w:numPr>
+          <w:ilvl w:val="0"/>
+          <w:numId w:val="1"/>
+        </w:numPr>
+      </w:pPr>
+      <w:r>
+        <w:t xml:space="preserve">When fetching data, the state of our application is usually object with a ‘loading’, ‘data’, and ‘error’, property. </w:t>
+      </w:r>
+    </w:p>
+    <w:p>
+      <w:pPr>
+        <w:pStyle w:val="ListParagraph"/>
+        <w:numPr>
+          <w:ilvl w:val="1"/>
+          <w:numId w:val="1"/>
+        </w:numPr>
+      </w:pPr>
+      <w:r>
+        <w:drawing>
+          <wp:inline distT="0" distB="0" distL="0" distR="0" wp14:anchorId="05BDFCFF" wp14:editId="533C4517">
+            <wp:extent cx="1285875" cy="1346785"/>
+            <wp:effectExtent l="0" t="0" r="0" b="6350"/>
+            <wp:docPr id="23" name="Picture 23" descr="A picture containing text&#10;&#10;Description automatically generated"/>
+            <wp:cNvGraphicFramePr>
+              <a:graphicFrameLocks xmlns:a="http://schemas.openxmlformats.org/drawingml/2006/main" noChangeAspect="1"/>
+            </wp:cNvGraphicFramePr>
+            <a:graphic xmlns:a="http://schemas.openxmlformats.org/drawingml/2006/main">
+              <a:graphicData uri="http://schemas.openxmlformats.org/drawingml/2006/picture">
+                <pic:pic xmlns:pic="http://schemas.openxmlformats.org/drawingml/2006/picture">
+                  <pic:nvPicPr>
+                    <pic:cNvPr id="23" name="Picture 23" descr="A picture containing text&#10;&#10;Description automatically generated"/>
+                    <pic:cNvPicPr/>
+                  </pic:nvPicPr>
+                  <pic:blipFill>
+                    <a:blip r:embed="rId28"/>
+                    <a:stretch>
+                      <a:fillRect/>
+                    </a:stretch>
+                  </pic:blipFill>
+                  <pic:spPr>
+                    <a:xfrm>
+                      <a:off x="0" y="0"/>
+                      <a:ext cx="1291496" cy="1352673"/>
+                    </a:xfrm>
+                    <a:prstGeom prst="rect">
+                      <a:avLst/>
+                    </a:prstGeom>
+                  </pic:spPr>
+                </pic:pic>
+              </a:graphicData>
+            </a:graphic>
+          </wp:inline>
+        </w:drawing>
+      </w:r>
+    </w:p>
+    <w:p>
+      <w:pPr>
+        <w:pStyle w:val="ListParagraph"/>
+        <w:numPr>
+          <w:ilvl w:val="1"/>
+          <w:numId w:val="1"/>
+        </w:numPr>
+      </w:pPr>
+      <w:r>
+        <w:t>The loading property is true if we are in the process of fetching the data and still waiting for a response from an API.</w:t>
+      </w:r>
+    </w:p>
+    <w:p>
+      <w:pPr>
+        <w:pStyle w:val="ListParagraph"/>
+        <w:numPr>
+          <w:ilvl w:val="1"/>
+          <w:numId w:val="1"/>
+        </w:numPr>
+      </w:pPr>
+      <w:r>
+        <w:t xml:space="preserve">The data </w:t>
+      </w:r>
+      <w:r>
+        <w:t>property is an array of all the users. Initially, the array will be empty since we have yet to get a response from the API.</w:t>
+      </w:r>
+    </w:p>
+    <w:p>
+      <w:pPr>
+        <w:pStyle w:val="ListParagraph"/>
+        <w:numPr>
+          <w:ilvl w:val="1"/>
+          <w:numId w:val="1"/>
+        </w:numPr>
+      </w:pPr>
+      <w:r>
+        <w:t xml:space="preserve">The error property is a string that represents the error sent back from the API if there is one. Initially, the error message will be empty since we have yet to get a response from an </w:t>
+      </w:r>
+      <w:proofErr w:type="gramStart"/>
+      <w:r>
+        <w:t>API</w:t>
+      </w:r>
+      <w:proofErr w:type="gramEnd"/>
+      <w:r>
+        <w:t xml:space="preserve"> so we don’t even know if there is an error.</w:t>
+      </w:r>
+    </w:p>
+    <w:p>
+      <w:pPr>
+        <w:pStyle w:val="ListParagraph"/>
+        <w:numPr>
+          <w:ilvl w:val="0"/>
+          <w:numId w:val="1"/>
+        </w:numPr>
+      </w:pPr>
+      <w:r>
+        <w:t xml:space="preserve">The actions we </w:t>
+      </w:r>
+      <w:r>
+        <w:t>would be the following:</w:t>
+      </w:r>
+    </w:p>
+    <w:p>
+      <w:pPr>
+        <w:pStyle w:val="ListParagraph"/>
+        <w:numPr>
+          <w:ilvl w:val="1"/>
+          <w:numId w:val="1"/>
+        </w:numPr>
+      </w:pPr>
+      <w:r>
+        <w:t xml:space="preserve">FETCH_USER_REQUEST: </w:t>
+      </w:r>
       <w:r>
         <w:t xml:space="preserve"> </w:t>
       </w:r>
+      <w:r>
+        <w:t>this action fetches a list of users</w:t>
+      </w:r>
+    </w:p>
+    <w:p>
+      <w:pPr>
+        <w:pStyle w:val="ListParagraph"/>
+        <w:numPr>
+          <w:ilvl w:val="1"/>
+          <w:numId w:val="1"/>
+        </w:numPr>
+      </w:pPr>
+      <w:r>
+        <w:t xml:space="preserve">FETCH_USER_SUCCESS: this action can only be dispatched if the </w:t>
+      </w:r>
+      <w:r>
+        <w:t>FETCH_USER_REQUEST</w:t>
+      </w:r>
+      <w:r>
+        <w:t xml:space="preserve"> action successfully fetched the data.</w:t>
+      </w:r>
+    </w:p>
+    <w:p>
+      <w:pPr>
+        <w:pStyle w:val="ListParagraph"/>
+        <w:numPr>
+          <w:ilvl w:val="1"/>
+          <w:numId w:val="1"/>
+        </w:numPr>
+      </w:pPr>
+      <w:r>
+        <w:t>FETCH_USER_</w:t>
+      </w:r>
+      <w:r>
+        <w:t>FAILURE</w:t>
+      </w:r>
+      <w:r>
+        <w:t xml:space="preserve">: this action can only be dispatched if the FETCH_USER_REQUEST action </w:t>
+      </w:r>
+      <w:r>
+        <w:t xml:space="preserve">failed to </w:t>
+      </w:r>
+      <w:r>
+        <w:t>fetch the data.</w:t>
+      </w:r>
+    </w:p>
+    <w:p>
+      <w:pPr>
+        <w:pStyle w:val="ListParagraph"/>
+        <w:numPr>
+          <w:ilvl w:val="0"/>
+          <w:numId w:val="1"/>
+        </w:numPr>
+      </w:pPr>
+      <w:r>
+        <w:t>The reducer function would be the following pseudocode:</w:t>
+      </w:r>
+    </w:p>
+    <w:p>
+      <w:pPr>
+        <w:pStyle w:val="ListParagraph"/>
+        <w:numPr>
+          <w:ilvl w:val="1"/>
+          <w:numId w:val="1"/>
+        </w:numPr>
+      </w:pPr>
+      <w:r>
+        <w:lastRenderedPageBreak/>
+        <w:drawing>
+          <wp:inline distT="0" distB="0" distL="0" distR="0" wp14:anchorId="48EF83B6" wp14:editId="504734BC">
+            <wp:extent cx="1626870" cy="1411747"/>
+            <wp:effectExtent l="0" t="0" r="0" b="0"/>
+            <wp:docPr id="25" name="Picture 25" descr="Text&#10;&#10;Description automatically generated with medium confidence"/>
+            <wp:cNvGraphicFramePr>
+              <a:graphicFrameLocks xmlns:a="http://schemas.openxmlformats.org/drawingml/2006/main" noChangeAspect="1"/>
+            </wp:cNvGraphicFramePr>
+            <a:graphic xmlns:a="http://schemas.openxmlformats.org/drawingml/2006/main">
+              <a:graphicData uri="http://schemas.openxmlformats.org/drawingml/2006/picture">
+                <pic:pic xmlns:pic="http://schemas.openxmlformats.org/drawingml/2006/picture">
+                  <pic:nvPicPr>
+                    <pic:cNvPr id="25" name="Picture 25" descr="Text&#10;&#10;Description automatically generated with medium confidence"/>
+                    <pic:cNvPicPr/>
+                  </pic:nvPicPr>
+                  <pic:blipFill>
+                    <a:blip r:embed="rId29"/>
+                    <a:stretch>
+                      <a:fillRect/>
+                    </a:stretch>
+                  </pic:blipFill>
+                  <pic:spPr>
+                    <a:xfrm>
+                      <a:off x="0" y="0"/>
+                      <a:ext cx="1635375" cy="1419128"/>
+                    </a:xfrm>
+                    <a:prstGeom prst="rect">
+                      <a:avLst/>
+                    </a:prstGeom>
+                  </pic:spPr>
+                </pic:pic>
+              </a:graphicData>
+            </a:graphic>
+          </wp:inline>
+        </w:drawing>
+      </w:r>
+    </w:p>
+    <w:p>
+      <w:pPr>
+        <w:pStyle w:val="ListParagraph"/>
+        <w:numPr>
+          <w:ilvl w:val="0"/>
+          <w:numId w:val="1"/>
+        </w:numPr>
+      </w:pPr>
+      <w:r>
+        <w:t>The code would look like the following:</w:t>
+      </w:r>
+    </w:p>
+    <w:p>
+      <w:pPr>
+        <w:pStyle w:val="ListParagraph"/>
+        <w:numPr>
+          <w:ilvl w:val="0"/>
+          <w:numId w:val="1"/>
+        </w:numPr>
+      </w:pPr>
+      <w:r>
+        <w:drawing>
+          <wp:inline distT="0" distB="0" distL="0" distR="0" wp14:anchorId="32FAB990" wp14:editId="39F134BF">
+            <wp:extent cx="2792516" cy="7115175"/>
+            <wp:effectExtent l="0" t="0" r="8255" b="0"/>
+            <wp:docPr id="26" name="Picture 26" descr="Text&#10;&#10;Description automatically generated"/>
+            <wp:cNvGraphicFramePr>
+              <a:graphicFrameLocks xmlns:a="http://schemas.openxmlformats.org/drawingml/2006/main" noChangeAspect="1"/>
+            </wp:cNvGraphicFramePr>
+            <a:graphic xmlns:a="http://schemas.openxmlformats.org/drawingml/2006/main">
+              <a:graphicData uri="http://schemas.openxmlformats.org/drawingml/2006/picture">
+                <pic:pic xmlns:pic="http://schemas.openxmlformats.org/drawingml/2006/picture">
+                  <pic:nvPicPr>
+                    <pic:cNvPr id="26" name="Picture 26" descr="Text&#10;&#10;Description automatically generated"/>
+                    <pic:cNvPicPr/>
+                  </pic:nvPicPr>
+                  <pic:blipFill>
+                    <a:blip r:embed="rId30"/>
+                    <a:stretch>
+                      <a:fillRect/>
+                    </a:stretch>
+                  </pic:blipFill>
+                  <pic:spPr>
+                    <a:xfrm>
+                      <a:off x="0" y="0"/>
+                      <a:ext cx="2815395" cy="7173471"/>
+                    </a:xfrm>
+                    <a:prstGeom prst="rect">
+                      <a:avLst/>
+                    </a:prstGeom>
+                  </pic:spPr>
+                </pic:pic>
+              </a:graphicData>
+            </a:graphic>
+          </wp:inline>
+        </w:drawing>
+      </w:r>
+    </w:p>
+    <w:p>
+      <w:pPr>
+        <w:pStyle w:val="ListParagraph"/>
+        <w:numPr>
+          <w:ilvl w:val="0"/>
+          <w:numId w:val="1"/>
+        </w:numPr>
+      </w:pPr>
+      <w:r>
+        <w:t>Note that</w:t>
+      </w:r>
+      <w:r>
+        <w:t xml:space="preserve"> the </w:t>
+      </w:r>
+      <w:r>
+        <w:t xml:space="preserve">above </w:t>
+      </w:r>
+      <w:r>
+        <w:t>code is incomplete since we did not make an</w:t>
+      </w:r>
+      <w:r>
+        <w:t xml:space="preserve"> asynchronous</w:t>
+      </w:r>
+      <w:r>
+        <w:t xml:space="preserve"> </w:t>
+      </w:r>
+      <w:proofErr w:type="spellStart"/>
+      <w:r>
+        <w:t>api</w:t>
+      </w:r>
+      <w:proofErr w:type="spellEnd"/>
+      <w:r>
+        <w:t xml:space="preserve"> call yet</w:t>
+      </w:r>
+      <w:r>
+        <w:t xml:space="preserve">. </w:t>
+      </w:r>
+    </w:p>
+    <w:p>
+      <w:pPr>
+        <w:pStyle w:val="ListParagraph"/>
+        <w:numPr>
+          <w:ilvl w:val="0"/>
+          <w:numId w:val="1"/>
+        </w:numPr>
+      </w:pPr>
+      <w:r>
+        <w:lastRenderedPageBreak/>
+        <w:t xml:space="preserve">Instead of using fetch for our </w:t>
+      </w:r>
+      <w:proofErr w:type="spellStart"/>
+      <w:r>
+        <w:t>api</w:t>
+      </w:r>
+      <w:proofErr w:type="spellEnd"/>
+      <w:r>
+        <w:t xml:space="preserve"> requests, we will use </w:t>
+      </w:r>
+      <w:proofErr w:type="spellStart"/>
+      <w:r>
+        <w:t>axios</w:t>
+      </w:r>
+      <w:proofErr w:type="spellEnd"/>
+      <w:r>
+        <w:t xml:space="preserve"> which we can import by running in the project </w:t>
+      </w:r>
+      <w:proofErr w:type="spellStart"/>
       <w:proofErr w:type="gramStart"/>
       <w:r>
+        <w:t>cmd</w:t>
+      </w:r>
+      <w:proofErr w:type="spellEnd"/>
+      <w:r>
+        <w:t xml:space="preserve"> :</w:t>
+      </w:r>
+      <w:proofErr w:type="gramEnd"/>
+      <w:r>
+        <w:t xml:space="preserve"> ‘npm install </w:t>
+      </w:r>
+      <w:proofErr w:type="spellStart"/>
+      <w:r>
+        <w:t>axios</w:t>
+      </w:r>
+      <w:proofErr w:type="spellEnd"/>
+      <w:r>
+        <w:t xml:space="preserve">’ </w:t>
+      </w:r>
+    </w:p>
+    <w:p>
+      <w:pPr>
+        <w:pStyle w:val="ListParagraph"/>
+        <w:numPr>
+          <w:ilvl w:val="0"/>
+          <w:numId w:val="1"/>
+        </w:numPr>
+      </w:pPr>
+      <w:r>
+        <w:t xml:space="preserve">Require </w:t>
+      </w:r>
+      <w:proofErr w:type="spellStart"/>
+      <w:r>
+        <w:t>axios</w:t>
+      </w:r>
+      <w:proofErr w:type="spellEnd"/>
+      <w:r>
+        <w:t xml:space="preserve"> as shown below</w:t>
+      </w:r>
+    </w:p>
+    <w:p>
+      <w:pPr>
+        <w:pStyle w:val="ListParagraph"/>
+        <w:numPr>
+          <w:ilvl w:val="0"/>
+          <w:numId w:val="1"/>
+        </w:numPr>
+      </w:pPr>
+      <w:r>
+        <w:drawing>
+          <wp:inline distT="0" distB="0" distL="0" distR="0" wp14:anchorId="259DAE98" wp14:editId="2D3FB56B">
+            <wp:extent cx="2353003" cy="200053"/>
+            <wp:effectExtent l="0" t="0" r="0" b="9525"/>
+            <wp:docPr id="29" name="Picture 29"/>
+            <wp:cNvGraphicFramePr>
+              <a:graphicFrameLocks xmlns:a="http://schemas.openxmlformats.org/drawingml/2006/main" noChangeAspect="1"/>
+            </wp:cNvGraphicFramePr>
+            <a:graphic xmlns:a="http://schemas.openxmlformats.org/drawingml/2006/main">
+              <a:graphicData uri="http://schemas.openxmlformats.org/drawingml/2006/picture">
+                <pic:pic xmlns:pic="http://schemas.openxmlformats.org/drawingml/2006/picture">
+                  <pic:nvPicPr>
+                    <pic:cNvPr id="1" name=""/>
+                    <pic:cNvPicPr/>
+                  </pic:nvPicPr>
+                  <pic:blipFill>
+                    <a:blip r:embed="rId31"/>
+                    <a:stretch>
+                      <a:fillRect/>
+                    </a:stretch>
+                  </pic:blipFill>
+                  <pic:spPr>
+                    <a:xfrm>
+                      <a:off x="0" y="0"/>
+                      <a:ext cx="2353003" cy="200053"/>
+                    </a:xfrm>
+                    <a:prstGeom prst="rect">
+                      <a:avLst/>
+                    </a:prstGeom>
+                  </pic:spPr>
+                </pic:pic>
+              </a:graphicData>
+            </a:graphic>
+          </wp:inline>
+        </w:drawing>
+      </w:r>
+    </w:p>
+    <w:p>
+      <w:pPr>
+        <w:pStyle w:val="ListParagraph"/>
+        <w:numPr>
+          <w:ilvl w:val="0"/>
+          <w:numId w:val="1"/>
+        </w:numPr>
+      </w:pPr>
+      <w:r>
+        <w:t>We will also</w:t>
+      </w:r>
+      <w:r>
+        <w:t xml:space="preserve"> need to import the redux-</w:t>
+      </w:r>
+      <w:proofErr w:type="spellStart"/>
+      <w:r>
+        <w:t>thunk</w:t>
+      </w:r>
+      <w:proofErr w:type="spellEnd"/>
+      <w:r>
+        <w:t xml:space="preserve"> middleware package. This is a package from the redux ecosystem and is the standard way to define async action creators.</w:t>
+      </w:r>
+    </w:p>
+    <w:p>
+      <w:pPr>
+        <w:pStyle w:val="ListParagraph"/>
+        <w:numPr>
+          <w:ilvl w:val="0"/>
+          <w:numId w:val="1"/>
+        </w:numPr>
+      </w:pPr>
+      <w:r>
+        <w:t xml:space="preserve">To import this package, run in the project </w:t>
+      </w:r>
+      <w:proofErr w:type="spellStart"/>
+      <w:r>
+        <w:t>cmd</w:t>
+      </w:r>
+      <w:proofErr w:type="spellEnd"/>
+      <w:r>
+        <w:t>: ‘npm install redux-</w:t>
+      </w:r>
+      <w:proofErr w:type="spellStart"/>
+      <w:r>
+        <w:t>thunk</w:t>
+      </w:r>
+      <w:proofErr w:type="spellEnd"/>
+      <w:r>
+        <w:t xml:space="preserve">’ </w:t>
+      </w:r>
+    </w:p>
+    <w:p>
+      <w:pPr>
+        <w:pStyle w:val="ListParagraph"/>
+        <w:numPr>
+          <w:ilvl w:val="0"/>
+          <w:numId w:val="1"/>
+        </w:numPr>
+      </w:pPr>
+      <w:r>
+        <w:t>Require this package as shown below</w:t>
+      </w:r>
+    </w:p>
+    <w:p>
+      <w:pPr>
+        <w:pStyle w:val="ListParagraph"/>
+        <w:numPr>
+          <w:ilvl w:val="0"/>
+          <w:numId w:val="1"/>
+        </w:numPr>
+      </w:pPr>
+      <w:r>
+        <w:drawing>
+          <wp:inline distT="0" distB="0" distL="0" distR="0" wp14:anchorId="3CFD070C" wp14:editId="52041FBD">
+            <wp:extent cx="3400900" cy="200053"/>
+            <wp:effectExtent l="0" t="0" r="0" b="9525"/>
+            <wp:docPr id="27" name="Picture 27"/>
+            <wp:cNvGraphicFramePr>
+              <a:graphicFrameLocks xmlns:a="http://schemas.openxmlformats.org/drawingml/2006/main" noChangeAspect="1"/>
+            </wp:cNvGraphicFramePr>
+            <a:graphic xmlns:a="http://schemas.openxmlformats.org/drawingml/2006/main">
+              <a:graphicData uri="http://schemas.openxmlformats.org/drawingml/2006/picture">
+                <pic:pic xmlns:pic="http://schemas.openxmlformats.org/drawingml/2006/picture">
+                  <pic:nvPicPr>
+                    <pic:cNvPr id="1" name=""/>
+                    <pic:cNvPicPr/>
+                  </pic:nvPicPr>
+                  <pic:blipFill>
+                    <a:blip r:embed="rId32"/>
+                    <a:stretch>
+                      <a:fillRect/>
+                    </a:stretch>
+                  </pic:blipFill>
+                  <pic:spPr>
+                    <a:xfrm>
+                      <a:off x="0" y="0"/>
+                      <a:ext cx="3400900" cy="200053"/>
+                    </a:xfrm>
+                    <a:prstGeom prst="rect">
+                      <a:avLst/>
+                    </a:prstGeom>
+                  </pic:spPr>
+                </pic:pic>
+              </a:graphicData>
+            </a:graphic>
+          </wp:inline>
+        </w:drawing>
+      </w:r>
+    </w:p>
+    <w:p>
+      <w:pPr>
+        <w:pStyle w:val="ListParagraph"/>
+        <w:numPr>
+          <w:ilvl w:val="0"/>
+          <w:numId w:val="1"/>
+        </w:numPr>
+      </w:pPr>
+      <w:r>
+        <w:t xml:space="preserve">Create an </w:t>
+      </w:r>
+      <w:proofErr w:type="spellStart"/>
+      <w:r>
+        <w:t>applyMiddleware</w:t>
+      </w:r>
+      <w:proofErr w:type="spellEnd"/>
+      <w:r>
+        <w:t xml:space="preserve"> function from redux and pass it as a parameter to the </w:t>
+      </w:r>
+      <w:proofErr w:type="spellStart"/>
+      <w:r>
+        <w:t>createStore</w:t>
+      </w:r>
+      <w:proofErr w:type="spellEnd"/>
+      <w:r>
+        <w:t xml:space="preserve"> function with the </w:t>
+      </w:r>
+      <w:proofErr w:type="spellStart"/>
+      <w:r>
+        <w:t>thunkMiddleware</w:t>
+      </w:r>
+      <w:proofErr w:type="spellEnd"/>
+      <w:r>
+        <w:t xml:space="preserve"> being the parameter to the </w:t>
+      </w:r>
+      <w:proofErr w:type="spellStart"/>
+      <w:r>
+        <w:t>applyMiddleware</w:t>
+      </w:r>
+      <w:proofErr w:type="spellEnd"/>
+      <w:r>
+        <w:t xml:space="preserve"> function</w:t>
+      </w:r>
+    </w:p>
+    <w:p>
+      <w:pPr>
+        <w:pStyle w:val="ListParagraph"/>
+        <w:numPr>
+          <w:ilvl w:val="0"/>
+          <w:numId w:val="1"/>
+        </w:numPr>
+      </w:pPr>
+      <w:r>
+        <w:drawing>
+          <wp:inline distT="0" distB="0" distL="0" distR="0" wp14:anchorId="0BAC8996" wp14:editId="7526F98F">
+            <wp:extent cx="4305901" cy="171474"/>
+            <wp:effectExtent l="0" t="0" r="0" b="0"/>
+            <wp:docPr id="28" name="Picture 28"/>
+            <wp:cNvGraphicFramePr>
+              <a:graphicFrameLocks xmlns:a="http://schemas.openxmlformats.org/drawingml/2006/main" noChangeAspect="1"/>
+            </wp:cNvGraphicFramePr>
+            <a:graphic xmlns:a="http://schemas.openxmlformats.org/drawingml/2006/main">
+              <a:graphicData uri="http://schemas.openxmlformats.org/drawingml/2006/picture">
+                <pic:pic xmlns:pic="http://schemas.openxmlformats.org/drawingml/2006/picture">
+                  <pic:nvPicPr>
+                    <pic:cNvPr id="1" name=""/>
+                    <pic:cNvPicPr/>
+                  </pic:nvPicPr>
+                  <pic:blipFill>
+                    <a:blip r:embed="rId33"/>
+                    <a:stretch>
+                      <a:fillRect/>
+                    </a:stretch>
+                  </pic:blipFill>
+                  <pic:spPr>
+                    <a:xfrm>
+                      <a:off x="0" y="0"/>
+                      <a:ext cx="4305901" cy="171474"/>
+                    </a:xfrm>
+                    <a:prstGeom prst="rect">
+                      <a:avLst/>
+                    </a:prstGeom>
+                  </pic:spPr>
+                </pic:pic>
+              </a:graphicData>
+            </a:graphic>
+          </wp:inline>
+        </w:drawing>
+      </w:r>
+    </w:p>
+    <w:p>
+      <w:pPr>
+        <w:pStyle w:val="ListParagraph"/>
+        <w:numPr>
+          <w:ilvl w:val="0"/>
+          <w:numId w:val="1"/>
+        </w:numPr>
+      </w:pPr>
+      <w:r>
+        <w:t xml:space="preserve">Now, </w:t>
+      </w:r>
+      <w:r>
+        <w:t>we w</w:t>
+      </w:r>
+      <w:r>
+        <w:t>ill create an async action creator</w:t>
+      </w:r>
+      <w:r>
+        <w:t xml:space="preserve"> which will the following:</w:t>
+      </w:r>
+    </w:p>
+    <w:p>
+      <w:pPr>
+        <w:pStyle w:val="ListParagraph"/>
+        <w:numPr>
+          <w:ilvl w:val="0"/>
+          <w:numId w:val="1"/>
+        </w:numPr>
+      </w:pPr>
+      <w:r>
+        <w:drawing>
+          <wp:inline distT="0" distB="0" distL="0" distR="0" wp14:anchorId="06EFD2E3" wp14:editId="3979FCB3">
+            <wp:extent cx="5449060" cy="2067213"/>
+            <wp:effectExtent l="0" t="0" r="0" b="9525"/>
+            <wp:docPr id="31" name="Picture 31" descr="Text&#10;&#10;Description automatically generated"/>
+            <wp:cNvGraphicFramePr>
+              <a:graphicFrameLocks xmlns:a="http://schemas.openxmlformats.org/drawingml/2006/main" noChangeAspect="1"/>
+            </wp:cNvGraphicFramePr>
+            <a:graphic xmlns:a="http://schemas.openxmlformats.org/drawingml/2006/main">
+              <a:graphicData uri="http://schemas.openxmlformats.org/drawingml/2006/picture">
+                <pic:pic xmlns:pic="http://schemas.openxmlformats.org/drawingml/2006/picture">
+                  <pic:nvPicPr>
+                    <pic:cNvPr id="31" name="Picture 31" descr="Text&#10;&#10;Description automatically generated"/>
+                    <pic:cNvPicPr/>
+                  </pic:nvPicPr>
+                  <pic:blipFill>
+                    <a:blip r:embed="rId34"/>
+                    <a:stretch>
+                      <a:fillRect/>
+                    </a:stretch>
+                  </pic:blipFill>
+                  <pic:spPr>
+                    <a:xfrm>
+                      <a:off x="0" y="0"/>
+                      <a:ext cx="5449060" cy="2067213"/>
+                    </a:xfrm>
+                    <a:prstGeom prst="rect">
+                      <a:avLst/>
+                    </a:prstGeom>
+                  </pic:spPr>
+                </pic:pic>
+              </a:graphicData>
+            </a:graphic>
+          </wp:inline>
+        </w:drawing>
+      </w:r>
+    </w:p>
+    <w:p>
+      <w:pPr>
+        <w:pStyle w:val="ListParagraph"/>
+        <w:numPr>
+          <w:ilvl w:val="0"/>
+          <w:numId w:val="1"/>
+        </w:numPr>
+      </w:pPr>
+      <w:r>
+        <w:t xml:space="preserve">We define a function called </w:t>
+      </w:r>
+      <w:proofErr w:type="spellStart"/>
+      <w:r>
+        <w:t>fetchUsers</w:t>
+      </w:r>
+      <w:proofErr w:type="spellEnd"/>
+      <w:r>
+        <w:t xml:space="preserve"> which will be our action creator.</w:t>
+      </w:r>
+    </w:p>
+    <w:p>
+      <w:pPr>
+        <w:pStyle w:val="ListParagraph"/>
+        <w:numPr>
+          <w:ilvl w:val="0"/>
+          <w:numId w:val="1"/>
+        </w:numPr>
+      </w:pPr>
+      <w:r>
+        <w:t xml:space="preserve">We learned that action creators are supposed to return actions. However, the </w:t>
+      </w:r>
+      <w:proofErr w:type="spellStart"/>
+      <w:r>
+        <w:t>thunk</w:t>
+      </w:r>
+      <w:proofErr w:type="spellEnd"/>
+      <w:r>
+        <w:t xml:space="preserve"> middleware allows an action creator to return a function instead of an action object.</w:t>
+      </w:r>
+    </w:p>
+    <w:p>
+      <w:pPr>
+        <w:pStyle w:val="ListParagraph"/>
+        <w:numPr>
+          <w:ilvl w:val="0"/>
+          <w:numId w:val="1"/>
+        </w:numPr>
+      </w:pPr>
+      <w:r>
+        <w:t xml:space="preserve">Thus, the return value of the </w:t>
+      </w:r>
+      <w:proofErr w:type="spellStart"/>
+      <w:r>
+        <w:t>fetchUsers</w:t>
+      </w:r>
+      <w:proofErr w:type="spellEnd"/>
+      <w:r>
+        <w:t xml:space="preserve"> function is a function. </w:t>
+      </w:r>
+    </w:p>
+    <w:p>
+      <w:pPr>
+        <w:pStyle w:val="ListParagraph"/>
+        <w:numPr>
+          <w:ilvl w:val="0"/>
+          <w:numId w:val="1"/>
+        </w:numPr>
+      </w:pPr>
+      <w:r>
+        <w:t xml:space="preserve">This return function </w:t>
+      </w:r>
+      <w:r>
+        <w:t xml:space="preserve">does not have to be pure, so it can have side effects such as async </w:t>
+      </w:r>
+      <w:proofErr w:type="spellStart"/>
+      <w:r>
+        <w:t>api</w:t>
+      </w:r>
+      <w:proofErr w:type="spellEnd"/>
+      <w:r>
+        <w:t xml:space="preserve"> calls and dispatching actions.</w:t>
+      </w:r>
+    </w:p>
+    <w:p>
+      <w:pPr>
+        <w:pStyle w:val="ListParagraph"/>
+        <w:numPr>
+          <w:ilvl w:val="0"/>
+          <w:numId w:val="1"/>
+        </w:numPr>
+      </w:pPr>
+      <w:r>
+        <w:t xml:space="preserve">To allow this return function to dispatch actions, we pass in the dispatch method as its argument. </w:t>
+      </w:r>
+    </w:p>
+    <w:p>
+      <w:pPr>
+        <w:pStyle w:val="ListParagraph"/>
+        <w:numPr>
+          <w:ilvl w:val="0"/>
+          <w:numId w:val="1"/>
+        </w:numPr>
+      </w:pPr>
+      <w:r>
+        <w:t xml:space="preserve">Before we fetch the data, we create an action using the </w:t>
+      </w:r>
+      <w:proofErr w:type="spellStart"/>
+      <w:r>
+        <w:t>fetchUserRequest</w:t>
+      </w:r>
+      <w:proofErr w:type="spellEnd"/>
+      <w:r>
+        <w:t xml:space="preserve"> action creator and dispatch this action to change the state in the redux store to </w:t>
+      </w:r>
+      <w:proofErr w:type="gramStart"/>
+      <w:r>
+        <w:t>{ loading</w:t>
+      </w:r>
+      <w:proofErr w:type="gramEnd"/>
+      <w:r>
+        <w:t>: true, users: [], error: '' }</w:t>
+      </w:r>
+      <w:r>
+        <w:t>. This new state gets logged because of the subscription to the store.</w:t>
+      </w:r>
+    </w:p>
+    <w:p>
+      <w:pPr>
+        <w:pStyle w:val="ListParagraph"/>
+        <w:numPr>
+          <w:ilvl w:val="0"/>
+          <w:numId w:val="1"/>
+        </w:numPr>
+      </w:pPr>
+      <w:r>
+        <w:t xml:space="preserve">Then, we </w:t>
+      </w:r>
+      <w:proofErr w:type="gramStart"/>
+      <w:r>
+        <w:t>actually send</w:t>
+      </w:r>
+      <w:proofErr w:type="gramEnd"/>
+      <w:r>
+        <w:t xml:space="preserve"> the </w:t>
+      </w:r>
+      <w:proofErr w:type="spellStart"/>
+      <w:r>
+        <w:t>api</w:t>
+      </w:r>
+      <w:proofErr w:type="spellEnd"/>
+      <w:r>
+        <w:t xml:space="preserve"> request using </w:t>
+      </w:r>
+      <w:proofErr w:type="spellStart"/>
+      <w:r>
+        <w:t>axios</w:t>
+      </w:r>
+      <w:proofErr w:type="spellEnd"/>
+      <w:r>
+        <w:t xml:space="preserve"> by saying </w:t>
+      </w:r>
+      <w:r>
         <w:t>‘</w:t>
       </w:r>
-      <w:r>
-        <w:t xml:space="preserve">{ </w:t>
-      </w:r>
-      <w:proofErr w:type="spellStart"/>
-      <w:r>
-        <w:t>num</w:t>
-      </w:r>
-      <w:r>
-        <w:t>Cake</w:t>
-      </w:r>
-      <w:r>
-        <w:t>s</w:t>
-      </w:r>
-      <w:proofErr w:type="spellEnd"/>
+      <w:proofErr w:type="spellStart"/>
+      <w:r>
+        <w:t>axios.get</w:t>
+      </w:r>
+      <w:proofErr w:type="spellEnd"/>
+      <w:r>
+        <w:t>(‘</w:t>
+      </w:r>
+      <w:proofErr w:type="spellStart"/>
+      <w:r>
+        <w:t>url</w:t>
+      </w:r>
+      <w:proofErr w:type="spellEnd"/>
+      <w:r>
+        <w:t>’)’ which returns a promise.</w:t>
+      </w:r>
+    </w:p>
+    <w:p>
+      <w:pPr>
+        <w:pStyle w:val="ListParagraph"/>
+        <w:numPr>
+          <w:ilvl w:val="0"/>
+          <w:numId w:val="1"/>
+        </w:numPr>
+      </w:pPr>
+      <w:r>
+        <w:t xml:space="preserve">If the promise is resolved, the resolve value is an object with a ‘data’ property. we can tag </w:t>
+      </w:r>
+      <w:proofErr w:type="gramStart"/>
+      <w:r>
+        <w:t>a .then</w:t>
+      </w:r>
       <w:proofErr w:type="gramEnd"/>
       <w:r>
-        <w:t xml:space="preserve">: </w:t>
-      </w:r>
-      <w:r>
-        <w:t>10</w:t>
-      </w:r>
-      <w:r>
-        <w:t xml:space="preserve"> }</w:t>
-      </w:r>
-      <w:r>
-        <w:t>’. Since the action type is BUY_</w:t>
-      </w:r>
-      <w:r>
-        <w:t>CAKE</w:t>
+        <w:t xml:space="preserve"> method which takes the response’s data and </w:t>
+      </w:r>
+      <w:proofErr w:type="spellStart"/>
+      <w:r>
+        <w:t>cleanining</w:t>
+      </w:r>
+      <w:proofErr w:type="spellEnd"/>
+      <w:r>
+        <w:t xml:space="preserve"> it up to only include user id’s by saying ‘</w:t>
+      </w:r>
+      <w:proofErr w:type="spellStart"/>
+      <w:r>
+        <w:t>response.data.map</w:t>
+      </w:r>
+      <w:proofErr w:type="spellEnd"/>
+      <w:r>
+        <w:t>((user) =&gt; user.id))</w:t>
+      </w:r>
+      <w:r>
+        <w:t xml:space="preserve">. We then pass this array of user ids to the </w:t>
+      </w:r>
+      <w:proofErr w:type="spellStart"/>
+      <w:r>
+        <w:t>fetchUsersRequest</w:t>
+      </w:r>
+      <w:proofErr w:type="spellEnd"/>
+      <w:r>
+        <w:t xml:space="preserve"> action creator which returns an action that gets </w:t>
+      </w:r>
+      <w:r>
+        <w:t xml:space="preserve">dispatched which changes the state in the redux store to </w:t>
+      </w:r>
+      <w:proofErr w:type="gramStart"/>
+      <w:r>
+        <w:t>{</w:t>
+      </w:r>
+      <w:r>
+        <w:t xml:space="preserve"> </w:t>
+      </w:r>
+      <w:r>
+        <w:t>loading</w:t>
+      </w:r>
+      <w:proofErr w:type="gramEnd"/>
+      <w:r>
+        <w:t>: false, users: [1, 2, 3, 4,  5,</w:t>
+      </w:r>
+      <w:r>
+        <w:t xml:space="preserve"> </w:t>
+      </w:r>
+      <w:r>
+        <w:t>6, 7, 8, 9,</w:t>
+      </w:r>
+      <w:r>
+        <w:t xml:space="preserve"> </w:t>
+      </w:r>
+      <w:r>
+        <w:t xml:space="preserve">10], error: </w:t>
+      </w:r>
+      <w:r>
+        <w:t>‘’</w:t>
+      </w:r>
+      <w:r>
+        <w:t>}</w:t>
+      </w:r>
+      <w:r>
+        <w:t xml:space="preserve">. </w:t>
+      </w:r>
+      <w:r>
+        <w:t>This new state gets logged because of the subscription to the store.</w:t>
+      </w:r>
+    </w:p>
+    <w:p>
+      <w:pPr>
+        <w:pStyle w:val="ListParagraph"/>
+        <w:numPr>
+          <w:ilvl w:val="0"/>
+          <w:numId w:val="1"/>
+        </w:numPr>
+      </w:pPr>
+      <w:r>
+        <w:t xml:space="preserve">If the promise is </w:t>
+      </w:r>
+      <w:r>
+        <w:t>rejected</w:t>
       </w:r>
       <w:r>
         <w:t xml:space="preserve">, the </w:t>
       </w:r>
-      <w:proofErr w:type="spellStart"/>
-      <w:r>
-        <w:t>cakeReducer</w:t>
-      </w:r>
-      <w:proofErr w:type="spellEnd"/>
-      <w:r>
-        <w:t xml:space="preserve"> just returns </w:t>
-      </w:r>
-      <w:r>
-        <w:t xml:space="preserve">an updated </w:t>
-      </w:r>
-      <w:r>
-        <w:t>state</w:t>
-      </w:r>
-      <w:r>
-        <w:t xml:space="preserve"> with the </w:t>
-      </w:r>
-      <w:proofErr w:type="spellStart"/>
-      <w:r>
-        <w:t>numCakes</w:t>
-      </w:r>
-      <w:proofErr w:type="spellEnd"/>
-      <w:r>
-        <w:t xml:space="preserve"> decremented by 1.</w:t>
-      </w:r>
-    </w:p>
-    <w:p>
-      <w:pPr>
-        <w:pStyle w:val="ListParagraph"/>
-        <w:numPr>
-          <w:ilvl w:val="0"/>
-          <w:numId w:val="1"/>
-        </w:numPr>
-      </w:pPr>
-      <w:r>
-        <w:t>Since we set up a subscription to the redux store, it now logs the updated state which is ‘</w:t>
-      </w:r>
-      <w:r>
-        <w:t xml:space="preserve">Updated State </w:t>
+      <w:r>
+        <w:t>reject</w:t>
+      </w:r>
+      <w:r>
+        <w:t xml:space="preserve"> value is an </w:t>
+      </w:r>
+      <w:r>
+        <w:t>error</w:t>
+      </w:r>
+      <w:r>
+        <w:t xml:space="preserve">. we can tag </w:t>
       </w:r>
       <w:proofErr w:type="gramStart"/>
       <w:r>
-        <w:t xml:space="preserve">{ </w:t>
-      </w:r>
-      <w:proofErr w:type="spellStart"/>
-      <w:r>
-        <w:t>iceCream</w:t>
-      </w:r>
-      <w:proofErr w:type="spellEnd"/>
+        <w:t>a .</w:t>
+      </w:r>
+      <w:r>
+        <w:t>catch</w:t>
+      </w:r>
       <w:proofErr w:type="gramEnd"/>
       <w:r>
-        <w:t xml:space="preserve">: { </w:t>
-      </w:r>
-      <w:proofErr w:type="spellStart"/>
-      <w:r>
-        <w:t>numIceCreams</w:t>
-      </w:r>
-      <w:proofErr w:type="spellEnd"/>
-      <w:r>
-        <w:t xml:space="preserve">: 5 }, cake: { </w:t>
-      </w:r>
-      <w:proofErr w:type="spellStart"/>
-      <w:r>
-        <w:t>numCakes</w:t>
-      </w:r>
-      <w:proofErr w:type="spellEnd"/>
-      <w:r>
-        <w:t>: 9 } }</w:t>
-      </w:r>
-      <w:r>
-        <w:t>’</w:t>
-      </w:r>
-    </w:p>
-    <w:p>
-      <w:pPr>
-        <w:pStyle w:val="ListParagraph"/>
-        <w:numPr>
-          <w:ilvl w:val="0"/>
-          <w:numId w:val="1"/>
-        </w:numPr>
-      </w:pPr>
-      <w:r>
-        <w:t xml:space="preserve">When our application </w:t>
-      </w:r>
-      <w:proofErr w:type="gramStart"/>
-      <w:r>
-        <w:t>grows in size</w:t>
-      </w:r>
-      <w:proofErr w:type="gramEnd"/>
-      <w:r>
-        <w:t>, we can split the reducers into separate files and keep them independent of each other.</w:t>
-      </w:r>
-    </w:p>
-    <w:p/>
-    <w:p/>
+        <w:t xml:space="preserve"> method which takes th</w:t>
+      </w:r>
+      <w:r>
+        <w:t xml:space="preserve">is error as a parameter and passes the error’s ‘message’ property as a parameter to </w:t>
+      </w:r>
+      <w:r>
+        <w:t xml:space="preserve">the </w:t>
+      </w:r>
+      <w:proofErr w:type="spellStart"/>
+      <w:r>
+        <w:t>fetchUsers</w:t>
+      </w:r>
+      <w:r>
+        <w:t>Failure</w:t>
+      </w:r>
+      <w:proofErr w:type="spellEnd"/>
+      <w:r>
+        <w:t xml:space="preserve"> action creator which returns an action that gets dispatched which changes the state in the redux store to { loading: false, users: [], error: ‘</w:t>
+      </w:r>
+      <w:r>
+        <w:t>error message’</w:t>
+      </w:r>
+      <w:r>
+        <w:t>}. This new state gets logged because of the subscription to the store.</w:t>
+      </w:r>
+    </w:p>
+    <w:p>
+      <w:pPr>
+        <w:pStyle w:val="ListParagraph"/>
+        <w:numPr>
+          <w:ilvl w:val="0"/>
+          <w:numId w:val="1"/>
+        </w:numPr>
+      </w:pPr>
+      <w:r>
+        <w:t xml:space="preserve">Now, we can </w:t>
+      </w:r>
+      <w:r>
+        <w:t xml:space="preserve">execute the </w:t>
+      </w:r>
+      <w:proofErr w:type="spellStart"/>
+      <w:r>
+        <w:t>fetchUser</w:t>
+      </w:r>
+      <w:proofErr w:type="spellEnd"/>
+      <w:r>
+        <w:t xml:space="preserve"> action creator </w:t>
+      </w:r>
+      <w:r>
+        <w:t xml:space="preserve">inside dispatch function which executes the return function of </w:t>
+      </w:r>
+      <w:proofErr w:type="spellStart"/>
+      <w:r>
+        <w:t>fetchUsers</w:t>
+      </w:r>
+      <w:proofErr w:type="spellEnd"/>
+      <w:r>
+        <w:t xml:space="preserve"> (possible because of </w:t>
+      </w:r>
+      <w:proofErr w:type="spellStart"/>
+      <w:r>
+        <w:t>thunk</w:t>
+      </w:r>
+      <w:proofErr w:type="spellEnd"/>
+      <w:r>
+        <w:t xml:space="preserve"> middleware)</w:t>
+      </w:r>
+      <w:r>
+        <w:t>:</w:t>
+      </w:r>
+    </w:p>
+    <w:p>
+      <w:pPr>
+        <w:pStyle w:val="ListParagraph"/>
+        <w:numPr>
+          <w:ilvl w:val="0"/>
+          <w:numId w:val="1"/>
+        </w:numPr>
+      </w:pPr>
+      <w:r>
+        <w:lastRenderedPageBreak/>
+        <w:drawing>
+          <wp:inline distT="0" distB="0" distL="0" distR="0" wp14:anchorId="2FD8FC19" wp14:editId="324C2299">
+            <wp:extent cx="5191850" cy="952633"/>
+            <wp:effectExtent l="0" t="0" r="8890" b="0"/>
+            <wp:docPr id="32" name="Picture 32" descr="Graphical user interface, text&#10;&#10;Description automatically generated"/>
+            <wp:cNvGraphicFramePr>
+              <a:graphicFrameLocks xmlns:a="http://schemas.openxmlformats.org/drawingml/2006/main" noChangeAspect="1"/>
+            </wp:cNvGraphicFramePr>
+            <a:graphic xmlns:a="http://schemas.openxmlformats.org/drawingml/2006/main">
+              <a:graphicData uri="http://schemas.openxmlformats.org/drawingml/2006/picture">
+                <pic:pic xmlns:pic="http://schemas.openxmlformats.org/drawingml/2006/picture">
+                  <pic:nvPicPr>
+                    <pic:cNvPr id="32" name="Picture 32" descr="Graphical user interface, text&#10;&#10;Description automatically generated"/>
+                    <pic:cNvPicPr/>
+                  </pic:nvPicPr>
+                  <pic:blipFill>
+                    <a:blip r:embed="rId35"/>
+                    <a:stretch>
+                      <a:fillRect/>
+                    </a:stretch>
+                  </pic:blipFill>
+                  <pic:spPr>
+                    <a:xfrm>
+                      <a:off x="0" y="0"/>
+                      <a:ext cx="5191850" cy="952633"/>
+                    </a:xfrm>
+                    <a:prstGeom prst="rect">
+                      <a:avLst/>
+                    </a:prstGeom>
+                  </pic:spPr>
+                </pic:pic>
+              </a:graphicData>
+            </a:graphic>
+          </wp:inline>
+        </w:drawing>
+      </w:r>
+    </w:p>
+    <w:p>
+      <w:pPr>
+        <w:pStyle w:val="ListParagraph"/>
+        <w:numPr>
+          <w:ilvl w:val="0"/>
+          <w:numId w:val="1"/>
+        </w:numPr>
+      </w:pPr>
+      <w:r>
+        <w:t>Thus, the entire code looks like the following:</w:t>
+      </w:r>
+    </w:p>
+    <w:p>
+      <w:pPr>
+        <w:pStyle w:val="ListParagraph"/>
+        <w:numPr>
+          <w:ilvl w:val="0"/>
+          <w:numId w:val="1"/>
+        </w:numPr>
+      </w:pPr>
+      <w:r>
+        <w:drawing>
+          <wp:inline distT="0" distB="0" distL="0" distR="0" wp14:anchorId="3807C9C7" wp14:editId="1DD4A96B">
+            <wp:extent cx="3820058" cy="2324424"/>
+            <wp:effectExtent l="0" t="0" r="9525" b="0"/>
+            <wp:docPr id="33" name="Picture 33" descr="Text&#10;&#10;Description automatically generated"/>
+            <wp:cNvGraphicFramePr>
+              <a:graphicFrameLocks xmlns:a="http://schemas.openxmlformats.org/drawingml/2006/main" noChangeAspect="1"/>
+            </wp:cNvGraphicFramePr>
+            <a:graphic xmlns:a="http://schemas.openxmlformats.org/drawingml/2006/main">
+              <a:graphicData uri="http://schemas.openxmlformats.org/drawingml/2006/picture">
+                <pic:pic xmlns:pic="http://schemas.openxmlformats.org/drawingml/2006/picture">
+                  <pic:nvPicPr>
+                    <pic:cNvPr id="33" name="Picture 33" descr="Text&#10;&#10;Description automatically generated"/>
+                    <pic:cNvPicPr/>
+                  </pic:nvPicPr>
+                  <pic:blipFill>
+                    <a:blip r:embed="rId36"/>
+                    <a:stretch>
+                      <a:fillRect/>
+                    </a:stretch>
+                  </pic:blipFill>
+                  <pic:spPr>
+                    <a:xfrm>
+                      <a:off x="0" y="0"/>
+                      <a:ext cx="3820058" cy="2324424"/>
+                    </a:xfrm>
+                    <a:prstGeom prst="rect">
+                      <a:avLst/>
+                    </a:prstGeom>
+                  </pic:spPr>
+                </pic:pic>
+              </a:graphicData>
+            </a:graphic>
+          </wp:inline>
+        </w:drawing>
+      </w:r>
+    </w:p>
+    <w:p>
+      <w:pPr>
+        <w:pStyle w:val="ListParagraph"/>
+        <w:numPr>
+          <w:ilvl w:val="0"/>
+          <w:numId w:val="1"/>
+        </w:numPr>
+      </w:pPr>
+      <w:r>
+        <w:drawing>
+          <wp:inline distT="0" distB="0" distL="0" distR="0" wp14:anchorId="7BFB48A3" wp14:editId="721E8F45">
+            <wp:extent cx="4925112" cy="4725059"/>
+            <wp:effectExtent l="0" t="0" r="8890" b="0"/>
+            <wp:docPr id="36" name="Picture 36" descr="Text&#10;&#10;Description automatically generated"/>
+            <wp:cNvGraphicFramePr>
+              <a:graphicFrameLocks xmlns:a="http://schemas.openxmlformats.org/drawingml/2006/main" noChangeAspect="1"/>
+            </wp:cNvGraphicFramePr>
+            <a:graphic xmlns:a="http://schemas.openxmlformats.org/drawingml/2006/main">
+              <a:graphicData uri="http://schemas.openxmlformats.org/drawingml/2006/picture">
+                <pic:pic xmlns:pic="http://schemas.openxmlformats.org/drawingml/2006/picture">
+                  <pic:nvPicPr>
+                    <pic:cNvPr id="36" name="Picture 36" descr="Text&#10;&#10;Description automatically generated"/>
+                    <pic:cNvPicPr/>
+                  </pic:nvPicPr>
+                  <pic:blipFill>
+                    <a:blip r:embed="rId37"/>
+                    <a:stretch>
+                      <a:fillRect/>
+                    </a:stretch>
+                  </pic:blipFill>
+                  <pic:spPr>
+                    <a:xfrm>
+                      <a:off x="0" y="0"/>
+                      <a:ext cx="4925112" cy="4725059"/>
+                    </a:xfrm>
+                    <a:prstGeom prst="rect">
+                      <a:avLst/>
+                    </a:prstGeom>
+                  </pic:spPr>
+                </pic:pic>
+              </a:graphicData>
+            </a:graphic>
+          </wp:inline>
+        </w:drawing>
+      </w:r>
+    </w:p>
+    <w:p>
+      <w:pPr>
+        <w:pStyle w:val="ListParagraph"/>
+        <w:numPr>
+          <w:ilvl w:val="0"/>
+          <w:numId w:val="1"/>
+        </w:numPr>
+      </w:pPr>
+      <w:r>
+        <w:lastRenderedPageBreak/>
+        <w:drawing>
+          <wp:inline distT="0" distB="0" distL="0" distR="0" wp14:anchorId="49041FB8" wp14:editId="3E41B48E">
+            <wp:extent cx="4667901" cy="4420217"/>
+            <wp:effectExtent l="0" t="0" r="0" b="0"/>
+            <wp:docPr id="37" name="Picture 37" descr="Text&#10;&#10;Description automatically generated"/>
+            <wp:cNvGraphicFramePr>
+              <a:graphicFrameLocks xmlns:a="http://schemas.openxmlformats.org/drawingml/2006/main" noChangeAspect="1"/>
+            </wp:cNvGraphicFramePr>
+            <a:graphic xmlns:a="http://schemas.openxmlformats.org/drawingml/2006/main">
+              <a:graphicData uri="http://schemas.openxmlformats.org/drawingml/2006/picture">
+                <pic:pic xmlns:pic="http://schemas.openxmlformats.org/drawingml/2006/picture">
+                  <pic:nvPicPr>
+                    <pic:cNvPr id="37" name="Picture 37" descr="Text&#10;&#10;Description automatically generated"/>
+                    <pic:cNvPicPr/>
+                  </pic:nvPicPr>
+                  <pic:blipFill>
+                    <a:blip r:embed="rId38"/>
+                    <a:stretch>
+                      <a:fillRect/>
+                    </a:stretch>
+                  </pic:blipFill>
+                  <pic:spPr>
+                    <a:xfrm>
+                      <a:off x="0" y="0"/>
+                      <a:ext cx="4667901" cy="4420217"/>
+                    </a:xfrm>
+                    <a:prstGeom prst="rect">
+                      <a:avLst/>
+                    </a:prstGeom>
+                  </pic:spPr>
+                </pic:pic>
+              </a:graphicData>
+            </a:graphic>
+          </wp:inline>
+        </w:drawing>
+      </w:r>
+    </w:p>
+    <w:p>
+      <w:pPr>
+        <w:pStyle w:val="ListParagraph"/>
+        <w:numPr>
+          <w:ilvl w:val="0"/>
+          <w:numId w:val="1"/>
+        </w:numPr>
+      </w:pPr>
+      <w:r>
+        <w:t>Now, if we run the file in our terminal, the output would be:</w:t>
+      </w:r>
+    </w:p>
+    <w:p>
+      <w:pPr>
+        <w:pStyle w:val="ListParagraph"/>
+        <w:numPr>
+          <w:ilvl w:val="0"/>
+          <w:numId w:val="1"/>
+        </w:numPr>
+      </w:pPr>
+      <w:r>
+        <w:drawing>
+          <wp:inline distT="0" distB="0" distL="0" distR="0" wp14:anchorId="06CFC829" wp14:editId="6C3E7055">
+            <wp:extent cx="3200847" cy="1448002"/>
+            <wp:effectExtent l="0" t="0" r="0" b="0"/>
+            <wp:docPr id="38" name="Picture 38" descr="Text&#10;&#10;Description automatically generated"/>
+            <wp:cNvGraphicFramePr>
+              <a:graphicFrameLocks xmlns:a="http://schemas.openxmlformats.org/drawingml/2006/main" noChangeAspect="1"/>
+            </wp:cNvGraphicFramePr>
+            <a:graphic xmlns:a="http://schemas.openxmlformats.org/drawingml/2006/main">
+              <a:graphicData uri="http://schemas.openxmlformats.org/drawingml/2006/picture">
+                <pic:pic xmlns:pic="http://schemas.openxmlformats.org/drawingml/2006/picture">
+                  <pic:nvPicPr>
+                    <pic:cNvPr id="38" name="Picture 38" descr="Text&#10;&#10;Description automatically generated"/>
+                    <pic:cNvPicPr/>
+                  </pic:nvPicPr>
+                  <pic:blipFill>
+                    <a:blip r:embed="rId39"/>
+                    <a:stretch>
+                      <a:fillRect/>
+                    </a:stretch>
+                  </pic:blipFill>
+                  <pic:spPr>
+                    <a:xfrm>
+                      <a:off x="0" y="0"/>
+                      <a:ext cx="3200847" cy="1448002"/>
+                    </a:xfrm>
+                    <a:prstGeom prst="rect">
+                      <a:avLst/>
+                    </a:prstGeom>
+                  </pic:spPr>
+                </pic:pic>
+              </a:graphicData>
+            </a:graphic>
+          </wp:inline>
+        </w:drawing>
+      </w:r>
+    </w:p>
     <w:p/>
     <w:p/>
     <w:sectPr>
@@ -3929,6 +5974,29 @@
       <w:contextualSpacing/>
     </w:pPr>
   </w:style>
+  <w:style w:type="character" w:styleId="Hyperlink">
+    <w:name w:val="Hyperlink"/>
+    <w:basedOn w:val="DefaultParagraphFont"/>
+    <w:uiPriority w:val="99"/>
+    <w:unhideWhenUsed/>
+    <w:rsid w:val="002F6F52"/>
+    <w:rPr>
+      <w:color w:val="0563C1" w:themeColor="hyperlink"/>
+      <w:u w:val="single"/>
+    </w:rPr>
+  </w:style>
+  <w:style w:type="character" w:styleId="UnresolvedMention">
+    <w:name w:val="Unresolved Mention"/>
+    <w:basedOn w:val="DefaultParagraphFont"/>
+    <w:uiPriority w:val="99"/>
+    <w:semiHidden/>
+    <w:unhideWhenUsed/>
+    <w:rsid w:val="002F6F52"/>
+    <w:rPr>
+      <w:color w:val="605E5C"/>
+      <w:shd w:val="clear" w:color="auto" w:fill="E1DFDD"/>
+    </w:rPr>
+  </w:style>
 </w:styles>
 </file>
 

</xml_diff>

<commit_message>
added thunk middleware to redux
</commit_message>
<xml_diff>
--- a/Redux/Redux Notes.docx
+++ b/Redux/Redux Notes.docx
@@ -3502,6 +3502,9 @@
         </w:numPr>
       </w:pPr>
       <w:r>
+        <w:rPr>
+          <w:noProof/>
+        </w:rPr>
         <w:drawing>
           <wp:inline distT="0" distB="0" distL="0" distR="0" wp14:anchorId="146AC674" wp14:editId="5F4BFBD2">
             <wp:extent cx="3934374" cy="447737"/>
@@ -3580,6 +3583,9 @@
         </w:numPr>
       </w:pPr>
       <w:r>
+        <w:rPr>
+          <w:noProof/>
+        </w:rPr>
         <w:drawing>
           <wp:inline distT="0" distB="0" distL="0" distR="0" wp14:anchorId="551E769B" wp14:editId="0CB8F78C">
             <wp:extent cx="4096322" cy="447737"/>
@@ -3710,6 +3716,9 @@
         </w:numPr>
       </w:pPr>
       <w:r>
+        <w:rPr>
+          <w:noProof/>
+        </w:rPr>
         <w:drawing>
           <wp:inline distT="0" distB="0" distL="0" distR="0" wp14:anchorId="280684CA" wp14:editId="1D210703">
             <wp:extent cx="6287377" cy="200053"/>
@@ -3799,6 +3808,9 @@
         </w:numPr>
       </w:pPr>
       <w:r>
+        <w:rPr>
+          <w:noProof/>
+        </w:rPr>
         <w:drawing>
           <wp:inline distT="0" distB="0" distL="0" distR="0" wp14:anchorId="60272892" wp14:editId="594C608C">
             <wp:extent cx="6315956" cy="1095528"/>
@@ -3849,6 +3861,9 @@
         <w:t xml:space="preserve">Output: </w:t>
       </w:r>
       <w:r>
+        <w:rPr>
+          <w:noProof/>
+        </w:rPr>
         <w:drawing>
           <wp:inline distT="0" distB="0" distL="0" distR="0" wp14:anchorId="204EF88A" wp14:editId="15D0D869">
             <wp:extent cx="4753638" cy="2295845"/>
@@ -4075,6 +4090,9 @@
         </w:numPr>
       </w:pPr>
       <w:r>
+        <w:rPr>
+          <w:noProof/>
+        </w:rPr>
         <w:drawing>
           <wp:inline distT="0" distB="0" distL="0" distR="0" wp14:anchorId="05BDFCFF" wp14:editId="533C4517">
             <wp:extent cx="1285875" cy="1346785"/>
@@ -4201,13 +4219,7 @@
         </w:numPr>
       </w:pPr>
       <w:r>
-        <w:t xml:space="preserve">FETCH_USER_SUCCESS: this action can only be dispatched if the </w:t>
-      </w:r>
-      <w:r>
-        <w:t>FETCH_USER_REQUEST</w:t>
-      </w:r>
-      <w:r>
-        <w:t xml:space="preserve"> action successfully fetched the data.</w:t>
+        <w:t>FETCH_USER_SUCCESS: this action can only be dispatched if the FETCH_USER_REQUEST action successfully fetched the data.</w:t>
       </w:r>
     </w:p>
     <w:p>
@@ -4219,19 +4231,7 @@
         </w:numPr>
       </w:pPr>
       <w:r>
-        <w:t>FETCH_USER_</w:t>
-      </w:r>
-      <w:r>
-        <w:t>FAILURE</w:t>
-      </w:r>
-      <w:r>
-        <w:t xml:space="preserve">: this action can only be dispatched if the FETCH_USER_REQUEST action </w:t>
-      </w:r>
-      <w:r>
-        <w:t xml:space="preserve">failed to </w:t>
-      </w:r>
-      <w:r>
-        <w:t>fetch the data.</w:t>
+        <w:t>FETCH_USER_FAILURE: this action can only be dispatched if the FETCH_USER_REQUEST action failed to fetch the data.</w:t>
       </w:r>
     </w:p>
     <w:p>
@@ -4255,6 +4255,9 @@
         </w:numPr>
       </w:pPr>
       <w:r>
+        <w:rPr>
+          <w:noProof/>
+        </w:rPr>
         <w:lastRenderedPageBreak/>
         <w:drawing>
           <wp:inline distT="0" distB="0" distL="0" distR="0" wp14:anchorId="48EF83B6" wp14:editId="504734BC">
@@ -4314,6 +4317,9 @@
         </w:numPr>
       </w:pPr>
       <w:r>
+        <w:rPr>
+          <w:noProof/>
+        </w:rPr>
         <w:drawing>
           <wp:inline distT="0" distB="0" distL="0" distR="0" wp14:anchorId="32FAB990" wp14:editId="39F134BF">
             <wp:extent cx="2792516" cy="7115175"/>
@@ -4360,22 +4366,7 @@
         </w:numPr>
       </w:pPr>
       <w:r>
-        <w:t>Note that</w:t>
-      </w:r>
-      <w:r>
-        <w:t xml:space="preserve"> the </w:t>
-      </w:r>
-      <w:r>
-        <w:t xml:space="preserve">above </w:t>
-      </w:r>
-      <w:r>
-        <w:t>code is incomplete since we did not make an</w:t>
-      </w:r>
-      <w:r>
-        <w:t xml:space="preserve"> asynchronous</w:t>
-      </w:r>
-      <w:r>
-        <w:t xml:space="preserve"> </w:t>
+        <w:t xml:space="preserve">Note that the above code is incomplete since we did not make an asynchronous </w:t>
       </w:r>
       <w:proofErr w:type="spellStart"/>
       <w:r>
@@ -4383,10 +4374,7 @@
       </w:r>
       <w:proofErr w:type="spellEnd"/>
       <w:r>
-        <w:t xml:space="preserve"> call yet</w:t>
-      </w:r>
-      <w:r>
-        <w:t xml:space="preserve">. </w:t>
+        <w:t xml:space="preserve"> call yet. </w:t>
       </w:r>
     </w:p>
     <w:p>
@@ -4468,6 +4456,9 @@
         </w:numPr>
       </w:pPr>
       <w:r>
+        <w:rPr>
+          <w:noProof/>
+        </w:rPr>
         <w:drawing>
           <wp:inline distT="0" distB="0" distL="0" distR="0" wp14:anchorId="259DAE98" wp14:editId="2D3FB56B">
             <wp:extent cx="2353003" cy="200053"/>
@@ -4577,6 +4568,9 @@
         </w:numPr>
       </w:pPr>
       <w:r>
+        <w:rPr>
+          <w:noProof/>
+        </w:rPr>
         <w:drawing>
           <wp:inline distT="0" distB="0" distL="0" distR="0" wp14:anchorId="3CFD070C" wp14:editId="52041FBD">
             <wp:extent cx="3400900" cy="200053"/>
@@ -4667,6 +4661,9 @@
         </w:numPr>
       </w:pPr>
       <w:r>
+        <w:rPr>
+          <w:noProof/>
+        </w:rPr>
         <w:drawing>
           <wp:inline distT="0" distB="0" distL="0" distR="0" wp14:anchorId="0BAC8996" wp14:editId="7526F98F">
             <wp:extent cx="4305901" cy="171474"/>
@@ -4713,13 +4710,7 @@
         </w:numPr>
       </w:pPr>
       <w:r>
-        <w:t xml:space="preserve">Now, </w:t>
-      </w:r>
-      <w:r>
-        <w:t>we w</w:t>
-      </w:r>
-      <w:r>
-        <w:t>ill create an async action creator</w:t>
+        <w:t>Now, we will create an async action creator</w:t>
       </w:r>
       <w:r>
         <w:t xml:space="preserve"> which will the following:</w:t>
@@ -4734,6 +4725,9 @@
         </w:numPr>
       </w:pPr>
       <w:r>
+        <w:rPr>
+          <w:noProof/>
+        </w:rPr>
         <w:drawing>
           <wp:inline distT="0" distB="0" distL="0" distR="0" wp14:anchorId="06EFD2E3" wp14:editId="3979FCB3">
             <wp:extent cx="5449060" cy="2067213"/>
@@ -5003,88 +4997,31 @@
       </w:r>
       <w:proofErr w:type="gramStart"/>
       <w:r>
-        <w:t>{</w:t>
-      </w:r>
-      <w:r>
-        <w:t xml:space="preserve"> </w:t>
-      </w:r>
-      <w:r>
-        <w:t>loading</w:t>
+        <w:t>{ loading</w:t>
       </w:r>
       <w:proofErr w:type="gramEnd"/>
       <w:r>
-        <w:t>: false, users: [1, 2, 3, 4,  5,</w:t>
-      </w:r>
-      <w:r>
-        <w:t xml:space="preserve"> </w:t>
-      </w:r>
-      <w:r>
-        <w:t>6, 7, 8, 9,</w:t>
-      </w:r>
-      <w:r>
-        <w:t xml:space="preserve"> </w:t>
-      </w:r>
-      <w:r>
-        <w:t xml:space="preserve">10], error: </w:t>
-      </w:r>
-      <w:r>
-        <w:t>‘’</w:t>
-      </w:r>
-      <w:r>
-        <w:t>}</w:t>
-      </w:r>
-      <w:r>
-        <w:t xml:space="preserve">. </w:t>
-      </w:r>
-      <w:r>
-        <w:t>This new state gets logged because of the subscription to the store.</w:t>
-      </w:r>
-    </w:p>
-    <w:p>
-      <w:pPr>
-        <w:pStyle w:val="ListParagraph"/>
-        <w:numPr>
-          <w:ilvl w:val="0"/>
-          <w:numId w:val="1"/>
-        </w:numPr>
-      </w:pPr>
-      <w:r>
-        <w:t xml:space="preserve">If the promise is </w:t>
-      </w:r>
-      <w:r>
-        <w:t>rejected</w:t>
-      </w:r>
-      <w:r>
-        <w:t xml:space="preserve">, the </w:t>
-      </w:r>
-      <w:r>
-        <w:t>reject</w:t>
-      </w:r>
-      <w:r>
-        <w:t xml:space="preserve"> value is an </w:t>
-      </w:r>
-      <w:r>
-        <w:t>error</w:t>
-      </w:r>
-      <w:r>
-        <w:t xml:space="preserve">. we can tag </w:t>
+        <w:t>: false, users: [1, 2, 3, 4,  5, 6, 7, 8, 9, 10], error: ‘’}. This new state gets logged because of the subscription to the store.</w:t>
+      </w:r>
+    </w:p>
+    <w:p>
+      <w:pPr>
+        <w:pStyle w:val="ListParagraph"/>
+        <w:numPr>
+          <w:ilvl w:val="0"/>
+          <w:numId w:val="1"/>
+        </w:numPr>
+      </w:pPr>
+      <w:r>
+        <w:t xml:space="preserve">If the promise is rejected, the reject value is an error. we can tag </w:t>
       </w:r>
       <w:proofErr w:type="gramStart"/>
       <w:r>
-        <w:t>a .</w:t>
-      </w:r>
-      <w:r>
-        <w:t>catch</w:t>
+        <w:t>a .catch</w:t>
       </w:r>
       <w:proofErr w:type="gramEnd"/>
       <w:r>
-        <w:t xml:space="preserve"> method which takes th</w:t>
-      </w:r>
-      <w:r>
-        <w:t xml:space="preserve">is error as a parameter and passes the error’s ‘message’ property as a parameter to </w:t>
-      </w:r>
-      <w:r>
-        <w:t xml:space="preserve">the </w:t>
+        <w:t xml:space="preserve"> method which takes this error as a parameter and passes the error’s ‘message’ property as a parameter to the </w:t>
       </w:r>
       <w:proofErr w:type="spellStart"/>
       <w:r>
@@ -5095,13 +5032,7 @@
       </w:r>
       <w:proofErr w:type="spellEnd"/>
       <w:r>
-        <w:t xml:space="preserve"> action creator which returns an action that gets dispatched which changes the state in the redux store to { loading: false, users: [], error: ‘</w:t>
-      </w:r>
-      <w:r>
-        <w:t>error message’</w:t>
-      </w:r>
-      <w:r>
-        <w:t>}. This new state gets logged because of the subscription to the store.</w:t>
+        <w:t xml:space="preserve"> action creator which returns an action that gets dispatched which changes the state in the redux store to { loading: false, users: [], error: ‘error message’}. This new state gets logged because of the subscription to the store.</w:t>
       </w:r>
     </w:p>
     <w:p>
@@ -5158,6 +5089,9 @@
         </w:numPr>
       </w:pPr>
       <w:r>
+        <w:rPr>
+          <w:noProof/>
+        </w:rPr>
         <w:lastRenderedPageBreak/>
         <w:drawing>
           <wp:inline distT="0" distB="0" distL="0" distR="0" wp14:anchorId="2FD8FC19" wp14:editId="324C2299">
@@ -5217,6 +5151,9 @@
         </w:numPr>
       </w:pPr>
       <w:r>
+        <w:rPr>
+          <w:noProof/>
+        </w:rPr>
         <w:drawing>
           <wp:inline distT="0" distB="0" distL="0" distR="0" wp14:anchorId="3807C9C7" wp14:editId="1DD4A96B">
             <wp:extent cx="3820058" cy="2324424"/>
@@ -5263,6 +5200,9 @@
         </w:numPr>
       </w:pPr>
       <w:r>
+        <w:rPr>
+          <w:noProof/>
+        </w:rPr>
         <w:drawing>
           <wp:inline distT="0" distB="0" distL="0" distR="0" wp14:anchorId="7BFB48A3" wp14:editId="721E8F45">
             <wp:extent cx="4925112" cy="4725059"/>
@@ -5309,6 +5249,9 @@
         </w:numPr>
       </w:pPr>
       <w:r>
+        <w:rPr>
+          <w:noProof/>
+        </w:rPr>
         <w:lastRenderedPageBreak/>
         <w:drawing>
           <wp:inline distT="0" distB="0" distL="0" distR="0" wp14:anchorId="49041FB8" wp14:editId="3E41B48E">
@@ -5368,6 +5311,9 @@
         </w:numPr>
       </w:pPr>
       <w:r>
+        <w:rPr>
+          <w:noProof/>
+        </w:rPr>
         <w:drawing>
           <wp:inline distT="0" distB="0" distL="0" distR="0" wp14:anchorId="06CFC829" wp14:editId="6C3E7055">
             <wp:extent cx="3200847" cy="1448002"/>
@@ -5405,8 +5351,497 @@
         </w:drawing>
       </w:r>
     </w:p>
-    <w:p/>
-    <w:p/>
+    <w:p>
+      <w:pPr>
+        <w:pStyle w:val="ListParagraph"/>
+        <w:numPr>
+          <w:ilvl w:val="0"/>
+          <w:numId w:val="1"/>
+        </w:numPr>
+      </w:pPr>
+      <w:r>
+        <w:t>Note that we don’t have an unsubscribe function for the store.</w:t>
+      </w:r>
+    </w:p>
+    <w:p>
+      <w:pPr>
+        <w:pStyle w:val="ListParagraph"/>
+        <w:numPr>
+          <w:ilvl w:val="0"/>
+          <w:numId w:val="1"/>
+        </w:numPr>
+      </w:pPr>
+      <w:r>
+        <w:t xml:space="preserve">If we try the following code, we get the following output: </w:t>
+      </w:r>
+    </w:p>
+    <w:p>
+      <w:pPr>
+        <w:pStyle w:val="ListParagraph"/>
+        <w:numPr>
+          <w:ilvl w:val="0"/>
+          <w:numId w:val="1"/>
+        </w:numPr>
+      </w:pPr>
+      <w:r>
+        <w:drawing>
+          <wp:inline distT="0" distB="0" distL="0" distR="0" wp14:anchorId="54FC7574" wp14:editId="7432BC14">
+            <wp:extent cx="6287377" cy="1533739"/>
+            <wp:effectExtent l="0" t="0" r="0" b="9525"/>
+            <wp:docPr id="47" name="Picture 47" descr="Text&#10;&#10;Description automatically generated"/>
+            <wp:cNvGraphicFramePr>
+              <a:graphicFrameLocks xmlns:a="http://schemas.openxmlformats.org/drawingml/2006/main" noChangeAspect="1"/>
+            </wp:cNvGraphicFramePr>
+            <a:graphic xmlns:a="http://schemas.openxmlformats.org/drawingml/2006/main">
+              <a:graphicData uri="http://schemas.openxmlformats.org/drawingml/2006/picture">
+                <pic:pic xmlns:pic="http://schemas.openxmlformats.org/drawingml/2006/picture">
+                  <pic:nvPicPr>
+                    <pic:cNvPr id="47" name="Picture 47" descr="Text&#10;&#10;Description automatically generated"/>
+                    <pic:cNvPicPr/>
+                  </pic:nvPicPr>
+                  <pic:blipFill>
+                    <a:blip r:embed="rId40"/>
+                    <a:stretch>
+                      <a:fillRect/>
+                    </a:stretch>
+                  </pic:blipFill>
+                  <pic:spPr>
+                    <a:xfrm>
+                      <a:off x="0" y="0"/>
+                      <a:ext cx="6287377" cy="1533739"/>
+                    </a:xfrm>
+                    <a:prstGeom prst="rect">
+                      <a:avLst/>
+                    </a:prstGeom>
+                  </pic:spPr>
+                </pic:pic>
+              </a:graphicData>
+            </a:graphic>
+          </wp:inline>
+        </w:drawing>
+      </w:r>
+    </w:p>
+    <w:p>
+      <w:pPr>
+        <w:pStyle w:val="ListParagraph"/>
+        <w:numPr>
+          <w:ilvl w:val="0"/>
+          <w:numId w:val="1"/>
+        </w:numPr>
+      </w:pPr>
+      <w:r>
+        <w:drawing>
+          <wp:inline distT="0" distB="0" distL="0" distR="0" wp14:anchorId="012B8EBA" wp14:editId="7F0F13B0">
+            <wp:extent cx="3734321" cy="352474"/>
+            <wp:effectExtent l="0" t="0" r="0" b="9525"/>
+            <wp:docPr id="30" name="Picture 30"/>
+            <wp:cNvGraphicFramePr>
+              <a:graphicFrameLocks xmlns:a="http://schemas.openxmlformats.org/drawingml/2006/main" noChangeAspect="1"/>
+            </wp:cNvGraphicFramePr>
+            <a:graphic xmlns:a="http://schemas.openxmlformats.org/drawingml/2006/main">
+              <a:graphicData uri="http://schemas.openxmlformats.org/drawingml/2006/picture">
+                <pic:pic xmlns:pic="http://schemas.openxmlformats.org/drawingml/2006/picture">
+                  <pic:nvPicPr>
+                    <pic:cNvPr id="1" name=""/>
+                    <pic:cNvPicPr/>
+                  </pic:nvPicPr>
+                  <pic:blipFill>
+                    <a:blip r:embed="rId41"/>
+                    <a:stretch>
+                      <a:fillRect/>
+                    </a:stretch>
+                  </pic:blipFill>
+                  <pic:spPr>
+                    <a:xfrm>
+                      <a:off x="0" y="0"/>
+                      <a:ext cx="3734321" cy="352474"/>
+                    </a:xfrm>
+                    <a:prstGeom prst="rect">
+                      <a:avLst/>
+                    </a:prstGeom>
+                  </pic:spPr>
+                </pic:pic>
+              </a:graphicData>
+            </a:graphic>
+          </wp:inline>
+        </w:drawing>
+      </w:r>
+    </w:p>
+    <w:p>
+      <w:pPr>
+        <w:pStyle w:val="ListParagraph"/>
+        <w:numPr>
+          <w:ilvl w:val="0"/>
+          <w:numId w:val="1"/>
+        </w:numPr>
+      </w:pPr>
+      <w:r>
+        <w:t>Note that the redux store’s state is updated with the new users, but the application does not know about the updated state since it unsubscribed before the redux store’s state got updated.</w:t>
+      </w:r>
+    </w:p>
+    <w:p>
+      <w:pPr>
+        <w:pStyle w:val="ListParagraph"/>
+        <w:numPr>
+          <w:ilvl w:val="0"/>
+          <w:numId w:val="1"/>
+        </w:numPr>
+      </w:pPr>
+      <w:r>
+        <w:t>To explain why the updated state after the fetching occurs does not get logged, recall the event loop.</w:t>
+      </w:r>
+    </w:p>
+    <w:p>
+      <w:pPr>
+        <w:pStyle w:val="ListParagraph"/>
+        <w:numPr>
+          <w:ilvl w:val="0"/>
+          <w:numId w:val="1"/>
+        </w:numPr>
+      </w:pPr>
+      <w:r>
+        <w:lastRenderedPageBreak/>
+        <w:t>In line 75, we create a subscription to the redux store which executes the parameter function upon every action dispatched.</w:t>
+      </w:r>
+    </w:p>
+    <w:p>
+      <w:pPr>
+        <w:pStyle w:val="ListParagraph"/>
+        <w:numPr>
+          <w:ilvl w:val="0"/>
+          <w:numId w:val="1"/>
+        </w:numPr>
+      </w:pPr>
+      <w:r>
+        <w:t xml:space="preserve">In line 78, we execute the </w:t>
+      </w:r>
+      <w:proofErr w:type="spellStart"/>
+      <w:r>
+        <w:t>fetchUsers</w:t>
+      </w:r>
+      <w:proofErr w:type="spellEnd"/>
+      <w:r>
+        <w:t xml:space="preserve"> action creator. In the </w:t>
+      </w:r>
+      <w:proofErr w:type="spellStart"/>
+      <w:r>
+        <w:t>fetchUsers</w:t>
+      </w:r>
+      <w:proofErr w:type="spellEnd"/>
+      <w:r>
+        <w:t xml:space="preserve"> return function, we dispatch the </w:t>
+      </w:r>
+      <w:r>
+        <w:t>FETCH_USERS_REQUEST</w:t>
+      </w:r>
+      <w:r>
+        <w:t xml:space="preserve"> via the </w:t>
+      </w:r>
+      <w:proofErr w:type="spellStart"/>
+      <w:r>
+        <w:t>fetchUsersRequest</w:t>
+      </w:r>
+      <w:proofErr w:type="spellEnd"/>
+      <w:r>
+        <w:t xml:space="preserve"> action creator. Since we dispatched an action, the store subscription function gets executed and so we </w:t>
+      </w:r>
+      <w:proofErr w:type="gramStart"/>
+      <w:r>
+        <w:t>log :</w:t>
+      </w:r>
+      <w:proofErr w:type="gramEnd"/>
+      <w:r>
+        <w:t xml:space="preserve"> </w:t>
+      </w:r>
+      <w:r>
+        <w:t>{ loading: true, users: [], error: '' }</w:t>
+      </w:r>
+    </w:p>
+    <w:p>
+      <w:pPr>
+        <w:pStyle w:val="ListParagraph"/>
+        <w:numPr>
+          <w:ilvl w:val="0"/>
+          <w:numId w:val="1"/>
+        </w:numPr>
+      </w:pPr>
+      <w:r>
+        <w:t xml:space="preserve">We then make a fetch request by saying </w:t>
+      </w:r>
+      <w:proofErr w:type="spellStart"/>
+      <w:r>
+        <w:t>axios.get</w:t>
+      </w:r>
+      <w:proofErr w:type="spellEnd"/>
+      <w:r>
+        <w:t>("https://jsonplaceholder.typicode.com/users")</w:t>
+      </w:r>
+      <w:r>
+        <w:t xml:space="preserve"> which by itself is synchronous just like fetch. It consuming the promise </w:t>
+      </w:r>
+      <w:proofErr w:type="gramStart"/>
+      <w:r>
+        <w:t>via .then</w:t>
+      </w:r>
+      <w:proofErr w:type="gramEnd"/>
+      <w:r>
+        <w:t xml:space="preserve"> or .catch that is asynchronous since we have to wait for the promise from </w:t>
+      </w:r>
+      <w:proofErr w:type="spellStart"/>
+      <w:r>
+        <w:t>axios.get</w:t>
+      </w:r>
+      <w:proofErr w:type="spellEnd"/>
+      <w:r>
+        <w:t>("https://jsonplaceholder.typicode.com/users")</w:t>
+      </w:r>
+      <w:r>
+        <w:t xml:space="preserve"> to resolve or reject.</w:t>
+      </w:r>
+    </w:p>
+    <w:p>
+      <w:pPr>
+        <w:pStyle w:val="ListParagraph"/>
+        <w:numPr>
+          <w:ilvl w:val="0"/>
+          <w:numId w:val="1"/>
+        </w:numPr>
+      </w:pPr>
+      <w:r>
+        <w:t xml:space="preserve">Thus, after we send the </w:t>
+      </w:r>
+      <w:proofErr w:type="spellStart"/>
+      <w:r>
+        <w:t>api</w:t>
+      </w:r>
+      <w:proofErr w:type="spellEnd"/>
+      <w:r>
+        <w:t xml:space="preserve"> request with </w:t>
+      </w:r>
+      <w:proofErr w:type="spellStart"/>
+      <w:r>
+        <w:t>axios.get</w:t>
+      </w:r>
+      <w:proofErr w:type="spellEnd"/>
+      <w:r>
+        <w:t xml:space="preserve"> but before we consume the promise </w:t>
+      </w:r>
+      <w:proofErr w:type="gramStart"/>
+      <w:r>
+        <w:t>via .then</w:t>
+      </w:r>
+      <w:proofErr w:type="gramEnd"/>
+      <w:r>
+        <w:t xml:space="preserve">, we exit the </w:t>
+      </w:r>
+      <w:proofErr w:type="spellStart"/>
+      <w:r>
+        <w:t>fetchUsers</w:t>
+      </w:r>
+      <w:proofErr w:type="spellEnd"/>
+      <w:r>
+        <w:t xml:space="preserve"> return function, leaving line 78 and continuing to line 79.</w:t>
+      </w:r>
+    </w:p>
+    <w:p>
+      <w:pPr>
+        <w:pStyle w:val="ListParagraph"/>
+        <w:numPr>
+          <w:ilvl w:val="0"/>
+          <w:numId w:val="1"/>
+        </w:numPr>
+      </w:pPr>
+      <w:r>
+        <w:t>In line 79, we execute the unsubscribe function, so our application no longer listens to any changes in the redux store.</w:t>
+      </w:r>
+    </w:p>
+    <w:p>
+      <w:pPr>
+        <w:pStyle w:val="ListParagraph"/>
+        <w:numPr>
+          <w:ilvl w:val="0"/>
+          <w:numId w:val="1"/>
+        </w:numPr>
+      </w:pPr>
+      <w:r>
+        <w:t xml:space="preserve">Whenever the promise resolves/rejects, </w:t>
+      </w:r>
+      <w:proofErr w:type="gramStart"/>
+      <w:r>
+        <w:t>the .then</w:t>
+      </w:r>
+      <w:proofErr w:type="gramEnd"/>
+      <w:r>
+        <w:t xml:space="preserve">/.catch functions consume the promise and dispatches a new action which will cause the redux store to be updated. However, since the application is no longer subscribed to the redux store, the application does not know about the updated state in the redux store. </w:t>
+      </w:r>
+    </w:p>
+    <w:p>
+      <w:pPr>
+        <w:pStyle w:val="ListParagraph"/>
+        <w:numPr>
+          <w:ilvl w:val="0"/>
+          <w:numId w:val="1"/>
+        </w:numPr>
+      </w:pPr>
+      <w:r>
+        <w:t xml:space="preserve">Note that it doesn’t matter if the promise from </w:t>
+      </w:r>
+      <w:proofErr w:type="spellStart"/>
+      <w:r>
+        <w:t>axios.get</w:t>
+      </w:r>
+      <w:proofErr w:type="spellEnd"/>
+      <w:r>
+        <w:t xml:space="preserve"> instantly resolves/rejects, the output will be the same since </w:t>
+      </w:r>
+      <w:proofErr w:type="gramStart"/>
+      <w:r>
+        <w:t>the .then</w:t>
+      </w:r>
+      <w:proofErr w:type="gramEnd"/>
+      <w:r>
+        <w:t xml:space="preserve"> and .catch methods are pushed into the task queue. Thus</w:t>
+      </w:r>
+      <w:proofErr w:type="gramStart"/>
+      <w:r>
+        <w:t>, .then</w:t>
+      </w:r>
+      <w:proofErr w:type="gramEnd"/>
+      <w:r>
+        <w:t xml:space="preserve"> and .catch are executed only after the stack frame is empty. </w:t>
+      </w:r>
+      <w:proofErr w:type="gramStart"/>
+      <w:r>
+        <w:t>In order for</w:t>
+      </w:r>
+      <w:proofErr w:type="gramEnd"/>
+      <w:r>
+        <w:t xml:space="preserve"> the stack from to be empty, the unsubscribe method in line 79 must be executed. Thus, the unsubscribe method will be executed before the promise from </w:t>
+      </w:r>
+      <w:proofErr w:type="spellStart"/>
+      <w:r>
+        <w:t>axios.get</w:t>
+      </w:r>
+      <w:proofErr w:type="spellEnd"/>
+      <w:r>
+        <w:t xml:space="preserve"> gets consumed </w:t>
+      </w:r>
+      <w:proofErr w:type="gramStart"/>
+      <w:r>
+        <w:t>via .then</w:t>
+      </w:r>
+      <w:proofErr w:type="gramEnd"/>
+      <w:r>
+        <w:t xml:space="preserve"> or .catch.</w:t>
+      </w:r>
+    </w:p>
+    <w:p>
+      <w:pPr>
+        <w:pStyle w:val="ListParagraph"/>
+        <w:numPr>
+          <w:ilvl w:val="0"/>
+          <w:numId w:val="1"/>
+        </w:numPr>
+      </w:pPr>
+      <w:r>
+        <w:t>To show that the state in the redux store has indeed updated, we can add the following code:</w:t>
+      </w:r>
+    </w:p>
+    <w:p>
+      <w:pPr>
+        <w:pStyle w:val="ListParagraph"/>
+        <w:numPr>
+          <w:ilvl w:val="0"/>
+          <w:numId w:val="1"/>
+        </w:numPr>
+      </w:pPr>
+      <w:r>
+        <w:drawing>
+          <wp:inline distT="0" distB="0" distL="0" distR="0" wp14:anchorId="50290310" wp14:editId="50675766">
+            <wp:extent cx="6620799" cy="3115110"/>
+            <wp:effectExtent l="0" t="0" r="0" b="9525"/>
+            <wp:docPr id="50" name="Picture 50" descr="Text&#10;&#10;Description automatically generated"/>
+            <wp:cNvGraphicFramePr>
+              <a:graphicFrameLocks xmlns:a="http://schemas.openxmlformats.org/drawingml/2006/main" noChangeAspect="1"/>
+            </wp:cNvGraphicFramePr>
+            <a:graphic xmlns:a="http://schemas.openxmlformats.org/drawingml/2006/main">
+              <a:graphicData uri="http://schemas.openxmlformats.org/drawingml/2006/picture">
+                <pic:pic xmlns:pic="http://schemas.openxmlformats.org/drawingml/2006/picture">
+                  <pic:nvPicPr>
+                    <pic:cNvPr id="50" name="Picture 50" descr="Text&#10;&#10;Description automatically generated"/>
+                    <pic:cNvPicPr/>
+                  </pic:nvPicPr>
+                  <pic:blipFill>
+                    <a:blip r:embed="rId42"/>
+                    <a:stretch>
+                      <a:fillRect/>
+                    </a:stretch>
+                  </pic:blipFill>
+                  <pic:spPr>
+                    <a:xfrm>
+                      <a:off x="0" y="0"/>
+                      <a:ext cx="6620799" cy="3115110"/>
+                    </a:xfrm>
+                    <a:prstGeom prst="rect">
+                      <a:avLst/>
+                    </a:prstGeom>
+                  </pic:spPr>
+                </pic:pic>
+              </a:graphicData>
+            </a:graphic>
+          </wp:inline>
+        </w:drawing>
+      </w:r>
+    </w:p>
+    <w:p>
+      <w:pPr>
+        <w:pStyle w:val="ListParagraph"/>
+        <w:numPr>
+          <w:ilvl w:val="0"/>
+          <w:numId w:val="1"/>
+        </w:numPr>
+      </w:pPr>
+      <w:r>
+        <w:t xml:space="preserve">Output: </w:t>
+      </w:r>
+      <w:r>
+        <w:drawing>
+          <wp:inline distT="0" distB="0" distL="0" distR="0" wp14:anchorId="1CAB709D" wp14:editId="780C057B">
+            <wp:extent cx="3772426" cy="1648055"/>
+            <wp:effectExtent l="0" t="0" r="0" b="9525"/>
+            <wp:docPr id="49" name="Picture 49" descr="Text&#10;&#10;Description automatically generated"/>
+            <wp:cNvGraphicFramePr>
+              <a:graphicFrameLocks xmlns:a="http://schemas.openxmlformats.org/drawingml/2006/main" noChangeAspect="1"/>
+            </wp:cNvGraphicFramePr>
+            <a:graphic xmlns:a="http://schemas.openxmlformats.org/drawingml/2006/main">
+              <a:graphicData uri="http://schemas.openxmlformats.org/drawingml/2006/picture">
+                <pic:pic xmlns:pic="http://schemas.openxmlformats.org/drawingml/2006/picture">
+                  <pic:nvPicPr>
+                    <pic:cNvPr id="49" name="Picture 49" descr="Text&#10;&#10;Description automatically generated"/>
+                    <pic:cNvPicPr/>
+                  </pic:nvPicPr>
+                  <pic:blipFill>
+                    <a:blip r:embed="rId43"/>
+                    <a:stretch>
+                      <a:fillRect/>
+                    </a:stretch>
+                  </pic:blipFill>
+                  <pic:spPr>
+                    <a:xfrm>
+                      <a:off x="0" y="0"/>
+                      <a:ext cx="3772426" cy="1648055"/>
+                    </a:xfrm>
+                    <a:prstGeom prst="rect">
+                      <a:avLst/>
+                    </a:prstGeom>
+                  </pic:spPr>
+                </pic:pic>
+              </a:graphicData>
+            </a:graphic>
+          </wp:inline>
+        </w:drawing>
+      </w:r>
+    </w:p>
     <w:sectPr>
       <w:pgSz w:w="12240" w:h="15840"/>
       <w:pgMar w:top="720" w:right="720" w:bottom="720" w:left="720" w:header="708" w:footer="708" w:gutter="0"/>

</xml_diff>

<commit_message>
added useSelector and useDispatch
</commit_message>
<xml_diff>
--- a/Redux/Redux Notes.docx
+++ b/Redux/Redux Notes.docx
@@ -7965,9 +7965,9 @@
       </w:r>
       <w:r>
         <w:drawing>
-          <wp:inline distT="0" distB="0" distL="0" distR="0" wp14:anchorId="5804E089" wp14:editId="4E26D8B0">
-            <wp:extent cx="2210108" cy="714475"/>
-            <wp:effectExtent l="0" t="0" r="0" b="9525"/>
+          <wp:inline distT="0" distB="0" distL="0" distR="0" wp14:anchorId="5804E089" wp14:editId="2ABD079E">
+            <wp:extent cx="1114425" cy="360267"/>
+            <wp:effectExtent l="0" t="0" r="0" b="1905"/>
             <wp:docPr id="61" name="Picture 61" descr="A picture containing text&#10;&#10;Description automatically generated"/>
             <wp:cNvGraphicFramePr>
               <a:graphicFrameLocks xmlns:a="http://schemas.openxmlformats.org/drawingml/2006/main" noChangeAspect="1"/>
@@ -7988,7 +7988,7 @@
                   <pic:spPr>
                     <a:xfrm>
                       <a:off x="0" y="0"/>
-                      <a:ext cx="2210108" cy="714475"/>
+                      <a:ext cx="1119374" cy="361867"/>
                     </a:xfrm>
                     <a:prstGeom prst="rect">
                       <a:avLst/>
@@ -8022,6 +8022,850 @@
       <w:proofErr w:type="spellEnd"/>
       <w:r>
         <w:t>’ property in the redux store state object by 1. This change is then reflected in the application since the application is subscribed to the redux store.</w:t>
+      </w:r>
+    </w:p>
+    <w:p/>
+    <w:p>
+      <w:pPr>
+        <w:rPr>
+          <w:b/>
+          <w:bCs/>
+          <w:u w:val="single"/>
+        </w:rPr>
+      </w:pPr>
+      <w:r>
+        <w:rPr>
+          <w:b/>
+          <w:bCs/>
+          <w:u w:val="single"/>
+        </w:rPr>
+        <w:t>React Redux: Hooks</w:t>
+      </w:r>
+    </w:p>
+    <w:p>
+      <w:pPr>
+        <w:pStyle w:val="ListParagraph"/>
+        <w:numPr>
+          <w:ilvl w:val="0"/>
+          <w:numId w:val="1"/>
+        </w:numPr>
+      </w:pPr>
+      <w:r>
+        <w:t xml:space="preserve">In React Redux version 7.1, hooks were added so React Redux now offers a </w:t>
+      </w:r>
+      <w:r>
+        <w:t>set of hook AP</w:t>
+      </w:r>
+      <w:r>
+        <w:t>Is</w:t>
+      </w:r>
+      <w:r>
+        <w:t xml:space="preserve"> as an alternative to</w:t>
+      </w:r>
+      <w:r>
+        <w:t xml:space="preserve"> </w:t>
+      </w:r>
+      <w:r>
+        <w:t>the existing connect higher-order</w:t>
+      </w:r>
+      <w:r>
+        <w:t xml:space="preserve"> </w:t>
+      </w:r>
+      <w:r>
+        <w:t>component</w:t>
+      </w:r>
+      <w:r>
+        <w:t>.</w:t>
+      </w:r>
+    </w:p>
+    <w:p>
+      <w:pPr>
+        <w:pStyle w:val="ListParagraph"/>
+        <w:numPr>
+          <w:ilvl w:val="0"/>
+          <w:numId w:val="1"/>
+        </w:numPr>
+      </w:pPr>
+      <w:r>
+        <w:t>T</w:t>
+      </w:r>
+      <w:r>
+        <w:t>he AP</w:t>
+      </w:r>
+      <w:r>
+        <w:t xml:space="preserve">Is </w:t>
+      </w:r>
+      <w:r>
+        <w:t>allow you to</w:t>
+      </w:r>
+      <w:r>
+        <w:t xml:space="preserve"> </w:t>
+      </w:r>
+      <w:r>
+        <w:t xml:space="preserve">subscribe to the redux </w:t>
+      </w:r>
+      <w:r>
+        <w:t>store</w:t>
+      </w:r>
+      <w:r>
+        <w:t xml:space="preserve"> and dispatch</w:t>
+      </w:r>
+      <w:r>
+        <w:t xml:space="preserve"> </w:t>
+      </w:r>
+      <w:r>
+        <w:t>actions without having to wrap your</w:t>
+      </w:r>
+      <w:r>
+        <w:t xml:space="preserve"> </w:t>
+      </w:r>
+      <w:r>
+        <w:t xml:space="preserve">components </w:t>
+      </w:r>
+      <w:r>
+        <w:t>in</w:t>
+      </w:r>
+      <w:r>
+        <w:t xml:space="preserve"> connect</w:t>
+      </w:r>
+    </w:p>
+    <w:p>
+      <w:pPr>
+        <w:pStyle w:val="ListParagraph"/>
+        <w:numPr>
+          <w:ilvl w:val="0"/>
+          <w:numId w:val="1"/>
+        </w:numPr>
+      </w:pPr>
+      <w:r>
+        <w:t xml:space="preserve">In the following points, we will learn how to use hooks instead of </w:t>
+      </w:r>
+      <w:proofErr w:type="gramStart"/>
+      <w:r>
+        <w:t>connect</w:t>
+      </w:r>
+      <w:proofErr w:type="gramEnd"/>
+    </w:p>
+    <w:p/>
+    <w:p>
+      <w:pPr>
+        <w:rPr>
+          <w:b/>
+          <w:bCs/>
+          <w:u w:val="single"/>
+        </w:rPr>
+      </w:pPr>
+      <w:r>
+        <w:rPr>
+          <w:b/>
+          <w:bCs/>
+          <w:u w:val="single"/>
+        </w:rPr>
+        <w:t xml:space="preserve">React Redux: </w:t>
+      </w:r>
+      <w:proofErr w:type="spellStart"/>
+      <w:r>
+        <w:rPr>
+          <w:b/>
+          <w:bCs/>
+          <w:u w:val="single"/>
+        </w:rPr>
+        <w:t>useSelector</w:t>
+      </w:r>
+      <w:proofErr w:type="spellEnd"/>
+    </w:p>
+    <w:p>
+      <w:pPr>
+        <w:pStyle w:val="ListParagraph"/>
+        <w:numPr>
+          <w:ilvl w:val="0"/>
+          <w:numId w:val="1"/>
+        </w:numPr>
+      </w:pPr>
+      <w:proofErr w:type="spellStart"/>
+      <w:r>
+        <w:t>useSelector</w:t>
+      </w:r>
+      <w:proofErr w:type="spellEnd"/>
+      <w:r>
+        <w:t xml:space="preserve"> is a hook that the React Redux library provides which acts as an alternative to the </w:t>
+      </w:r>
+      <w:proofErr w:type="spellStart"/>
+      <w:r>
+        <w:t>mapState</w:t>
+      </w:r>
+      <w:r>
+        <w:t>To</w:t>
+      </w:r>
+      <w:r>
+        <w:t>Props</w:t>
+      </w:r>
+      <w:proofErr w:type="spellEnd"/>
+      <w:r>
+        <w:t xml:space="preserve"> function.</w:t>
+      </w:r>
+    </w:p>
+    <w:p>
+      <w:pPr>
+        <w:pStyle w:val="ListParagraph"/>
+        <w:numPr>
+          <w:ilvl w:val="0"/>
+          <w:numId w:val="1"/>
+        </w:numPr>
+      </w:pPr>
+      <w:r>
+        <w:t xml:space="preserve">We can use the </w:t>
+      </w:r>
+      <w:proofErr w:type="spellStart"/>
+      <w:r>
+        <w:t>useSelector</w:t>
+      </w:r>
+      <w:proofErr w:type="spellEnd"/>
+      <w:r>
+        <w:t xml:space="preserve"> hook to get </w:t>
+      </w:r>
+      <w:r>
+        <w:t xml:space="preserve">the value associated with </w:t>
+      </w:r>
+      <w:r>
+        <w:t xml:space="preserve">any state </w:t>
+      </w:r>
+      <w:r>
+        <w:t xml:space="preserve">property </w:t>
+      </w:r>
+      <w:r>
+        <w:t xml:space="preserve">within the redux store. </w:t>
+      </w:r>
+    </w:p>
+    <w:p>
+      <w:pPr>
+        <w:pStyle w:val="ListParagraph"/>
+        <w:numPr>
+          <w:ilvl w:val="0"/>
+          <w:numId w:val="1"/>
+        </w:numPr>
+      </w:pPr>
+      <w:r>
+        <w:t xml:space="preserve">To use </w:t>
+      </w:r>
+      <w:proofErr w:type="spellStart"/>
+      <w:r>
+        <w:t>useSelector</w:t>
+      </w:r>
+      <w:proofErr w:type="spellEnd"/>
+      <w:r>
+        <w:t>, we must import the hook from ‘react-redux’</w:t>
+      </w:r>
+    </w:p>
+    <w:p>
+      <w:pPr>
+        <w:pStyle w:val="ListParagraph"/>
+        <w:numPr>
+          <w:ilvl w:val="0"/>
+          <w:numId w:val="1"/>
+        </w:numPr>
+      </w:pPr>
+      <w:r>
+        <w:drawing>
+          <wp:inline distT="0" distB="0" distL="0" distR="0" wp14:anchorId="5DA51884" wp14:editId="21AA7717">
+            <wp:extent cx="3772426" cy="266737"/>
+            <wp:effectExtent l="0" t="0" r="0" b="0"/>
+            <wp:docPr id="66" name="Picture 66"/>
+            <wp:cNvGraphicFramePr>
+              <a:graphicFrameLocks xmlns:a="http://schemas.openxmlformats.org/drawingml/2006/main" noChangeAspect="1"/>
+            </wp:cNvGraphicFramePr>
+            <a:graphic xmlns:a="http://schemas.openxmlformats.org/drawingml/2006/main">
+              <a:graphicData uri="http://schemas.openxmlformats.org/drawingml/2006/picture">
+                <pic:pic xmlns:pic="http://schemas.openxmlformats.org/drawingml/2006/picture">
+                  <pic:nvPicPr>
+                    <pic:cNvPr id="1" name=""/>
+                    <pic:cNvPicPr/>
+                  </pic:nvPicPr>
+                  <pic:blipFill>
+                    <a:blip r:embed="rId62"/>
+                    <a:stretch>
+                      <a:fillRect/>
+                    </a:stretch>
+                  </pic:blipFill>
+                  <pic:spPr>
+                    <a:xfrm>
+                      <a:off x="0" y="0"/>
+                      <a:ext cx="3772426" cy="266737"/>
+                    </a:xfrm>
+                    <a:prstGeom prst="rect">
+                      <a:avLst/>
+                    </a:prstGeom>
+                  </pic:spPr>
+                </pic:pic>
+              </a:graphicData>
+            </a:graphic>
+          </wp:inline>
+        </w:drawing>
+      </w:r>
+    </w:p>
+    <w:p>
+      <w:pPr>
+        <w:pStyle w:val="ListParagraph"/>
+        <w:numPr>
+          <w:ilvl w:val="0"/>
+          <w:numId w:val="1"/>
+        </w:numPr>
+      </w:pPr>
+      <w:r>
+        <w:t xml:space="preserve">Inside the component that we want to access the state in, we call the </w:t>
+      </w:r>
+      <w:proofErr w:type="spellStart"/>
+      <w:r>
+        <w:t>useSelector</w:t>
+      </w:r>
+      <w:proofErr w:type="spellEnd"/>
+      <w:r>
+        <w:t xml:space="preserve"> function. This function takes in a function callback as its parameter. This callback function is called the selector function. This selector function takes in the redux store’s state as its parameter and returns a value. In theory, this value can be anything such as 3 or ‘hello’. But practically speaking, the return value of the selector function often is a property of the state that we are trying to access. The </w:t>
+      </w:r>
+      <w:proofErr w:type="spellStart"/>
+      <w:r>
+        <w:t>useSelector</w:t>
+      </w:r>
+      <w:proofErr w:type="spellEnd"/>
+      <w:r>
+        <w:t xml:space="preserve"> hook returns whatever is returned by the selector function and we can store that return value in a constant. </w:t>
+      </w:r>
+      <w:r>
+        <w:t xml:space="preserve">We can then use this constant as our state variable property within the component. </w:t>
+      </w:r>
+    </w:p>
+    <w:p>
+      <w:pPr>
+        <w:pStyle w:val="ListParagraph"/>
+        <w:numPr>
+          <w:ilvl w:val="0"/>
+          <w:numId w:val="1"/>
+        </w:numPr>
+      </w:pPr>
+      <w:r>
+        <w:t xml:space="preserve">For </w:t>
+      </w:r>
+      <w:proofErr w:type="gramStart"/>
+      <w:r>
+        <w:t>instance</w:t>
+      </w:r>
+      <w:proofErr w:type="gramEnd"/>
+      <w:r>
+        <w:t xml:space="preserve"> we can use </w:t>
+      </w:r>
+      <w:proofErr w:type="spellStart"/>
+      <w:r>
+        <w:t>useSelector</w:t>
+      </w:r>
+      <w:proofErr w:type="spellEnd"/>
+      <w:r>
+        <w:t xml:space="preserve"> to access the </w:t>
+      </w:r>
+      <w:proofErr w:type="spellStart"/>
+      <w:r>
+        <w:t>numOfCakes</w:t>
+      </w:r>
+      <w:proofErr w:type="spellEnd"/>
+      <w:r>
+        <w:t xml:space="preserve"> property from the redux store.</w:t>
+      </w:r>
+    </w:p>
+    <w:p>
+      <w:pPr>
+        <w:pStyle w:val="ListParagraph"/>
+        <w:numPr>
+          <w:ilvl w:val="0"/>
+          <w:numId w:val="1"/>
+        </w:numPr>
+      </w:pPr>
+      <w:r>
+        <w:drawing>
+          <wp:inline distT="0" distB="0" distL="0" distR="0" wp14:anchorId="34093065" wp14:editId="5F92547A">
+            <wp:extent cx="5420481" cy="247685"/>
+            <wp:effectExtent l="0" t="0" r="0" b="0"/>
+            <wp:docPr id="67" name="Picture 67"/>
+            <wp:cNvGraphicFramePr>
+              <a:graphicFrameLocks xmlns:a="http://schemas.openxmlformats.org/drawingml/2006/main" noChangeAspect="1"/>
+            </wp:cNvGraphicFramePr>
+            <a:graphic xmlns:a="http://schemas.openxmlformats.org/drawingml/2006/main">
+              <a:graphicData uri="http://schemas.openxmlformats.org/drawingml/2006/picture">
+                <pic:pic xmlns:pic="http://schemas.openxmlformats.org/drawingml/2006/picture">
+                  <pic:nvPicPr>
+                    <pic:cNvPr id="1" name=""/>
+                    <pic:cNvPicPr/>
+                  </pic:nvPicPr>
+                  <pic:blipFill>
+                    <a:blip r:embed="rId63"/>
+                    <a:stretch>
+                      <a:fillRect/>
+                    </a:stretch>
+                  </pic:blipFill>
+                  <pic:spPr>
+                    <a:xfrm>
+                      <a:off x="0" y="0"/>
+                      <a:ext cx="5420481" cy="247685"/>
+                    </a:xfrm>
+                    <a:prstGeom prst="rect">
+                      <a:avLst/>
+                    </a:prstGeom>
+                  </pic:spPr>
+                </pic:pic>
+              </a:graphicData>
+            </a:graphic>
+          </wp:inline>
+        </w:drawing>
+      </w:r>
+    </w:p>
+    <w:p>
+      <w:pPr>
+        <w:pStyle w:val="ListParagraph"/>
+        <w:numPr>
+          <w:ilvl w:val="0"/>
+          <w:numId w:val="1"/>
+        </w:numPr>
+      </w:pPr>
+      <w:r>
+        <w:t xml:space="preserve">Thus, the new component that uses </w:t>
+      </w:r>
+      <w:proofErr w:type="spellStart"/>
+      <w:r>
+        <w:t>useSelector</w:t>
+      </w:r>
+      <w:proofErr w:type="spellEnd"/>
+      <w:r>
+        <w:t xml:space="preserve"> instead of </w:t>
+      </w:r>
+      <w:proofErr w:type="spellStart"/>
+      <w:r>
+        <w:t>mapStateToProps</w:t>
+      </w:r>
+      <w:proofErr w:type="spellEnd"/>
+      <w:r>
+        <w:t xml:space="preserve"> would look like the following:</w:t>
+      </w:r>
+    </w:p>
+    <w:p>
+      <w:pPr>
+        <w:pStyle w:val="ListParagraph"/>
+        <w:numPr>
+          <w:ilvl w:val="0"/>
+          <w:numId w:val="1"/>
+        </w:numPr>
+      </w:pPr>
+      <w:r>
+        <w:drawing>
+          <wp:inline distT="0" distB="0" distL="0" distR="0" wp14:anchorId="0C643598" wp14:editId="0811F645">
+            <wp:extent cx="4439035" cy="2381250"/>
+            <wp:effectExtent l="0" t="0" r="0" b="0"/>
+            <wp:docPr id="65" name="Picture 65" descr="Text&#10;&#10;Description automatically generated"/>
+            <wp:cNvGraphicFramePr>
+              <a:graphicFrameLocks xmlns:a="http://schemas.openxmlformats.org/drawingml/2006/main" noChangeAspect="1"/>
+            </wp:cNvGraphicFramePr>
+            <a:graphic xmlns:a="http://schemas.openxmlformats.org/drawingml/2006/main">
+              <a:graphicData uri="http://schemas.openxmlformats.org/drawingml/2006/picture">
+                <pic:pic xmlns:pic="http://schemas.openxmlformats.org/drawingml/2006/picture">
+                  <pic:nvPicPr>
+                    <pic:cNvPr id="65" name="Picture 65" descr="Text&#10;&#10;Description automatically generated"/>
+                    <pic:cNvPicPr/>
+                  </pic:nvPicPr>
+                  <pic:blipFill>
+                    <a:blip r:embed="rId64"/>
+                    <a:stretch>
+                      <a:fillRect/>
+                    </a:stretch>
+                  </pic:blipFill>
+                  <pic:spPr>
+                    <a:xfrm>
+                      <a:off x="0" y="0"/>
+                      <a:ext cx="4444859" cy="2384374"/>
+                    </a:xfrm>
+                    <a:prstGeom prst="rect">
+                      <a:avLst/>
+                    </a:prstGeom>
+                  </pic:spPr>
+                </pic:pic>
+              </a:graphicData>
+            </a:graphic>
+          </wp:inline>
+        </w:drawing>
+      </w:r>
+    </w:p>
+    <w:p>
+      <w:pPr>
+        <w:pStyle w:val="ListParagraph"/>
+        <w:numPr>
+          <w:ilvl w:val="0"/>
+          <w:numId w:val="1"/>
+        </w:numPr>
+      </w:pPr>
+      <w:r>
+        <w:t xml:space="preserve">Note that the above component does not have the ability to dispatch actions yet. But the constant </w:t>
+      </w:r>
+      <w:proofErr w:type="spellStart"/>
+      <w:r>
+        <w:t>numOfCakes</w:t>
+      </w:r>
+      <w:proofErr w:type="spellEnd"/>
+      <w:r>
+        <w:t xml:space="preserve"> reflects the redux store’s ‘</w:t>
+      </w:r>
+      <w:proofErr w:type="spellStart"/>
+      <w:r>
+        <w:t>numOfCakes</w:t>
+      </w:r>
+      <w:proofErr w:type="spellEnd"/>
+      <w:r>
+        <w:t>’ property. When the ‘</w:t>
+      </w:r>
+      <w:proofErr w:type="spellStart"/>
+      <w:r>
+        <w:t>numOfCakes</w:t>
+      </w:r>
+      <w:proofErr w:type="spellEnd"/>
+      <w:r>
+        <w:t>’</w:t>
+      </w:r>
+      <w:r>
+        <w:t xml:space="preserve"> property of the redux store’s state changes, the </w:t>
+      </w:r>
+      <w:proofErr w:type="spellStart"/>
+      <w:r>
+        <w:t>HookCakeContainer</w:t>
+      </w:r>
+      <w:proofErr w:type="spellEnd"/>
+      <w:r>
+        <w:t xml:space="preserve"> component will rerender and update the value of the </w:t>
+      </w:r>
+      <w:proofErr w:type="spellStart"/>
+      <w:r>
+        <w:t>numOfCakes</w:t>
+      </w:r>
+      <w:proofErr w:type="spellEnd"/>
+      <w:r>
+        <w:t xml:space="preserve"> constant.</w:t>
+      </w:r>
+    </w:p>
+    <w:p>
+      <w:pPr>
+        <w:rPr>
+          <w:b/>
+          <w:bCs/>
+          <w:u w:val="single"/>
+        </w:rPr>
+      </w:pPr>
+      <w:r>
+        <w:rPr>
+          <w:b/>
+          <w:bCs/>
+          <w:u w:val="single"/>
+        </w:rPr>
+        <w:lastRenderedPageBreak/>
+        <w:t xml:space="preserve">React Redux: </w:t>
+      </w:r>
+      <w:proofErr w:type="spellStart"/>
+      <w:r>
+        <w:rPr>
+          <w:b/>
+          <w:bCs/>
+          <w:u w:val="single"/>
+        </w:rPr>
+        <w:t>useDispatch</w:t>
+      </w:r>
+      <w:proofErr w:type="spellEnd"/>
+    </w:p>
+    <w:p>
+      <w:pPr>
+        <w:pStyle w:val="ListParagraph"/>
+        <w:numPr>
+          <w:ilvl w:val="0"/>
+          <w:numId w:val="1"/>
+        </w:numPr>
+      </w:pPr>
+      <w:proofErr w:type="spellStart"/>
+      <w:r>
+        <w:t>useDispatch</w:t>
+      </w:r>
+      <w:proofErr w:type="spellEnd"/>
+      <w:r>
+        <w:t xml:space="preserve"> </w:t>
+      </w:r>
+      <w:r>
+        <w:t xml:space="preserve">is a hook that the React Redux library provides which acts as an alternative to the </w:t>
+      </w:r>
+      <w:proofErr w:type="spellStart"/>
+      <w:r>
+        <w:t>mapDispatchToProps</w:t>
+      </w:r>
+      <w:proofErr w:type="spellEnd"/>
+      <w:r>
+        <w:t xml:space="preserve"> function.</w:t>
+      </w:r>
+    </w:p>
+    <w:p>
+      <w:pPr>
+        <w:pStyle w:val="ListParagraph"/>
+        <w:numPr>
+          <w:ilvl w:val="0"/>
+          <w:numId w:val="1"/>
+        </w:numPr>
+      </w:pPr>
+      <w:proofErr w:type="spellStart"/>
+      <w:r>
+        <w:t>useDispatch</w:t>
+      </w:r>
+      <w:proofErr w:type="spellEnd"/>
+      <w:r>
+        <w:t xml:space="preserve"> is a hook that the React Redux library provides which allows us to dispatch actions. </w:t>
+      </w:r>
+    </w:p>
+    <w:p>
+      <w:pPr>
+        <w:pStyle w:val="ListParagraph"/>
+        <w:numPr>
+          <w:ilvl w:val="0"/>
+          <w:numId w:val="1"/>
+        </w:numPr>
+      </w:pPr>
+      <w:r>
+        <w:t xml:space="preserve">To use </w:t>
+      </w:r>
+      <w:proofErr w:type="spellStart"/>
+      <w:r>
+        <w:t>useDispatch</w:t>
+      </w:r>
+      <w:proofErr w:type="spellEnd"/>
+      <w:r>
+        <w:t xml:space="preserve">, we must </w:t>
+      </w:r>
+      <w:r>
+        <w:t>import the hook from ‘react-redux’</w:t>
+      </w:r>
+    </w:p>
+    <w:p>
+      <w:pPr>
+        <w:pStyle w:val="ListParagraph"/>
+        <w:numPr>
+          <w:ilvl w:val="0"/>
+          <w:numId w:val="1"/>
+        </w:numPr>
+      </w:pPr>
+      <w:r>
+        <w:drawing>
+          <wp:inline distT="0" distB="0" distL="0" distR="0" wp14:anchorId="02D90F18" wp14:editId="6A1C3154">
+            <wp:extent cx="4933948" cy="238125"/>
+            <wp:effectExtent l="0" t="0" r="635" b="0"/>
+            <wp:docPr id="68" name="Picture 68"/>
+            <wp:cNvGraphicFramePr>
+              <a:graphicFrameLocks xmlns:a="http://schemas.openxmlformats.org/drawingml/2006/main" noChangeAspect="1"/>
+            </wp:cNvGraphicFramePr>
+            <a:graphic xmlns:a="http://schemas.openxmlformats.org/drawingml/2006/main">
+              <a:graphicData uri="http://schemas.openxmlformats.org/drawingml/2006/picture">
+                <pic:pic xmlns:pic="http://schemas.openxmlformats.org/drawingml/2006/picture">
+                  <pic:nvPicPr>
+                    <pic:cNvPr id="1" name=""/>
+                    <pic:cNvPicPr/>
+                  </pic:nvPicPr>
+                  <pic:blipFill rotWithShape="1">
+                    <a:blip r:embed="rId65"/>
+                    <a:srcRect t="16667"/>
+                    <a:stretch/>
+                  </pic:blipFill>
+                  <pic:spPr bwMode="auto">
+                    <a:xfrm>
+                      <a:off x="0" y="0"/>
+                      <a:ext cx="4934639" cy="238158"/>
+                    </a:xfrm>
+                    <a:prstGeom prst="rect">
+                      <a:avLst/>
+                    </a:prstGeom>
+                    <a:ln>
+                      <a:noFill/>
+                    </a:ln>
+                    <a:extLst>
+                      <a:ext uri="{53640926-AAD7-44D8-BBD7-CCE9431645EC}">
+                        <a14:shadowObscured xmlns:a14="http://schemas.microsoft.com/office/drawing/2010/main"/>
+                      </a:ext>
+                    </a:extLst>
+                  </pic:spPr>
+                </pic:pic>
+              </a:graphicData>
+            </a:graphic>
+          </wp:inline>
+        </w:drawing>
+      </w:r>
+    </w:p>
+    <w:p>
+      <w:pPr>
+        <w:pStyle w:val="ListParagraph"/>
+        <w:numPr>
+          <w:ilvl w:val="0"/>
+          <w:numId w:val="1"/>
+        </w:numPr>
+      </w:pPr>
+      <w:r>
+        <w:t xml:space="preserve">Inside the component that we want to dispatch the action in, we call the </w:t>
+      </w:r>
+      <w:proofErr w:type="spellStart"/>
+      <w:r>
+        <w:t>useDispatch</w:t>
+      </w:r>
+      <w:proofErr w:type="spellEnd"/>
+      <w:r>
+        <w:t xml:space="preserve"> function. This function doesn’t take any parameters and returns a reference to the dispatch function from the Redux store. We can store that reference in a constant called dispatch. This dispatch constant can be used to dispatch actions as needed.</w:t>
+      </w:r>
+    </w:p>
+    <w:p>
+      <w:pPr>
+        <w:pStyle w:val="ListParagraph"/>
+        <w:numPr>
+          <w:ilvl w:val="0"/>
+          <w:numId w:val="1"/>
+        </w:numPr>
+      </w:pPr>
+      <w:r>
+        <w:t xml:space="preserve">For instance, we can use </w:t>
+      </w:r>
+      <w:proofErr w:type="spellStart"/>
+      <w:r>
+        <w:t>useDispatch</w:t>
+      </w:r>
+      <w:proofErr w:type="spellEnd"/>
+      <w:r>
+        <w:t xml:space="preserve"> to dispatch the BUY_CAKE action to the redux store. Note that we would have to import the </w:t>
+      </w:r>
+      <w:proofErr w:type="spellStart"/>
+      <w:r>
+        <w:t>buyCake</w:t>
+      </w:r>
+      <w:proofErr w:type="spellEnd"/>
+      <w:r>
+        <w:t xml:space="preserve"> action creator and pass it as a parameter to the dispatch constant. </w:t>
+      </w:r>
+    </w:p>
+    <w:p>
+      <w:pPr>
+        <w:pStyle w:val="ListParagraph"/>
+        <w:numPr>
+          <w:ilvl w:val="0"/>
+          <w:numId w:val="1"/>
+        </w:numPr>
+      </w:pPr>
+      <w:r>
+        <w:drawing>
+          <wp:inline distT="0" distB="0" distL="0" distR="0" wp14:anchorId="4D481C8D" wp14:editId="627C1B99">
+            <wp:extent cx="2876951" cy="238158"/>
+            <wp:effectExtent l="0" t="0" r="0" b="9525"/>
+            <wp:docPr id="69" name="Picture 69"/>
+            <wp:cNvGraphicFramePr>
+              <a:graphicFrameLocks xmlns:a="http://schemas.openxmlformats.org/drawingml/2006/main" noChangeAspect="1"/>
+            </wp:cNvGraphicFramePr>
+            <a:graphic xmlns:a="http://schemas.openxmlformats.org/drawingml/2006/main">
+              <a:graphicData uri="http://schemas.openxmlformats.org/drawingml/2006/picture">
+                <pic:pic xmlns:pic="http://schemas.openxmlformats.org/drawingml/2006/picture">
+                  <pic:nvPicPr>
+                    <pic:cNvPr id="1" name=""/>
+                    <pic:cNvPicPr/>
+                  </pic:nvPicPr>
+                  <pic:blipFill>
+                    <a:blip r:embed="rId66"/>
+                    <a:stretch>
+                      <a:fillRect/>
+                    </a:stretch>
+                  </pic:blipFill>
+                  <pic:spPr>
+                    <a:xfrm>
+                      <a:off x="0" y="0"/>
+                      <a:ext cx="2876951" cy="238158"/>
+                    </a:xfrm>
+                    <a:prstGeom prst="rect">
+                      <a:avLst/>
+                    </a:prstGeom>
+                  </pic:spPr>
+                </pic:pic>
+              </a:graphicData>
+            </a:graphic>
+          </wp:inline>
+        </w:drawing>
+      </w:r>
+    </w:p>
+    <w:p>
+      <w:pPr>
+        <w:pStyle w:val="ListParagraph"/>
+        <w:numPr>
+          <w:ilvl w:val="0"/>
+          <w:numId w:val="1"/>
+        </w:numPr>
+      </w:pPr>
+      <w:r>
+        <w:t xml:space="preserve">Thus, the new component that uses </w:t>
+      </w:r>
+      <w:proofErr w:type="spellStart"/>
+      <w:r>
+        <w:t>useDisptach</w:t>
+      </w:r>
+      <w:proofErr w:type="spellEnd"/>
+      <w:r>
+        <w:t xml:space="preserve"> instead of </w:t>
+      </w:r>
+      <w:proofErr w:type="spellStart"/>
+      <w:r>
+        <w:t>map</w:t>
+      </w:r>
+      <w:r>
+        <w:t>Disptach</w:t>
+      </w:r>
+      <w:r>
+        <w:t>ToProps</w:t>
+      </w:r>
+      <w:proofErr w:type="spellEnd"/>
+      <w:r>
+        <w:t xml:space="preserve"> would look like the following:</w:t>
+      </w:r>
+    </w:p>
+    <w:p>
+      <w:pPr>
+        <w:pStyle w:val="ListParagraph"/>
+        <w:numPr>
+          <w:ilvl w:val="0"/>
+          <w:numId w:val="1"/>
+        </w:numPr>
+      </w:pPr>
+      <w:r>
+        <w:drawing>
+          <wp:inline distT="0" distB="0" distL="0" distR="0" wp14:anchorId="1C6F8B8E" wp14:editId="7E497EC7">
+            <wp:extent cx="6049219" cy="4210638"/>
+            <wp:effectExtent l="0" t="0" r="0" b="0"/>
+            <wp:docPr id="72" name="Picture 72" descr="Text&#10;&#10;Description automatically generated"/>
+            <wp:cNvGraphicFramePr>
+              <a:graphicFrameLocks xmlns:a="http://schemas.openxmlformats.org/drawingml/2006/main" noChangeAspect="1"/>
+            </wp:cNvGraphicFramePr>
+            <a:graphic xmlns:a="http://schemas.openxmlformats.org/drawingml/2006/main">
+              <a:graphicData uri="http://schemas.openxmlformats.org/drawingml/2006/picture">
+                <pic:pic xmlns:pic="http://schemas.openxmlformats.org/drawingml/2006/picture">
+                  <pic:nvPicPr>
+                    <pic:cNvPr id="72" name="Picture 72" descr="Text&#10;&#10;Description automatically generated"/>
+                    <pic:cNvPicPr/>
+                  </pic:nvPicPr>
+                  <pic:blipFill>
+                    <a:blip r:embed="rId67"/>
+                    <a:stretch>
+                      <a:fillRect/>
+                    </a:stretch>
+                  </pic:blipFill>
+                  <pic:spPr>
+                    <a:xfrm>
+                      <a:off x="0" y="0"/>
+                      <a:ext cx="6049219" cy="4210638"/>
+                    </a:xfrm>
+                    <a:prstGeom prst="rect">
+                      <a:avLst/>
+                    </a:prstGeom>
+                  </pic:spPr>
+                </pic:pic>
+              </a:graphicData>
+            </a:graphic>
+          </wp:inline>
+        </w:drawing>
       </w:r>
     </w:p>
     <w:p/>

</xml_diff>

<commit_message>
corrected HOC in react notes, added more redux notes about mapStateToProps and mapDispatchToProps
</commit_message>
<xml_diff>
--- a/Redux/Redux Notes.docx
+++ b/Redux/Redux Notes.docx
@@ -6048,6 +6048,9 @@
         </w:numPr>
       </w:pPr>
       <w:r>
+        <w:rPr>
+          <w:noProof/>
+        </w:rPr>
         <w:drawing>
           <wp:inline distT="0" distB="0" distL="0" distR="0" wp14:anchorId="1200F92F" wp14:editId="5FF50EFB">
             <wp:extent cx="3267075" cy="714955"/>
@@ -6102,21 +6105,21 @@
       </w:r>
       <w:proofErr w:type="spellEnd"/>
       <w:r>
-        <w:t xml:space="preserve"> file called ‘cakeActions.js’. Within this file, we will define our action creator</w:t>
-      </w:r>
-      <w:r>
-        <w:t xml:space="preserve"> which uses the constants from the ‘cakeTypes.js’ file.</w:t>
-      </w:r>
-    </w:p>
-    <w:p>
-      <w:pPr>
-        <w:pStyle w:val="ListParagraph"/>
-        <w:numPr>
-          <w:ilvl w:val="0"/>
-          <w:numId w:val="1"/>
-        </w:numPr>
-      </w:pPr>
-      <w:r>
+        <w:t xml:space="preserve"> file called ‘cakeActions.js’. Within this file, we will define our action creator which uses the constants from the ‘cakeTypes.js’ file.</w:t>
+      </w:r>
+    </w:p>
+    <w:p>
+      <w:pPr>
+        <w:pStyle w:val="ListParagraph"/>
+        <w:numPr>
+          <w:ilvl w:val="0"/>
+          <w:numId w:val="1"/>
+        </w:numPr>
+      </w:pPr>
+      <w:r>
+        <w:rPr>
+          <w:noProof/>
+        </w:rPr>
         <w:drawing>
           <wp:inline distT="0" distB="0" distL="0" distR="0" wp14:anchorId="782C1BAA" wp14:editId="1BA97DE9">
             <wp:extent cx="3486150" cy="1743075"/>
@@ -6175,6 +6178,9 @@
         </w:numPr>
       </w:pPr>
       <w:r>
+        <w:rPr>
+          <w:noProof/>
+        </w:rPr>
         <w:drawing>
           <wp:inline distT="0" distB="0" distL="0" distR="0" wp14:anchorId="1A9FD6B5" wp14:editId="15184386">
             <wp:extent cx="2305050" cy="1174108"/>
@@ -6275,6 +6281,9 @@
         </w:numPr>
       </w:pPr>
       <w:r>
+        <w:rPr>
+          <w:noProof/>
+        </w:rPr>
         <w:lastRenderedPageBreak/>
         <w:drawing>
           <wp:inline distT="0" distB="0" distL="0" distR="0" wp14:anchorId="17C1346B" wp14:editId="18DDD166">
@@ -6334,6 +6343,9 @@
         </w:numPr>
       </w:pPr>
       <w:r>
+        <w:rPr>
+          <w:noProof/>
+        </w:rPr>
         <w:drawing>
           <wp:inline distT="0" distB="0" distL="0" distR="0" wp14:anchorId="1D8B3BC8" wp14:editId="01813C67">
             <wp:extent cx="1400370" cy="1114581"/>
@@ -6426,6 +6438,9 @@
         </w:numPr>
       </w:pPr>
       <w:r>
+        <w:rPr>
+          <w:noProof/>
+        </w:rPr>
         <w:drawing>
           <wp:inline distT="0" distB="0" distL="0" distR="0" wp14:anchorId="332E47E3" wp14:editId="11888F3B">
             <wp:extent cx="1371791" cy="1276528"/>
@@ -6492,6 +6507,9 @@
         </w:numPr>
       </w:pPr>
       <w:r>
+        <w:rPr>
+          <w:noProof/>
+        </w:rPr>
         <w:drawing>
           <wp:inline distT="0" distB="0" distL="0" distR="0" wp14:anchorId="35FC0E66" wp14:editId="21C12E2E">
             <wp:extent cx="4153480" cy="1705213"/>
@@ -6768,6 +6786,9 @@
         </w:numPr>
       </w:pPr>
       <w:r>
+        <w:rPr>
+          <w:noProof/>
+        </w:rPr>
         <w:drawing>
           <wp:inline distT="0" distB="0" distL="0" distR="0" wp14:anchorId="7B0259ED" wp14:editId="2440DFBF">
             <wp:extent cx="2905530" cy="1838582"/>
@@ -6974,6 +6995,9 @@
         </w:numPr>
       </w:pPr>
       <w:r>
+        <w:rPr>
+          <w:noProof/>
+        </w:rPr>
         <w:drawing>
           <wp:inline distT="0" distB="0" distL="0" distR="0" wp14:anchorId="52FEAD78" wp14:editId="0F51BBB3">
             <wp:extent cx="3115110" cy="1171739"/>
@@ -7108,24 +7132,65 @@
       </w:r>
       <w:proofErr w:type="spellEnd"/>
       <w:r>
+        <w:t xml:space="preserve"> will be used to dispatch the BUY_CAKE action in our </w:t>
+      </w:r>
+      <w:proofErr w:type="spellStart"/>
+      <w:r>
+        <w:t>CakeContainer</w:t>
+      </w:r>
+      <w:proofErr w:type="spellEnd"/>
+      <w:r>
+        <w:t xml:space="preserve"> component.</w:t>
+      </w:r>
+    </w:p>
+    <w:p>
+      <w:pPr>
+        <w:pStyle w:val="ListParagraph"/>
+        <w:numPr>
+          <w:ilvl w:val="1"/>
+          <w:numId w:val="1"/>
+        </w:numPr>
+      </w:pPr>
+      <w:r>
+        <w:t>This function takes in the redux dispatch method as a parameter and returns an object.</w:t>
+      </w:r>
+      <w:r>
         <w:t xml:space="preserve"> </w:t>
       </w:r>
       <w:r>
-        <w:t xml:space="preserve">will be used to </w:t>
-      </w:r>
-      <w:r>
-        <w:t>dispatch the BUY_CAKE action</w:t>
-      </w:r>
-      <w:r>
-        <w:t xml:space="preserve"> in our </w:t>
-      </w:r>
-      <w:proofErr w:type="spellStart"/>
-      <w:r>
-        <w:t>CakeContainer</w:t>
-      </w:r>
-      <w:proofErr w:type="spellEnd"/>
-      <w:r>
-        <w:t xml:space="preserve"> component.</w:t>
+        <w:t xml:space="preserve">In this </w:t>
+      </w:r>
+      <w:proofErr w:type="spellStart"/>
+      <w:r>
+        <w:t>cakeContainer</w:t>
+      </w:r>
+      <w:proofErr w:type="spellEnd"/>
+      <w:r>
+        <w:t xml:space="preserve"> component, we want to dispatch a BUY_CAKE action. Thus, we return an object with the a ‘</w:t>
+      </w:r>
+      <w:proofErr w:type="spellStart"/>
+      <w:r>
+        <w:t>buyCake</w:t>
+      </w:r>
+      <w:proofErr w:type="spellEnd"/>
+      <w:r>
+        <w:t xml:space="preserve">’ </w:t>
+      </w:r>
+      <w:proofErr w:type="gramStart"/>
+      <w:r>
+        <w:t>property</w:t>
+      </w:r>
+      <w:proofErr w:type="gramEnd"/>
+      <w:r>
+        <w:t xml:space="preserve"> and the corresponding value will be a function. This function dispatches the BUY_CAKE action created by executing the </w:t>
+      </w:r>
+      <w:proofErr w:type="spellStart"/>
+      <w:r>
+        <w:t>buyCake</w:t>
+      </w:r>
+      <w:proofErr w:type="spellEnd"/>
+      <w:r>
+        <w:t xml:space="preserve"> action creator. </w:t>
       </w:r>
     </w:p>
     <w:p>
@@ -7137,65 +7202,9 @@
         </w:numPr>
       </w:pPr>
       <w:r>
-        <w:t xml:space="preserve">This function takes in the redux </w:t>
-      </w:r>
-      <w:r>
-        <w:t xml:space="preserve">dispatch method </w:t>
-      </w:r>
-      <w:r>
-        <w:t>as a parameter and returns an object.</w:t>
-      </w:r>
-      <w:r>
-        <w:t xml:space="preserve"> </w:t>
-      </w:r>
-      <w:r>
-        <w:t xml:space="preserve">In this </w:t>
-      </w:r>
-      <w:proofErr w:type="spellStart"/>
-      <w:r>
-        <w:t>cakeContainer</w:t>
-      </w:r>
-      <w:proofErr w:type="spellEnd"/>
-      <w:r>
-        <w:t xml:space="preserve"> component, we want to dispatch a BUY_CAKE action</w:t>
-      </w:r>
-      <w:r>
-        <w:t>. Thus, we return an object with the a ‘</w:t>
-      </w:r>
-      <w:proofErr w:type="spellStart"/>
-      <w:r>
-        <w:t>buyCake</w:t>
-      </w:r>
-      <w:proofErr w:type="spellEnd"/>
-      <w:r>
-        <w:t xml:space="preserve">’ </w:t>
-      </w:r>
-      <w:proofErr w:type="gramStart"/>
-      <w:r>
-        <w:t>property</w:t>
-      </w:r>
-      <w:proofErr w:type="gramEnd"/>
-      <w:r>
-        <w:t xml:space="preserve"> and the corresponding value will be a function. This function dispatches the BUY_CAKE action created by executing the </w:t>
-      </w:r>
-      <w:proofErr w:type="spellStart"/>
-      <w:r>
-        <w:t>buyCake</w:t>
-      </w:r>
-      <w:proofErr w:type="spellEnd"/>
-      <w:r>
-        <w:t xml:space="preserve"> action creator. </w:t>
-      </w:r>
-    </w:p>
-    <w:p>
-      <w:pPr>
-        <w:pStyle w:val="ListParagraph"/>
-        <w:numPr>
-          <w:ilvl w:val="1"/>
-          <w:numId w:val="1"/>
-        </w:numPr>
-      </w:pPr>
-      <w:r>
+        <w:rPr>
+          <w:noProof/>
+        </w:rPr>
         <w:drawing>
           <wp:inline distT="0" distB="0" distL="0" distR="0" wp14:anchorId="5CDAD4B8" wp14:editId="521F8A62">
             <wp:extent cx="3848637" cy="1133633"/>
@@ -7281,6 +7290,9 @@
         </w:numPr>
       </w:pPr>
       <w:r>
+        <w:rPr>
+          <w:noProof/>
+        </w:rPr>
         <w:drawing>
           <wp:inline distT="0" distB="0" distL="0" distR="0" wp14:anchorId="294DFA95" wp14:editId="2F930238">
             <wp:extent cx="1362265" cy="1438476"/>
@@ -7324,6 +7336,9 @@
         <w:t xml:space="preserve"> </w:t>
       </w:r>
       <w:r>
+        <w:rPr>
+          <w:noProof/>
+        </w:rPr>
         <w:drawing>
           <wp:inline distT="0" distB="0" distL="0" distR="0" wp14:anchorId="27170CD9" wp14:editId="3A549E0D">
             <wp:extent cx="4505954" cy="724001"/>
@@ -7386,6 +7401,9 @@
         </w:numPr>
       </w:pPr>
       <w:r>
+        <w:rPr>
+          <w:noProof/>
+        </w:rPr>
         <w:drawing>
           <wp:inline distT="0" distB="0" distL="0" distR="0" wp14:anchorId="09CE0871" wp14:editId="402699BD">
             <wp:extent cx="3972479" cy="247685"/>
@@ -7490,6 +7508,9 @@
         </w:numPr>
       </w:pPr>
       <w:r>
+        <w:rPr>
+          <w:noProof/>
+        </w:rPr>
         <w:drawing>
           <wp:inline distT="0" distB="0" distL="0" distR="0" wp14:anchorId="2ECCCD2D" wp14:editId="01E7FF0F">
             <wp:extent cx="3448531" cy="323895"/>
@@ -7559,6 +7580,9 @@
         </w:numPr>
       </w:pPr>
       <w:r>
+        <w:rPr>
+          <w:noProof/>
+        </w:rPr>
         <w:drawing>
           <wp:inline distT="0" distB="0" distL="0" distR="0" wp14:anchorId="1AE83E6E" wp14:editId="466C0D00">
             <wp:extent cx="6238863" cy="228466"/>
@@ -7740,42 +7764,127 @@
       </w:r>
       <w:proofErr w:type="spellStart"/>
       <w:r>
+        <w:t>CakeContainer’s</w:t>
+      </w:r>
+      <w:proofErr w:type="spellEnd"/>
+      <w:r>
+        <w:t xml:space="preserve"> ‘</w:t>
+      </w:r>
+      <w:proofErr w:type="spellStart"/>
+      <w:r>
+        <w:t>numOfCakes</w:t>
+      </w:r>
+      <w:proofErr w:type="spellEnd"/>
+      <w:r>
+        <w:t xml:space="preserve">’ props </w:t>
+      </w:r>
+      <w:proofErr w:type="gramStart"/>
+      <w:r>
+        <w:t>is</w:t>
+      </w:r>
+      <w:proofErr w:type="gramEnd"/>
+      <w:r>
+        <w:t xml:space="preserve"> named ‘</w:t>
+      </w:r>
+      <w:proofErr w:type="spellStart"/>
+      <w:r>
+        <w:t>numOfCakes</w:t>
+      </w:r>
+      <w:proofErr w:type="spellEnd"/>
+      <w:r>
+        <w:t xml:space="preserve">’ because that was the name we chose for the property in the object that the </w:t>
+      </w:r>
+      <w:proofErr w:type="spellStart"/>
+      <w:r>
+        <w:t>mapStateToProps</w:t>
+      </w:r>
+      <w:proofErr w:type="spellEnd"/>
+      <w:r>
+        <w:t xml:space="preserve"> returns.</w:t>
+      </w:r>
+    </w:p>
+    <w:p>
+      <w:pPr>
+        <w:pStyle w:val="ListParagraph"/>
+        <w:numPr>
+          <w:ilvl w:val="2"/>
+          <w:numId w:val="1"/>
+        </w:numPr>
+      </w:pPr>
+      <w:r>
+        <w:t xml:space="preserve">Similarly, in the </w:t>
+      </w:r>
+      <w:proofErr w:type="spellStart"/>
+      <w:r>
+        <w:t>mapDispatchToProps</w:t>
+      </w:r>
+      <w:proofErr w:type="spellEnd"/>
+      <w:r>
+        <w:t xml:space="preserve">, the dispatch of the BUY_CAKE action will be mapped to our component props. Thus, the </w:t>
+      </w:r>
+      <w:proofErr w:type="spellStart"/>
+      <w:r>
         <w:t>CakeContainer</w:t>
       </w:r>
-      <w:r>
-        <w:t>’s</w:t>
-      </w:r>
-      <w:proofErr w:type="spellEnd"/>
-      <w:r>
-        <w:t xml:space="preserve"> ‘</w:t>
-      </w:r>
-      <w:proofErr w:type="spellStart"/>
-      <w:r>
-        <w:t>numOfCakes</w:t>
-      </w:r>
-      <w:proofErr w:type="spellEnd"/>
-      <w:r>
-        <w:t xml:space="preserve">’ props </w:t>
+      <w:proofErr w:type="spellEnd"/>
+      <w:r>
+        <w:t xml:space="preserve"> also receives a new ‘</w:t>
+      </w:r>
+      <w:proofErr w:type="spellStart"/>
+      <w:r>
+        <w:t>buyCake</w:t>
+      </w:r>
+      <w:proofErr w:type="spellEnd"/>
+      <w:r>
+        <w:t xml:space="preserve">’ props which dispatches the BUY_CAKE action upon function execution. </w:t>
+      </w:r>
+      <w:r>
+        <w:t xml:space="preserve">Note that </w:t>
+      </w:r>
+      <w:proofErr w:type="spellStart"/>
+      <w:r>
+        <w:t>CakeContainer’s</w:t>
+      </w:r>
+      <w:proofErr w:type="spellEnd"/>
+      <w:r>
+        <w:t xml:space="preserve"> </w:t>
+      </w:r>
+      <w:r>
+        <w:t>‘</w:t>
+      </w:r>
+      <w:proofErr w:type="spellStart"/>
+      <w:r>
+        <w:t>buyCake</w:t>
+      </w:r>
+      <w:proofErr w:type="spellEnd"/>
+      <w:r>
+        <w:t>’</w:t>
+      </w:r>
+      <w:r>
+        <w:t xml:space="preserve"> props is named ‘</w:t>
+      </w:r>
+      <w:proofErr w:type="spellStart"/>
+      <w:r>
+        <w:t>buyCake</w:t>
+      </w:r>
+      <w:proofErr w:type="spellEnd"/>
+      <w:r>
+        <w:t>’</w:t>
+      </w:r>
+      <w:r>
+        <w:t xml:space="preserve"> because that was the </w:t>
       </w:r>
       <w:proofErr w:type="gramStart"/>
       <w:r>
-        <w:t>is</w:t>
+        <w:t>name</w:t>
       </w:r>
       <w:proofErr w:type="gramEnd"/>
       <w:r>
-        <w:t xml:space="preserve"> named ‘</w:t>
-      </w:r>
-      <w:proofErr w:type="spellStart"/>
-      <w:r>
-        <w:t>numOfCakes</w:t>
-      </w:r>
-      <w:proofErr w:type="spellEnd"/>
-      <w:r>
-        <w:t xml:space="preserve">’ because that was the name we chose for the property in the object that the </w:t>
-      </w:r>
-      <w:proofErr w:type="spellStart"/>
-      <w:r>
-        <w:t>mapStateToProps</w:t>
+        <w:t xml:space="preserve"> we chose for the property in the object that the </w:t>
+      </w:r>
+      <w:proofErr w:type="spellStart"/>
+      <w:r>
+        <w:t>mapDispatchToProps</w:t>
       </w:r>
       <w:proofErr w:type="spellEnd"/>
       <w:r>
@@ -7786,23 +7895,12 @@
       <w:pPr>
         <w:pStyle w:val="ListParagraph"/>
         <w:numPr>
-          <w:ilvl w:val="2"/>
-          <w:numId w:val="1"/>
-        </w:numPr>
-      </w:pPr>
-      <w:r>
-        <w:t xml:space="preserve">Similarly, in the </w:t>
-      </w:r>
-      <w:proofErr w:type="spellStart"/>
-      <w:r>
-        <w:t>mapDispatchToProps</w:t>
-      </w:r>
-      <w:proofErr w:type="spellEnd"/>
-      <w:r>
-        <w:t xml:space="preserve">, the dispatch of the BUY_CAKE action will be mapped to our component props. </w:t>
-      </w:r>
-      <w:r>
-        <w:t xml:space="preserve">Thus, the </w:t>
+          <w:ilvl w:val="1"/>
+          <w:numId w:val="1"/>
+        </w:numPr>
+      </w:pPr>
+      <w:r>
+        <w:t xml:space="preserve">Thus, our </w:t>
       </w:r>
       <w:proofErr w:type="spellStart"/>
       <w:r>
@@ -7810,79 +7908,7 @@
       </w:r>
       <w:proofErr w:type="spellEnd"/>
       <w:r>
-        <w:t xml:space="preserve"> also receives a new ‘</w:t>
-      </w:r>
-      <w:proofErr w:type="spellStart"/>
-      <w:r>
-        <w:t>buyCake</w:t>
-      </w:r>
-      <w:proofErr w:type="spellEnd"/>
-      <w:r>
-        <w:t>’</w:t>
-      </w:r>
-      <w:r>
-        <w:t xml:space="preserve"> props which </w:t>
-      </w:r>
-      <w:r>
-        <w:t xml:space="preserve">dispatches the BUY_CAKE action upon function execution. </w:t>
-      </w:r>
-      <w:r>
-        <w:t>Note that</w:t>
-      </w:r>
-      <w:r>
-        <w:t xml:space="preserve"> </w:t>
-      </w:r>
-      <w:proofErr w:type="spellStart"/>
-      <w:r>
-        <w:t>CakeContainer’s</w:t>
-      </w:r>
-      <w:proofErr w:type="spellEnd"/>
-      <w:r>
-        <w:t xml:space="preserve"> </w:t>
-      </w:r>
-      <w:r>
-        <w:t>‘</w:t>
-      </w:r>
-      <w:proofErr w:type="spellStart"/>
-      <w:r>
-        <w:t>buyCake</w:t>
-      </w:r>
-      <w:proofErr w:type="spellEnd"/>
-      <w:r>
-        <w:t>’</w:t>
-      </w:r>
-      <w:r>
-        <w:t xml:space="preserve"> props is named ‘</w:t>
-      </w:r>
-      <w:proofErr w:type="spellStart"/>
-      <w:r>
-        <w:t>buyCake</w:t>
-      </w:r>
-      <w:proofErr w:type="spellEnd"/>
-      <w:r>
-        <w:t>’</w:t>
-      </w:r>
-      <w:r>
-        <w:t xml:space="preserve"> because that was the </w:t>
-      </w:r>
-      <w:proofErr w:type="gramStart"/>
-      <w:r>
-        <w:t>name</w:t>
-      </w:r>
-      <w:proofErr w:type="gramEnd"/>
-      <w:r>
-        <w:t xml:space="preserve"> we chose for the property in the object that the </w:t>
-      </w:r>
-      <w:proofErr w:type="spellStart"/>
-      <w:r>
-        <w:t>mapDispatchToProps</w:t>
-      </w:r>
-      <w:proofErr w:type="spellEnd"/>
-      <w:r>
-        <w:t xml:space="preserve"> </w:t>
-      </w:r>
-      <w:r>
-        <w:t>returns.</w:t>
+        <w:t xml:space="preserve"> component now looks like the following:</w:t>
       </w:r>
     </w:p>
     <w:p>
@@ -7894,26 +7920,9 @@
         </w:numPr>
       </w:pPr>
       <w:r>
-        <w:t xml:space="preserve">Thus, our </w:t>
-      </w:r>
-      <w:proofErr w:type="spellStart"/>
-      <w:r>
-        <w:t>CakeContainer</w:t>
-      </w:r>
-      <w:proofErr w:type="spellEnd"/>
-      <w:r>
-        <w:t xml:space="preserve"> component now looks like the following:</w:t>
-      </w:r>
-    </w:p>
-    <w:p>
-      <w:pPr>
-        <w:pStyle w:val="ListParagraph"/>
-        <w:numPr>
-          <w:ilvl w:val="1"/>
-          <w:numId w:val="1"/>
-        </w:numPr>
-      </w:pPr>
-      <w:r>
+        <w:rPr>
+          <w:noProof/>
+        </w:rPr>
         <w:drawing>
           <wp:inline distT="0" distB="0" distL="0" distR="0" wp14:anchorId="6020614B" wp14:editId="5B334D5C">
             <wp:extent cx="4933596" cy="4152900"/>
@@ -7964,6 +7973,9 @@
         <w:t xml:space="preserve">Webpage Output: </w:t>
       </w:r>
       <w:r>
+        <w:rPr>
+          <w:noProof/>
+        </w:rPr>
         <w:drawing>
           <wp:inline distT="0" distB="0" distL="0" distR="0" wp14:anchorId="5804E089" wp14:editId="2ABD079E">
             <wp:extent cx="1114425" cy="360267"/>
@@ -8051,82 +8063,19 @@
         </w:numPr>
       </w:pPr>
       <w:r>
-        <w:t xml:space="preserve">In React Redux version 7.1, hooks were added so React Redux now offers a </w:t>
-      </w:r>
-      <w:r>
-        <w:t>set of hook AP</w:t>
-      </w:r>
-      <w:r>
-        <w:t>Is</w:t>
-      </w:r>
-      <w:r>
-        <w:t xml:space="preserve"> as an alternative to</w:t>
-      </w:r>
-      <w:r>
-        <w:t xml:space="preserve"> </w:t>
-      </w:r>
-      <w:r>
-        <w:t>the existing connect higher-order</w:t>
-      </w:r>
-      <w:r>
-        <w:t xml:space="preserve"> </w:t>
-      </w:r>
-      <w:r>
-        <w:t>component</w:t>
-      </w:r>
-      <w:r>
-        <w:t>.</w:t>
-      </w:r>
-    </w:p>
-    <w:p>
-      <w:pPr>
-        <w:pStyle w:val="ListParagraph"/>
-        <w:numPr>
-          <w:ilvl w:val="0"/>
-          <w:numId w:val="1"/>
-        </w:numPr>
-      </w:pPr>
-      <w:r>
-        <w:t>T</w:t>
-      </w:r>
-      <w:r>
-        <w:t>he AP</w:t>
-      </w:r>
-      <w:r>
-        <w:t xml:space="preserve">Is </w:t>
-      </w:r>
-      <w:r>
-        <w:t>allow you to</w:t>
-      </w:r>
-      <w:r>
-        <w:t xml:space="preserve"> </w:t>
-      </w:r>
-      <w:r>
-        <w:t xml:space="preserve">subscribe to the redux </w:t>
-      </w:r>
-      <w:r>
-        <w:t>store</w:t>
-      </w:r>
-      <w:r>
-        <w:t xml:space="preserve"> and dispatch</w:t>
-      </w:r>
-      <w:r>
-        <w:t xml:space="preserve"> </w:t>
-      </w:r>
-      <w:r>
-        <w:t>actions without having to wrap your</w:t>
-      </w:r>
-      <w:r>
-        <w:t xml:space="preserve"> </w:t>
-      </w:r>
-      <w:r>
-        <w:t xml:space="preserve">components </w:t>
-      </w:r>
-      <w:r>
-        <w:t>in</w:t>
-      </w:r>
-      <w:r>
-        <w:t xml:space="preserve"> connect</w:t>
+        <w:t>In React Redux version 7.1, hooks were added so React Redux now offers a set of hook APIs as an alternative to the existing connect higher-order component.</w:t>
+      </w:r>
+    </w:p>
+    <w:p>
+      <w:pPr>
+        <w:pStyle w:val="ListParagraph"/>
+        <w:numPr>
+          <w:ilvl w:val="0"/>
+          <w:numId w:val="1"/>
+        </w:numPr>
+      </w:pPr>
+      <w:r>
+        <w:t>The APIs allow you to subscribe to the redux store and dispatch actions without having to wrap your components in connect</w:t>
       </w:r>
     </w:p>
     <w:p>
@@ -8266,6 +8215,9 @@
         </w:numPr>
       </w:pPr>
       <w:r>
+        <w:rPr>
+          <w:noProof/>
+        </w:rPr>
         <w:drawing>
           <wp:inline distT="0" distB="0" distL="0" distR="0" wp14:anchorId="5DA51884" wp14:editId="21AA7717">
             <wp:extent cx="3772426" cy="266737"/>
@@ -8379,6 +8331,9 @@
         </w:numPr>
       </w:pPr>
       <w:r>
+        <w:rPr>
+          <w:noProof/>
+        </w:rPr>
         <w:drawing>
           <wp:inline distT="0" distB="0" distL="0" distR="0" wp14:anchorId="34093065" wp14:editId="5F92547A">
             <wp:extent cx="5420481" cy="247685"/>
@@ -8453,6 +8408,9 @@
         </w:numPr>
       </w:pPr>
       <w:r>
+        <w:rPr>
+          <w:noProof/>
+        </w:rPr>
         <w:drawing>
           <wp:inline distT="0" distB="0" distL="0" distR="0" wp14:anchorId="0C643598" wp14:editId="0811F645">
             <wp:extent cx="4439035" cy="2381250"/>
@@ -8523,10 +8481,7 @@
       </w:r>
       <w:proofErr w:type="spellEnd"/>
       <w:r>
-        <w:t>’</w:t>
-      </w:r>
-      <w:r>
-        <w:t xml:space="preserve"> property of the redux store’s state changes, the </w:t>
+        <w:t xml:space="preserve">’ property of the redux store’s state changes, the </w:t>
       </w:r>
       <w:proofErr w:type="spellStart"/>
       <w:r>
@@ -8587,10 +8542,7 @@
       </w:r>
       <w:proofErr w:type="spellEnd"/>
       <w:r>
-        <w:t xml:space="preserve"> </w:t>
-      </w:r>
-      <w:r>
-        <w:t xml:space="preserve">is a hook that the React Redux library provides which acts as an alternative to the </w:t>
+        <w:t xml:space="preserve"> is a hook that the React Redux library provides which acts as an alternative to the </w:t>
       </w:r>
       <w:proofErr w:type="spellStart"/>
       <w:r>
@@ -8635,21 +8587,21 @@
       </w:r>
       <w:proofErr w:type="spellEnd"/>
       <w:r>
-        <w:t xml:space="preserve">, we must </w:t>
-      </w:r>
-      <w:r>
-        <w:t>import the hook from ‘react-redux’</w:t>
-      </w:r>
-    </w:p>
-    <w:p>
-      <w:pPr>
-        <w:pStyle w:val="ListParagraph"/>
-        <w:numPr>
-          <w:ilvl w:val="0"/>
-          <w:numId w:val="1"/>
-        </w:numPr>
-      </w:pPr>
-      <w:r>
+        <w:t>, we must import the hook from ‘react-redux’</w:t>
+      </w:r>
+    </w:p>
+    <w:p>
+      <w:pPr>
+        <w:pStyle w:val="ListParagraph"/>
+        <w:numPr>
+          <w:ilvl w:val="0"/>
+          <w:numId w:val="1"/>
+        </w:numPr>
+      </w:pPr>
+      <w:r>
+        <w:rPr>
+          <w:noProof/>
+        </w:rPr>
         <w:drawing>
           <wp:inline distT="0" distB="0" distL="0" distR="0" wp14:anchorId="02D90F18" wp14:editId="6A1C3154">
             <wp:extent cx="4933948" cy="238125"/>
@@ -8751,6 +8703,9 @@
         </w:numPr>
       </w:pPr>
       <w:r>
+        <w:rPr>
+          <w:noProof/>
+        </w:rPr>
         <w:drawing>
           <wp:inline distT="0" distB="0" distL="0" distR="0" wp14:anchorId="4D481C8D" wp14:editId="627C1B99">
             <wp:extent cx="2876951" cy="238158"/>
@@ -8809,13 +8764,7 @@
       </w:r>
       <w:proofErr w:type="spellStart"/>
       <w:r>
-        <w:t>map</w:t>
-      </w:r>
-      <w:r>
-        <w:t>Disptach</w:t>
-      </w:r>
-      <w:r>
-        <w:t>ToProps</w:t>
+        <w:t>mapDisptachToProps</w:t>
       </w:r>
       <w:proofErr w:type="spellEnd"/>
       <w:r>
@@ -8831,6 +8780,9 @@
         </w:numPr>
       </w:pPr>
       <w:r>
+        <w:rPr>
+          <w:noProof/>
+        </w:rPr>
         <w:drawing>
           <wp:inline distT="0" distB="0" distL="0" distR="0" wp14:anchorId="1C6F8B8E" wp14:editId="7E497EC7">
             <wp:extent cx="6049219" cy="4210638"/>
@@ -8856,6 +8808,3345 @@
                     <a:xfrm>
                       <a:off x="0" y="0"/>
                       <a:ext cx="6049219" cy="4210638"/>
+                    </a:xfrm>
+                    <a:prstGeom prst="rect">
+                      <a:avLst/>
+                    </a:prstGeom>
+                  </pic:spPr>
+                </pic:pic>
+              </a:graphicData>
+            </a:graphic>
+          </wp:inline>
+        </w:drawing>
+      </w:r>
+    </w:p>
+    <w:p/>
+    <w:p>
+      <w:pPr>
+        <w:rPr>
+          <w:b/>
+          <w:bCs/>
+          <w:u w:val="single"/>
+        </w:rPr>
+      </w:pPr>
+      <w:r>
+        <w:rPr>
+          <w:b/>
+          <w:bCs/>
+          <w:u w:val="single"/>
+        </w:rPr>
+        <w:t xml:space="preserve">React Redux: </w:t>
+      </w:r>
+      <w:r>
+        <w:rPr>
+          <w:b/>
+          <w:bCs/>
+          <w:u w:val="single"/>
+        </w:rPr>
+        <w:t>Multiple Reducers and Combining Reducers</w:t>
+      </w:r>
+    </w:p>
+    <w:p>
+      <w:pPr>
+        <w:pStyle w:val="ListParagraph"/>
+        <w:numPr>
+          <w:ilvl w:val="0"/>
+          <w:numId w:val="1"/>
+        </w:numPr>
+      </w:pPr>
+      <w:r>
+        <w:t xml:space="preserve">Going back to our example, suppose we want to have </w:t>
+      </w:r>
+      <w:proofErr w:type="gramStart"/>
+      <w:r>
+        <w:t>a</w:t>
+      </w:r>
+      <w:proofErr w:type="gramEnd"/>
+      <w:r>
+        <w:t xml:space="preserve"> ice creams as part of the state and not just cake. </w:t>
+      </w:r>
+    </w:p>
+    <w:p>
+      <w:pPr>
+        <w:pStyle w:val="ListParagraph"/>
+        <w:numPr>
+          <w:ilvl w:val="0"/>
+          <w:numId w:val="1"/>
+        </w:numPr>
+      </w:pPr>
+      <w:r>
+        <w:t>To do so, we would do the following (steps are the same as setting up the ‘cake’ folder)</w:t>
+      </w:r>
+    </w:p>
+    <w:p>
+      <w:pPr>
+        <w:pStyle w:val="ListParagraph"/>
+        <w:numPr>
+          <w:ilvl w:val="0"/>
+          <w:numId w:val="1"/>
+        </w:numPr>
+      </w:pPr>
+      <w:r>
+        <w:t>Create a new ‘</w:t>
+      </w:r>
+      <w:proofErr w:type="spellStart"/>
+      <w:r>
+        <w:t>iceCream</w:t>
+      </w:r>
+      <w:proofErr w:type="spellEnd"/>
+      <w:r>
+        <w:t>’ folder in the ‘redux’ folder</w:t>
+      </w:r>
+    </w:p>
+    <w:p>
+      <w:pPr>
+        <w:pStyle w:val="ListParagraph"/>
+        <w:numPr>
+          <w:ilvl w:val="0"/>
+          <w:numId w:val="1"/>
+        </w:numPr>
+      </w:pPr>
+      <w:r>
+        <w:t>Create the following iceCreamActions.js, iceCreamReducer.js, iceCreamTypes.js files inside the ‘</w:t>
+      </w:r>
+      <w:proofErr w:type="spellStart"/>
+      <w:r>
+        <w:t>iceCream</w:t>
+      </w:r>
+      <w:proofErr w:type="spellEnd"/>
+      <w:r>
+        <w:t>’ folder.</w:t>
+      </w:r>
+    </w:p>
+    <w:p>
+      <w:pPr>
+        <w:pStyle w:val="ListParagraph"/>
+        <w:numPr>
+          <w:ilvl w:val="0"/>
+          <w:numId w:val="1"/>
+        </w:numPr>
+      </w:pPr>
+      <w:r>
+        <w:lastRenderedPageBreak/>
+        <w:drawing>
+          <wp:inline distT="0" distB="0" distL="0" distR="0" wp14:anchorId="6026417A" wp14:editId="36AAD3C4">
+            <wp:extent cx="1371791" cy="2324424"/>
+            <wp:effectExtent l="0" t="0" r="0" b="0"/>
+            <wp:docPr id="56" name="Picture 56" descr="Text&#10;&#10;Description automatically generated"/>
+            <wp:cNvGraphicFramePr>
+              <a:graphicFrameLocks xmlns:a="http://schemas.openxmlformats.org/drawingml/2006/main" noChangeAspect="1"/>
+            </wp:cNvGraphicFramePr>
+            <a:graphic xmlns:a="http://schemas.openxmlformats.org/drawingml/2006/main">
+              <a:graphicData uri="http://schemas.openxmlformats.org/drawingml/2006/picture">
+                <pic:pic xmlns:pic="http://schemas.openxmlformats.org/drawingml/2006/picture">
+                  <pic:nvPicPr>
+                    <pic:cNvPr id="56" name="Picture 56" descr="Text&#10;&#10;Description automatically generated"/>
+                    <pic:cNvPicPr/>
+                  </pic:nvPicPr>
+                  <pic:blipFill>
+                    <a:blip r:embed="rId68"/>
+                    <a:stretch>
+                      <a:fillRect/>
+                    </a:stretch>
+                  </pic:blipFill>
+                  <pic:spPr>
+                    <a:xfrm>
+                      <a:off x="0" y="0"/>
+                      <a:ext cx="1371791" cy="2324424"/>
+                    </a:xfrm>
+                    <a:prstGeom prst="rect">
+                      <a:avLst/>
+                    </a:prstGeom>
+                  </pic:spPr>
+                </pic:pic>
+              </a:graphicData>
+            </a:graphic>
+          </wp:inline>
+        </w:drawing>
+      </w:r>
+    </w:p>
+    <w:p>
+      <w:pPr>
+        <w:pStyle w:val="ListParagraph"/>
+        <w:numPr>
+          <w:ilvl w:val="0"/>
+          <w:numId w:val="1"/>
+        </w:numPr>
+      </w:pPr>
+      <w:r>
+        <w:drawing>
+          <wp:inline distT="0" distB="0" distL="0" distR="0" wp14:anchorId="73A2B744" wp14:editId="445DA9A8">
+            <wp:extent cx="4639322" cy="733527"/>
+            <wp:effectExtent l="0" t="0" r="8890" b="9525"/>
+            <wp:docPr id="41" name="Picture 41" descr="Text&#10;&#10;Description automatically generated"/>
+            <wp:cNvGraphicFramePr>
+              <a:graphicFrameLocks xmlns:a="http://schemas.openxmlformats.org/drawingml/2006/main" noChangeAspect="1"/>
+            </wp:cNvGraphicFramePr>
+            <a:graphic xmlns:a="http://schemas.openxmlformats.org/drawingml/2006/main">
+              <a:graphicData uri="http://schemas.openxmlformats.org/drawingml/2006/picture">
+                <pic:pic xmlns:pic="http://schemas.openxmlformats.org/drawingml/2006/picture">
+                  <pic:nvPicPr>
+                    <pic:cNvPr id="41" name="Picture 41" descr="Text&#10;&#10;Description automatically generated"/>
+                    <pic:cNvPicPr/>
+                  </pic:nvPicPr>
+                  <pic:blipFill>
+                    <a:blip r:embed="rId69"/>
+                    <a:stretch>
+                      <a:fillRect/>
+                    </a:stretch>
+                  </pic:blipFill>
+                  <pic:spPr>
+                    <a:xfrm>
+                      <a:off x="0" y="0"/>
+                      <a:ext cx="4639322" cy="733527"/>
+                    </a:xfrm>
+                    <a:prstGeom prst="rect">
+                      <a:avLst/>
+                    </a:prstGeom>
+                  </pic:spPr>
+                </pic:pic>
+              </a:graphicData>
+            </a:graphic>
+          </wp:inline>
+        </w:drawing>
+      </w:r>
+    </w:p>
+    <w:p>
+      <w:pPr>
+        <w:pStyle w:val="ListParagraph"/>
+        <w:numPr>
+          <w:ilvl w:val="0"/>
+          <w:numId w:val="1"/>
+        </w:numPr>
+      </w:pPr>
+      <w:r>
+        <w:drawing>
+          <wp:inline distT="0" distB="0" distL="0" distR="0" wp14:anchorId="08FACCDB" wp14:editId="1891A8C1">
+            <wp:extent cx="4782217" cy="2057687"/>
+            <wp:effectExtent l="0" t="0" r="0" b="0"/>
+            <wp:docPr id="46" name="Picture 46" descr="Text&#10;&#10;Description automatically generated"/>
+            <wp:cNvGraphicFramePr>
+              <a:graphicFrameLocks xmlns:a="http://schemas.openxmlformats.org/drawingml/2006/main" noChangeAspect="1"/>
+            </wp:cNvGraphicFramePr>
+            <a:graphic xmlns:a="http://schemas.openxmlformats.org/drawingml/2006/main">
+              <a:graphicData uri="http://schemas.openxmlformats.org/drawingml/2006/picture">
+                <pic:pic xmlns:pic="http://schemas.openxmlformats.org/drawingml/2006/picture">
+                  <pic:nvPicPr>
+                    <pic:cNvPr id="46" name="Picture 46" descr="Text&#10;&#10;Description automatically generated"/>
+                    <pic:cNvPicPr/>
+                  </pic:nvPicPr>
+                  <pic:blipFill>
+                    <a:blip r:embed="rId70"/>
+                    <a:stretch>
+                      <a:fillRect/>
+                    </a:stretch>
+                  </pic:blipFill>
+                  <pic:spPr>
+                    <a:xfrm>
+                      <a:off x="0" y="0"/>
+                      <a:ext cx="4782217" cy="2057687"/>
+                    </a:xfrm>
+                    <a:prstGeom prst="rect">
+                      <a:avLst/>
+                    </a:prstGeom>
+                  </pic:spPr>
+                </pic:pic>
+              </a:graphicData>
+            </a:graphic>
+          </wp:inline>
+        </w:drawing>
+      </w:r>
+    </w:p>
+    <w:p>
+      <w:pPr>
+        <w:pStyle w:val="ListParagraph"/>
+        <w:numPr>
+          <w:ilvl w:val="0"/>
+          <w:numId w:val="1"/>
+        </w:numPr>
+      </w:pPr>
+      <w:r>
+        <w:lastRenderedPageBreak/>
+        <w:drawing>
+          <wp:inline distT="0" distB="0" distL="0" distR="0" wp14:anchorId="61822A83" wp14:editId="59A5C9B7">
+            <wp:extent cx="5725324" cy="4620270"/>
+            <wp:effectExtent l="0" t="0" r="8890" b="8890"/>
+            <wp:docPr id="70" name="Picture 70" descr="Text&#10;&#10;Description automatically generated"/>
+            <wp:cNvGraphicFramePr>
+              <a:graphicFrameLocks xmlns:a="http://schemas.openxmlformats.org/drawingml/2006/main" noChangeAspect="1"/>
+            </wp:cNvGraphicFramePr>
+            <a:graphic xmlns:a="http://schemas.openxmlformats.org/drawingml/2006/main">
+              <a:graphicData uri="http://schemas.openxmlformats.org/drawingml/2006/picture">
+                <pic:pic xmlns:pic="http://schemas.openxmlformats.org/drawingml/2006/picture">
+                  <pic:nvPicPr>
+                    <pic:cNvPr id="70" name="Picture 70" descr="Text&#10;&#10;Description automatically generated"/>
+                    <pic:cNvPicPr/>
+                  </pic:nvPicPr>
+                  <pic:blipFill>
+                    <a:blip r:embed="rId71"/>
+                    <a:stretch>
+                      <a:fillRect/>
+                    </a:stretch>
+                  </pic:blipFill>
+                  <pic:spPr>
+                    <a:xfrm>
+                      <a:off x="0" y="0"/>
+                      <a:ext cx="5725324" cy="4620270"/>
+                    </a:xfrm>
+                    <a:prstGeom prst="rect">
+                      <a:avLst/>
+                    </a:prstGeom>
+                  </pic:spPr>
+                </pic:pic>
+              </a:graphicData>
+            </a:graphic>
+          </wp:inline>
+        </w:drawing>
+      </w:r>
+    </w:p>
+    <w:p>
+      <w:pPr>
+        <w:pStyle w:val="ListParagraph"/>
+        <w:numPr>
+          <w:ilvl w:val="0"/>
+          <w:numId w:val="1"/>
+        </w:numPr>
+      </w:pPr>
+      <w:r>
+        <w:t xml:space="preserve">Make sure to export the </w:t>
+      </w:r>
+      <w:proofErr w:type="spellStart"/>
+      <w:r>
+        <w:t>buyIceCream</w:t>
+      </w:r>
+      <w:proofErr w:type="spellEnd"/>
+      <w:r>
+        <w:t xml:space="preserve"> action creator in index.js</w:t>
+      </w:r>
+    </w:p>
+    <w:p>
+      <w:pPr>
+        <w:pStyle w:val="ListParagraph"/>
+        <w:numPr>
+          <w:ilvl w:val="0"/>
+          <w:numId w:val="1"/>
+        </w:numPr>
+      </w:pPr>
+      <w:r>
+        <w:drawing>
+          <wp:inline distT="0" distB="0" distL="0" distR="0" wp14:anchorId="4E2784E2" wp14:editId="5D21C258">
+            <wp:extent cx="5820587" cy="943107"/>
+            <wp:effectExtent l="0" t="0" r="0" b="9525"/>
+            <wp:docPr id="48" name="Picture 48" descr="Graphical user interface, text&#10;&#10;Description automatically generated"/>
+            <wp:cNvGraphicFramePr>
+              <a:graphicFrameLocks xmlns:a="http://schemas.openxmlformats.org/drawingml/2006/main" noChangeAspect="1"/>
+            </wp:cNvGraphicFramePr>
+            <a:graphic xmlns:a="http://schemas.openxmlformats.org/drawingml/2006/main">
+              <a:graphicData uri="http://schemas.openxmlformats.org/drawingml/2006/picture">
+                <pic:pic xmlns:pic="http://schemas.openxmlformats.org/drawingml/2006/picture">
+                  <pic:nvPicPr>
+                    <pic:cNvPr id="48" name="Picture 48" descr="Graphical user interface, text&#10;&#10;Description automatically generated"/>
+                    <pic:cNvPicPr/>
+                  </pic:nvPicPr>
+                  <pic:blipFill>
+                    <a:blip r:embed="rId72"/>
+                    <a:stretch>
+                      <a:fillRect/>
+                    </a:stretch>
+                  </pic:blipFill>
+                  <pic:spPr>
+                    <a:xfrm>
+                      <a:off x="0" y="0"/>
+                      <a:ext cx="5820587" cy="943107"/>
+                    </a:xfrm>
+                    <a:prstGeom prst="rect">
+                      <a:avLst/>
+                    </a:prstGeom>
+                  </pic:spPr>
+                </pic:pic>
+              </a:graphicData>
+            </a:graphic>
+          </wp:inline>
+        </w:drawing>
+      </w:r>
+    </w:p>
+    <w:p>
+      <w:pPr>
+        <w:pStyle w:val="ListParagraph"/>
+        <w:numPr>
+          <w:ilvl w:val="0"/>
+          <w:numId w:val="1"/>
+        </w:numPr>
+      </w:pPr>
+      <w:r>
+        <w:t xml:space="preserve">Now, we </w:t>
+      </w:r>
+      <w:proofErr w:type="gramStart"/>
+      <w:r>
+        <w:t>have to</w:t>
+      </w:r>
+      <w:proofErr w:type="gramEnd"/>
+      <w:r>
+        <w:t xml:space="preserve"> make the redux store aware of the </w:t>
+      </w:r>
+      <w:proofErr w:type="spellStart"/>
+      <w:r>
+        <w:t>iceCreamReducer</w:t>
+      </w:r>
+      <w:proofErr w:type="spellEnd"/>
+      <w:r>
+        <w:t>.</w:t>
+      </w:r>
+    </w:p>
+    <w:p>
+      <w:pPr>
+        <w:pStyle w:val="ListParagraph"/>
+        <w:numPr>
+          <w:ilvl w:val="0"/>
+          <w:numId w:val="1"/>
+        </w:numPr>
+      </w:pPr>
+      <w:r>
+        <w:t xml:space="preserve">We learned earlier that the </w:t>
+      </w:r>
+      <w:proofErr w:type="spellStart"/>
+      <w:r>
+        <w:t>createStore</w:t>
+      </w:r>
+      <w:proofErr w:type="spellEnd"/>
+      <w:r>
+        <w:t xml:space="preserve"> function only accepts 1 reducer, and to overcome the problem of having multiple reducers like </w:t>
+      </w:r>
+      <w:proofErr w:type="spellStart"/>
+      <w:r>
+        <w:t>cakeReducer</w:t>
+      </w:r>
+      <w:proofErr w:type="spellEnd"/>
+      <w:r>
+        <w:t xml:space="preserve"> and </w:t>
+      </w:r>
+      <w:proofErr w:type="spellStart"/>
+      <w:r>
+        <w:t>iceCreamReducer</w:t>
+      </w:r>
+      <w:proofErr w:type="spellEnd"/>
+      <w:r>
+        <w:t xml:space="preserve">, we need to import the </w:t>
+      </w:r>
+      <w:proofErr w:type="spellStart"/>
+      <w:r>
+        <w:t>combineReducer</w:t>
+      </w:r>
+      <w:proofErr w:type="spellEnd"/>
+      <w:r>
+        <w:t xml:space="preserve"> method to combine </w:t>
+      </w:r>
+      <w:proofErr w:type="spellStart"/>
+      <w:r>
+        <w:t>cakeReducer</w:t>
+      </w:r>
+      <w:proofErr w:type="spellEnd"/>
+      <w:r>
+        <w:t xml:space="preserve"> and </w:t>
+      </w:r>
+      <w:proofErr w:type="spellStart"/>
+      <w:r>
+        <w:t>iceCreamReducer</w:t>
+      </w:r>
+      <w:proofErr w:type="spellEnd"/>
+      <w:r>
+        <w:t xml:space="preserve"> into one single reducer called </w:t>
+      </w:r>
+      <w:proofErr w:type="spellStart"/>
+      <w:r>
+        <w:t>rootReducer</w:t>
+      </w:r>
+      <w:proofErr w:type="spellEnd"/>
+      <w:r>
+        <w:t>.</w:t>
+      </w:r>
+    </w:p>
+    <w:p>
+      <w:pPr>
+        <w:pStyle w:val="ListParagraph"/>
+        <w:numPr>
+          <w:ilvl w:val="0"/>
+          <w:numId w:val="1"/>
+        </w:numPr>
+      </w:pPr>
+      <w:r>
+        <w:t xml:space="preserve">We will create this </w:t>
+      </w:r>
+      <w:proofErr w:type="spellStart"/>
+      <w:r>
+        <w:t>rootReducer</w:t>
+      </w:r>
+      <w:proofErr w:type="spellEnd"/>
+      <w:r>
+        <w:t xml:space="preserve"> in a new </w:t>
+      </w:r>
+      <w:r>
+        <w:t>‘rootReducer.js’ file inside the ‘redux’ folder.</w:t>
+      </w:r>
+    </w:p>
+    <w:p>
+      <w:pPr>
+        <w:pStyle w:val="ListParagraph"/>
+        <w:numPr>
+          <w:ilvl w:val="0"/>
+          <w:numId w:val="1"/>
+        </w:numPr>
+      </w:pPr>
+      <w:r>
+        <w:drawing>
+          <wp:inline distT="0" distB="0" distL="0" distR="0" wp14:anchorId="2963EC23" wp14:editId="4DFA2B15">
+            <wp:extent cx="4972049" cy="2344205"/>
+            <wp:effectExtent l="0" t="0" r="635" b="0"/>
+            <wp:docPr id="60" name="Picture 60" descr="Text&#10;&#10;Description automatically generated"/>
+            <wp:cNvGraphicFramePr>
+              <a:graphicFrameLocks xmlns:a="http://schemas.openxmlformats.org/drawingml/2006/main" noChangeAspect="1"/>
+            </wp:cNvGraphicFramePr>
+            <a:graphic xmlns:a="http://schemas.openxmlformats.org/drawingml/2006/main">
+              <a:graphicData uri="http://schemas.openxmlformats.org/drawingml/2006/picture">
+                <pic:pic xmlns:pic="http://schemas.openxmlformats.org/drawingml/2006/picture">
+                  <pic:nvPicPr>
+                    <pic:cNvPr id="60" name="Picture 60" descr="Text&#10;&#10;Description automatically generated"/>
+                    <pic:cNvPicPr/>
+                  </pic:nvPicPr>
+                  <pic:blipFill>
+                    <a:blip r:embed="rId73"/>
+                    <a:stretch>
+                      <a:fillRect/>
+                    </a:stretch>
+                  </pic:blipFill>
+                  <pic:spPr>
+                    <a:xfrm>
+                      <a:off x="0" y="0"/>
+                      <a:ext cx="4977819" cy="2346925"/>
+                    </a:xfrm>
+                    <a:prstGeom prst="rect">
+                      <a:avLst/>
+                    </a:prstGeom>
+                  </pic:spPr>
+                </pic:pic>
+              </a:graphicData>
+            </a:graphic>
+          </wp:inline>
+        </w:drawing>
+      </w:r>
+    </w:p>
+    <w:p>
+      <w:pPr>
+        <w:pStyle w:val="ListParagraph"/>
+        <w:numPr>
+          <w:ilvl w:val="0"/>
+          <w:numId w:val="1"/>
+        </w:numPr>
+      </w:pPr>
+      <w:r>
+        <w:lastRenderedPageBreak/>
+        <w:t xml:space="preserve">Back in store.js, we import the </w:t>
+      </w:r>
+      <w:proofErr w:type="spellStart"/>
+      <w:r>
+        <w:t>rootReducer</w:t>
+      </w:r>
+      <w:proofErr w:type="spellEnd"/>
+      <w:r>
+        <w:t xml:space="preserve"> and pass it as the parameter to the </w:t>
+      </w:r>
+      <w:proofErr w:type="spellStart"/>
+      <w:r>
+        <w:t>createStore</w:t>
+      </w:r>
+      <w:proofErr w:type="spellEnd"/>
+      <w:r>
+        <w:t xml:space="preserve"> method.</w:t>
+      </w:r>
+    </w:p>
+    <w:p>
+      <w:pPr>
+        <w:pStyle w:val="ListParagraph"/>
+        <w:numPr>
+          <w:ilvl w:val="0"/>
+          <w:numId w:val="1"/>
+        </w:numPr>
+      </w:pPr>
+      <w:r>
+        <w:drawing>
+          <wp:inline distT="0" distB="0" distL="0" distR="0" wp14:anchorId="7DD76954" wp14:editId="4BF0A444">
+            <wp:extent cx="4267796" cy="1810003"/>
+            <wp:effectExtent l="0" t="0" r="0" b="0"/>
+            <wp:docPr id="71" name="Picture 71" descr="Text&#10;&#10;Description automatically generated"/>
+            <wp:cNvGraphicFramePr>
+              <a:graphicFrameLocks xmlns:a="http://schemas.openxmlformats.org/drawingml/2006/main" noChangeAspect="1"/>
+            </wp:cNvGraphicFramePr>
+            <a:graphic xmlns:a="http://schemas.openxmlformats.org/drawingml/2006/main">
+              <a:graphicData uri="http://schemas.openxmlformats.org/drawingml/2006/picture">
+                <pic:pic xmlns:pic="http://schemas.openxmlformats.org/drawingml/2006/picture">
+                  <pic:nvPicPr>
+                    <pic:cNvPr id="71" name="Picture 71" descr="Text&#10;&#10;Description automatically generated"/>
+                    <pic:cNvPicPr/>
+                  </pic:nvPicPr>
+                  <pic:blipFill>
+                    <a:blip r:embed="rId74"/>
+                    <a:stretch>
+                      <a:fillRect/>
+                    </a:stretch>
+                  </pic:blipFill>
+                  <pic:spPr>
+                    <a:xfrm>
+                      <a:off x="0" y="0"/>
+                      <a:ext cx="4267796" cy="1810003"/>
+                    </a:xfrm>
+                    <a:prstGeom prst="rect">
+                      <a:avLst/>
+                    </a:prstGeom>
+                  </pic:spPr>
+                </pic:pic>
+              </a:graphicData>
+            </a:graphic>
+          </wp:inline>
+        </w:drawing>
+      </w:r>
+    </w:p>
+    <w:p>
+      <w:pPr>
+        <w:pStyle w:val="ListParagraph"/>
+        <w:numPr>
+          <w:ilvl w:val="0"/>
+          <w:numId w:val="1"/>
+        </w:numPr>
+      </w:pPr>
+      <w:r>
+        <w:t xml:space="preserve">Now, we can create a new component called </w:t>
+      </w:r>
+      <w:proofErr w:type="spellStart"/>
+      <w:r>
+        <w:t>IceCreamContainer</w:t>
+      </w:r>
+      <w:proofErr w:type="spellEnd"/>
+      <w:r>
+        <w:t xml:space="preserve"> which will have an h2 tag displaying the number of ice creams and a button to decrement the number of ice creams.</w:t>
+      </w:r>
+      <w:r>
+        <w:t xml:space="preserve"> Also make sure to add this </w:t>
+      </w:r>
+    </w:p>
+    <w:p>
+      <w:pPr>
+        <w:pStyle w:val="ListParagraph"/>
+        <w:numPr>
+          <w:ilvl w:val="0"/>
+          <w:numId w:val="1"/>
+        </w:numPr>
+      </w:pPr>
+      <w:proofErr w:type="spellStart"/>
+      <w:r>
+        <w:t>IceCreamContainer</w:t>
+      </w:r>
+      <w:proofErr w:type="spellEnd"/>
+      <w:r>
+        <w:t xml:space="preserve"> component to the App component. </w:t>
+      </w:r>
+    </w:p>
+    <w:p>
+      <w:pPr>
+        <w:pStyle w:val="ListParagraph"/>
+        <w:numPr>
+          <w:ilvl w:val="0"/>
+          <w:numId w:val="1"/>
+        </w:numPr>
+      </w:pPr>
+      <w:r>
+        <w:drawing>
+          <wp:inline distT="0" distB="0" distL="0" distR="0" wp14:anchorId="4973A7B5" wp14:editId="681C7C85">
+            <wp:extent cx="6858000" cy="5939155"/>
+            <wp:effectExtent l="0" t="0" r="0" b="4445"/>
+            <wp:docPr id="76" name="Picture 76" descr="Text&#10;&#10;Description automatically generated"/>
+            <wp:cNvGraphicFramePr>
+              <a:graphicFrameLocks xmlns:a="http://schemas.openxmlformats.org/drawingml/2006/main" noChangeAspect="1"/>
+            </wp:cNvGraphicFramePr>
+            <a:graphic xmlns:a="http://schemas.openxmlformats.org/drawingml/2006/main">
+              <a:graphicData uri="http://schemas.openxmlformats.org/drawingml/2006/picture">
+                <pic:pic xmlns:pic="http://schemas.openxmlformats.org/drawingml/2006/picture">
+                  <pic:nvPicPr>
+                    <pic:cNvPr id="76" name="Picture 76" descr="Text&#10;&#10;Description automatically generated"/>
+                    <pic:cNvPicPr/>
+                  </pic:nvPicPr>
+                  <pic:blipFill>
+                    <a:blip r:embed="rId75"/>
+                    <a:stretch>
+                      <a:fillRect/>
+                    </a:stretch>
+                  </pic:blipFill>
+                  <pic:spPr>
+                    <a:xfrm>
+                      <a:off x="0" y="0"/>
+                      <a:ext cx="6858000" cy="5939155"/>
+                    </a:xfrm>
+                    <a:prstGeom prst="rect">
+                      <a:avLst/>
+                    </a:prstGeom>
+                  </pic:spPr>
+                </pic:pic>
+              </a:graphicData>
+            </a:graphic>
+          </wp:inline>
+        </w:drawing>
+      </w:r>
+    </w:p>
+    <w:p>
+      <w:pPr>
+        <w:pStyle w:val="ListParagraph"/>
+        <w:numPr>
+          <w:ilvl w:val="0"/>
+          <w:numId w:val="1"/>
+        </w:numPr>
+      </w:pPr>
+      <w:r>
+        <w:lastRenderedPageBreak/>
+        <w:t xml:space="preserve">Webpage output: </w:t>
+      </w:r>
+      <w:r>
+        <w:drawing>
+          <wp:inline distT="0" distB="0" distL="0" distR="0" wp14:anchorId="2706AB53" wp14:editId="23750A21">
+            <wp:extent cx="2247259" cy="2238375"/>
+            <wp:effectExtent l="0" t="0" r="1270" b="0"/>
+            <wp:docPr id="74" name="Picture 74" descr="Graphical user interface, text, application, chat or text message&#10;&#10;Description automatically generated"/>
+            <wp:cNvGraphicFramePr>
+              <a:graphicFrameLocks xmlns:a="http://schemas.openxmlformats.org/drawingml/2006/main" noChangeAspect="1"/>
+            </wp:cNvGraphicFramePr>
+            <a:graphic xmlns:a="http://schemas.openxmlformats.org/drawingml/2006/main">
+              <a:graphicData uri="http://schemas.openxmlformats.org/drawingml/2006/picture">
+                <pic:pic xmlns:pic="http://schemas.openxmlformats.org/drawingml/2006/picture">
+                  <pic:nvPicPr>
+                    <pic:cNvPr id="74" name="Picture 74" descr="Graphical user interface, text, application, chat or text message&#10;&#10;Description automatically generated"/>
+                    <pic:cNvPicPr/>
+                  </pic:nvPicPr>
+                  <pic:blipFill>
+                    <a:blip r:embed="rId76"/>
+                    <a:stretch>
+                      <a:fillRect/>
+                    </a:stretch>
+                  </pic:blipFill>
+                  <pic:spPr>
+                    <a:xfrm>
+                      <a:off x="0" y="0"/>
+                      <a:ext cx="2255272" cy="2246357"/>
+                    </a:xfrm>
+                    <a:prstGeom prst="rect">
+                      <a:avLst/>
+                    </a:prstGeom>
+                  </pic:spPr>
+                </pic:pic>
+              </a:graphicData>
+            </a:graphic>
+          </wp:inline>
+        </w:drawing>
+      </w:r>
+    </w:p>
+    <w:p>
+      <w:pPr>
+        <w:pStyle w:val="ListParagraph"/>
+        <w:numPr>
+          <w:ilvl w:val="0"/>
+          <w:numId w:val="1"/>
+        </w:numPr>
+      </w:pPr>
+      <w:r>
+        <w:t xml:space="preserve">It looks like our application is broken. This is because we have split the overall global state into state that is individually managed by separate reducers. And when we combine the reducers into one </w:t>
+      </w:r>
+      <w:proofErr w:type="spellStart"/>
+      <w:r>
+        <w:t>rootReducer</w:t>
+      </w:r>
+      <w:proofErr w:type="spellEnd"/>
+      <w:r>
+        <w:t xml:space="preserve">, a side effect is that the state </w:t>
+      </w:r>
+      <w:proofErr w:type="gramStart"/>
+      <w:r>
+        <w:t>has to</w:t>
+      </w:r>
+      <w:proofErr w:type="gramEnd"/>
+      <w:r>
+        <w:t xml:space="preserve"> be accessed differently. </w:t>
+      </w:r>
+      <w:r>
+        <w:t xml:space="preserve">This is because before, our redux store’s state object looked liked </w:t>
+      </w:r>
+      <w:r>
+        <w:t>{</w:t>
+      </w:r>
+      <w:proofErr w:type="spellStart"/>
+      <w:r>
+        <w:t>numCakes</w:t>
+      </w:r>
+      <w:proofErr w:type="spellEnd"/>
+      <w:r>
+        <w:t xml:space="preserve">: 10}. Now, it is </w:t>
+      </w:r>
+      <w:proofErr w:type="gramStart"/>
+      <w:r>
+        <w:t>{ cake</w:t>
+      </w:r>
+      <w:proofErr w:type="gramEnd"/>
+      <w:r>
+        <w:t xml:space="preserve">: { </w:t>
+      </w:r>
+      <w:proofErr w:type="spellStart"/>
+      <w:r>
+        <w:t>numCakes</w:t>
+      </w:r>
+      <w:proofErr w:type="spellEnd"/>
+      <w:r>
+        <w:t xml:space="preserve">: 10 }, </w:t>
+      </w:r>
+      <w:proofErr w:type="spellStart"/>
+      <w:r>
+        <w:t>iceCream</w:t>
+      </w:r>
+      <w:proofErr w:type="spellEnd"/>
+      <w:r>
+        <w:t xml:space="preserve">: { </w:t>
+      </w:r>
+      <w:proofErr w:type="spellStart"/>
+      <w:r>
+        <w:t>numIceCreams</w:t>
+      </w:r>
+      <w:proofErr w:type="spellEnd"/>
+      <w:r>
+        <w:t xml:space="preserve">: </w:t>
+      </w:r>
+      <w:r>
+        <w:t>20</w:t>
+      </w:r>
+      <w:r>
+        <w:t xml:space="preserve"> } }.</w:t>
+      </w:r>
+    </w:p>
+    <w:p>
+      <w:pPr>
+        <w:pStyle w:val="ListParagraph"/>
+        <w:numPr>
+          <w:ilvl w:val="0"/>
+          <w:numId w:val="1"/>
+        </w:numPr>
+      </w:pPr>
+      <w:r>
+        <w:t xml:space="preserve">For example, in the </w:t>
+      </w:r>
+      <w:proofErr w:type="spellStart"/>
+      <w:r>
+        <w:t>mapStateToProps</w:t>
+      </w:r>
+      <w:proofErr w:type="spellEnd"/>
+      <w:r>
+        <w:t xml:space="preserve"> function in </w:t>
+      </w:r>
+      <w:proofErr w:type="spellStart"/>
+      <w:r>
+        <w:t>iceCreamContainer</w:t>
+      </w:r>
+      <w:proofErr w:type="spellEnd"/>
+      <w:r>
+        <w:t>, we now say</w:t>
+      </w:r>
+      <w:r>
+        <w:t xml:space="preserve"> </w:t>
+      </w:r>
+      <w:r>
+        <w:t>‘</w:t>
+      </w:r>
+      <w:proofErr w:type="spellStart"/>
+      <w:proofErr w:type="gramStart"/>
+      <w:r>
+        <w:t>state.iceCream.numOfIceCreams</w:t>
+      </w:r>
+      <w:proofErr w:type="spellEnd"/>
+      <w:proofErr w:type="gramEnd"/>
+      <w:r>
+        <w:t>’ instead of ‘</w:t>
+      </w:r>
+      <w:proofErr w:type="spellStart"/>
+      <w:r>
+        <w:t>state.numOfI</w:t>
+      </w:r>
+      <w:r>
+        <w:t>c</w:t>
+      </w:r>
+      <w:r>
+        <w:t>eCreams</w:t>
+      </w:r>
+      <w:proofErr w:type="spellEnd"/>
+      <w:r>
+        <w:t xml:space="preserve">’. </w:t>
+      </w:r>
+      <w:r>
+        <w:t xml:space="preserve">Recall that </w:t>
+      </w:r>
+      <w:proofErr w:type="spellStart"/>
+      <w:r>
+        <w:t>iceCream</w:t>
+      </w:r>
+      <w:proofErr w:type="spellEnd"/>
+      <w:r>
+        <w:t xml:space="preserve"> was the name of the key we specified in the </w:t>
+      </w:r>
+      <w:proofErr w:type="spellStart"/>
+      <w:r>
+        <w:t>rootReducer</w:t>
+      </w:r>
+      <w:proofErr w:type="spellEnd"/>
+      <w:r>
+        <w:t xml:space="preserve">. Similarly, </w:t>
+      </w:r>
+      <w:r>
+        <w:t xml:space="preserve">in the </w:t>
+      </w:r>
+      <w:proofErr w:type="spellStart"/>
+      <w:r>
+        <w:t>mapStateToProps</w:t>
+      </w:r>
+      <w:proofErr w:type="spellEnd"/>
+      <w:r>
+        <w:t xml:space="preserve"> function in</w:t>
+      </w:r>
+      <w:r>
+        <w:t xml:space="preserve"> </w:t>
+      </w:r>
+      <w:proofErr w:type="spellStart"/>
+      <w:r>
+        <w:t>CakeContainer</w:t>
+      </w:r>
+      <w:proofErr w:type="spellEnd"/>
+      <w:r>
+        <w:t>, we now say ‘</w:t>
+      </w:r>
+      <w:proofErr w:type="spellStart"/>
+      <w:proofErr w:type="gramStart"/>
+      <w:r>
+        <w:t>state.cake</w:t>
+      </w:r>
+      <w:proofErr w:type="gramEnd"/>
+      <w:r>
+        <w:t>.numOfCakes</w:t>
+      </w:r>
+      <w:proofErr w:type="spellEnd"/>
+      <w:r>
+        <w:t>’</w:t>
+      </w:r>
+      <w:r>
+        <w:t xml:space="preserve"> instead of ‘</w:t>
+      </w:r>
+      <w:proofErr w:type="spellStart"/>
+      <w:r>
+        <w:t>state.numOfCakes</w:t>
+      </w:r>
+      <w:proofErr w:type="spellEnd"/>
+      <w:r>
+        <w:t>’</w:t>
+      </w:r>
+      <w:r>
+        <w:t xml:space="preserve">. Recall that </w:t>
+      </w:r>
+      <w:r>
+        <w:t>cake</w:t>
+      </w:r>
+      <w:r>
+        <w:t xml:space="preserve"> was the name of the key we specified in the </w:t>
+      </w:r>
+      <w:proofErr w:type="spellStart"/>
+      <w:r>
+        <w:t>rootReducer</w:t>
+      </w:r>
+      <w:proofErr w:type="spellEnd"/>
+      <w:r>
+        <w:t>.</w:t>
+      </w:r>
+    </w:p>
+    <w:p>
+      <w:pPr>
+        <w:pStyle w:val="ListParagraph"/>
+        <w:numPr>
+          <w:ilvl w:val="0"/>
+          <w:numId w:val="1"/>
+        </w:numPr>
+      </w:pPr>
+      <w:r>
+        <w:drawing>
+          <wp:inline distT="0" distB="0" distL="0" distR="0" wp14:anchorId="14EEA21B" wp14:editId="21CDA0B4">
+            <wp:extent cx="4553585" cy="1133633"/>
+            <wp:effectExtent l="0" t="0" r="0" b="9525"/>
+            <wp:docPr id="77" name="Picture 77" descr="Text&#10;&#10;Description automatically generated"/>
+            <wp:cNvGraphicFramePr>
+              <a:graphicFrameLocks xmlns:a="http://schemas.openxmlformats.org/drawingml/2006/main" noChangeAspect="1"/>
+            </wp:cNvGraphicFramePr>
+            <a:graphic xmlns:a="http://schemas.openxmlformats.org/drawingml/2006/main">
+              <a:graphicData uri="http://schemas.openxmlformats.org/drawingml/2006/picture">
+                <pic:pic xmlns:pic="http://schemas.openxmlformats.org/drawingml/2006/picture">
+                  <pic:nvPicPr>
+                    <pic:cNvPr id="77" name="Picture 77" descr="Text&#10;&#10;Description automatically generated"/>
+                    <pic:cNvPicPr/>
+                  </pic:nvPicPr>
+                  <pic:blipFill>
+                    <a:blip r:embed="rId77"/>
+                    <a:stretch>
+                      <a:fillRect/>
+                    </a:stretch>
+                  </pic:blipFill>
+                  <pic:spPr>
+                    <a:xfrm>
+                      <a:off x="0" y="0"/>
+                      <a:ext cx="4553585" cy="1133633"/>
+                    </a:xfrm>
+                    <a:prstGeom prst="rect">
+                      <a:avLst/>
+                    </a:prstGeom>
+                  </pic:spPr>
+                </pic:pic>
+              </a:graphicData>
+            </a:graphic>
+          </wp:inline>
+        </w:drawing>
+      </w:r>
+    </w:p>
+    <w:p/>
+    <w:p>
+      <w:pPr>
+        <w:rPr>
+          <w:b/>
+          <w:bCs/>
+          <w:u w:val="single"/>
+        </w:rPr>
+      </w:pPr>
+      <w:r>
+        <w:rPr>
+          <w:b/>
+          <w:bCs/>
+          <w:u w:val="single"/>
+        </w:rPr>
+        <w:t>React Redux: Logger Middleware</w:t>
+      </w:r>
+    </w:p>
+    <w:p>
+      <w:pPr>
+        <w:pStyle w:val="ListParagraph"/>
+        <w:numPr>
+          <w:ilvl w:val="0"/>
+          <w:numId w:val="1"/>
+        </w:numPr>
+      </w:pPr>
+      <w:r>
+        <w:t xml:space="preserve">The logger middleware in react-redux is the same as in just redux except that instead of logging to the terminal, we now log to the browser console. </w:t>
+      </w:r>
+    </w:p>
+    <w:p>
+      <w:pPr>
+        <w:pStyle w:val="ListParagraph"/>
+        <w:numPr>
+          <w:ilvl w:val="0"/>
+          <w:numId w:val="1"/>
+        </w:numPr>
+      </w:pPr>
+      <w:r>
+        <w:t xml:space="preserve">First, we install the logger middleware by running in </w:t>
+      </w:r>
+      <w:proofErr w:type="spellStart"/>
+      <w:r>
+        <w:t>cmd</w:t>
+      </w:r>
+      <w:proofErr w:type="spellEnd"/>
+      <w:r>
+        <w:t xml:space="preserve"> ‘npm </w:t>
+      </w:r>
+      <w:proofErr w:type="spellStart"/>
+      <w:r>
+        <w:t>i</w:t>
+      </w:r>
+      <w:proofErr w:type="spellEnd"/>
+      <w:r>
+        <w:t xml:space="preserve"> redux-logger’</w:t>
+      </w:r>
+    </w:p>
+    <w:p>
+      <w:pPr>
+        <w:pStyle w:val="ListParagraph"/>
+        <w:numPr>
+          <w:ilvl w:val="0"/>
+          <w:numId w:val="1"/>
+        </w:numPr>
+      </w:pPr>
+      <w:r>
+        <w:t>Then, in store.js we import the logger form ‘redux-logger’</w:t>
+      </w:r>
+    </w:p>
+    <w:p>
+      <w:pPr>
+        <w:pStyle w:val="ListParagraph"/>
+        <w:numPr>
+          <w:ilvl w:val="0"/>
+          <w:numId w:val="1"/>
+        </w:numPr>
+      </w:pPr>
+      <w:proofErr w:type="gramStart"/>
+      <w:r>
+        <w:t>In order to</w:t>
+      </w:r>
+      <w:proofErr w:type="gramEnd"/>
+      <w:r>
+        <w:t xml:space="preserve"> apply this logger middleware, we have to import the </w:t>
+      </w:r>
+      <w:proofErr w:type="spellStart"/>
+      <w:r>
+        <w:t>applyMiddleware</w:t>
+      </w:r>
+      <w:proofErr w:type="spellEnd"/>
+      <w:r>
+        <w:t xml:space="preserve"> from ‘redux’.</w:t>
+      </w:r>
+    </w:p>
+    <w:p>
+      <w:pPr>
+        <w:pStyle w:val="ListParagraph"/>
+        <w:numPr>
+          <w:ilvl w:val="0"/>
+          <w:numId w:val="1"/>
+        </w:numPr>
+      </w:pPr>
+      <w:r>
+        <w:t xml:space="preserve">Now in the </w:t>
+      </w:r>
+      <w:proofErr w:type="spellStart"/>
+      <w:r>
+        <w:t>createStore</w:t>
+      </w:r>
+      <w:proofErr w:type="spellEnd"/>
+      <w:r>
+        <w:t xml:space="preserve"> method, we pass in a second parameter which is the </w:t>
+      </w:r>
+      <w:proofErr w:type="spellStart"/>
+      <w:r>
+        <w:t>applyMiddleware</w:t>
+      </w:r>
+      <w:proofErr w:type="spellEnd"/>
+      <w:r>
+        <w:t xml:space="preserve"> function with the logger being passed as its parameter.</w:t>
+      </w:r>
+    </w:p>
+    <w:p>
+      <w:pPr>
+        <w:pStyle w:val="ListParagraph"/>
+        <w:numPr>
+          <w:ilvl w:val="0"/>
+          <w:numId w:val="1"/>
+        </w:numPr>
+      </w:pPr>
+      <w:r>
+        <w:drawing>
+          <wp:inline distT="0" distB="0" distL="0" distR="0" wp14:anchorId="659FEEF9" wp14:editId="439FC2C3">
+            <wp:extent cx="5839640" cy="1752845"/>
+            <wp:effectExtent l="0" t="0" r="0" b="0"/>
+            <wp:docPr id="78" name="Picture 78" descr="Text&#10;&#10;Description automatically generated"/>
+            <wp:cNvGraphicFramePr>
+              <a:graphicFrameLocks xmlns:a="http://schemas.openxmlformats.org/drawingml/2006/main" noChangeAspect="1"/>
+            </wp:cNvGraphicFramePr>
+            <a:graphic xmlns:a="http://schemas.openxmlformats.org/drawingml/2006/main">
+              <a:graphicData uri="http://schemas.openxmlformats.org/drawingml/2006/picture">
+                <pic:pic xmlns:pic="http://schemas.openxmlformats.org/drawingml/2006/picture">
+                  <pic:nvPicPr>
+                    <pic:cNvPr id="78" name="Picture 78" descr="Text&#10;&#10;Description automatically generated"/>
+                    <pic:cNvPicPr/>
+                  </pic:nvPicPr>
+                  <pic:blipFill>
+                    <a:blip r:embed="rId78"/>
+                    <a:stretch>
+                      <a:fillRect/>
+                    </a:stretch>
+                  </pic:blipFill>
+                  <pic:spPr>
+                    <a:xfrm>
+                      <a:off x="0" y="0"/>
+                      <a:ext cx="5839640" cy="1752845"/>
+                    </a:xfrm>
+                    <a:prstGeom prst="rect">
+                      <a:avLst/>
+                    </a:prstGeom>
+                  </pic:spPr>
+                </pic:pic>
+              </a:graphicData>
+            </a:graphic>
+          </wp:inline>
+        </w:drawing>
+      </w:r>
+    </w:p>
+    <w:p>
+      <w:pPr>
+        <w:pStyle w:val="ListParagraph"/>
+        <w:numPr>
+          <w:ilvl w:val="0"/>
+          <w:numId w:val="1"/>
+        </w:numPr>
+      </w:pPr>
+      <w:r>
+        <w:t>Now, in the console we see the following after we click the ‘Buy Cake’ button:</w:t>
+      </w:r>
+    </w:p>
+    <w:p>
+      <w:pPr>
+        <w:pStyle w:val="ListParagraph"/>
+        <w:numPr>
+          <w:ilvl w:val="0"/>
+          <w:numId w:val="1"/>
+        </w:numPr>
+      </w:pPr>
+      <w:r>
+        <w:lastRenderedPageBreak/>
+        <w:t xml:space="preserve"> </w:t>
+      </w:r>
+      <w:r>
+        <w:drawing>
+          <wp:inline distT="0" distB="0" distL="0" distR="0" wp14:anchorId="26B7F69C" wp14:editId="4031B3E6">
+            <wp:extent cx="6591300" cy="1844954"/>
+            <wp:effectExtent l="0" t="0" r="0" b="3175"/>
+            <wp:docPr id="79" name="Picture 79" descr="Graphical user interface, text, application, email, Teams&#10;&#10;Description automatically generated"/>
+            <wp:cNvGraphicFramePr>
+              <a:graphicFrameLocks xmlns:a="http://schemas.openxmlformats.org/drawingml/2006/main" noChangeAspect="1"/>
+            </wp:cNvGraphicFramePr>
+            <a:graphic xmlns:a="http://schemas.openxmlformats.org/drawingml/2006/main">
+              <a:graphicData uri="http://schemas.openxmlformats.org/drawingml/2006/picture">
+                <pic:pic xmlns:pic="http://schemas.openxmlformats.org/drawingml/2006/picture">
+                  <pic:nvPicPr>
+                    <pic:cNvPr id="79" name="Picture 79" descr="Graphical user interface, text, application, email, Teams&#10;&#10;Description automatically generated"/>
+                    <pic:cNvPicPr/>
+                  </pic:nvPicPr>
+                  <pic:blipFill>
+                    <a:blip r:embed="rId79"/>
+                    <a:stretch>
+                      <a:fillRect/>
+                    </a:stretch>
+                  </pic:blipFill>
+                  <pic:spPr>
+                    <a:xfrm>
+                      <a:off x="0" y="0"/>
+                      <a:ext cx="6598143" cy="1846869"/>
+                    </a:xfrm>
+                    <a:prstGeom prst="rect">
+                      <a:avLst/>
+                    </a:prstGeom>
+                  </pic:spPr>
+                </pic:pic>
+              </a:graphicData>
+            </a:graphic>
+          </wp:inline>
+        </w:drawing>
+      </w:r>
+    </w:p>
+    <w:p>
+      <w:pPr>
+        <w:pStyle w:val="ListParagraph"/>
+        <w:numPr>
+          <w:ilvl w:val="0"/>
+          <w:numId w:val="1"/>
+        </w:numPr>
+      </w:pPr>
+      <w:r>
+        <w:t xml:space="preserve">Here, we can see the redux store’s state before the action, after the action, and what the action was. </w:t>
+      </w:r>
+    </w:p>
+    <w:p/>
+    <w:p>
+      <w:pPr>
+        <w:rPr>
+          <w:b/>
+          <w:bCs/>
+          <w:u w:val="single"/>
+        </w:rPr>
+      </w:pPr>
+      <w:r>
+        <w:rPr>
+          <w:b/>
+          <w:bCs/>
+          <w:u w:val="single"/>
+        </w:rPr>
+        <w:t>React Redux</w:t>
+      </w:r>
+      <w:r>
+        <w:rPr>
+          <w:b/>
+          <w:bCs/>
+          <w:u w:val="single"/>
+        </w:rPr>
+        <w:t xml:space="preserve">: </w:t>
+      </w:r>
+      <w:r>
+        <w:rPr>
+          <w:b/>
+          <w:bCs/>
+          <w:u w:val="single"/>
+        </w:rPr>
+        <w:t xml:space="preserve">Redux </w:t>
+      </w:r>
+      <w:proofErr w:type="spellStart"/>
+      <w:r>
+        <w:rPr>
+          <w:b/>
+          <w:bCs/>
+          <w:u w:val="single"/>
+        </w:rPr>
+        <w:t>Devtool</w:t>
+      </w:r>
+      <w:proofErr w:type="spellEnd"/>
+      <w:r>
+        <w:rPr>
+          <w:b/>
+          <w:bCs/>
+          <w:u w:val="single"/>
+        </w:rPr>
+        <w:t xml:space="preserve"> Extension</w:t>
+      </w:r>
+    </w:p>
+    <w:p>
+      <w:pPr>
+        <w:pStyle w:val="ListParagraph"/>
+        <w:numPr>
+          <w:ilvl w:val="0"/>
+          <w:numId w:val="1"/>
+        </w:numPr>
+      </w:pPr>
+      <w:r>
+        <w:t xml:space="preserve">The Redux </w:t>
+      </w:r>
+      <w:proofErr w:type="spellStart"/>
+      <w:r>
+        <w:t>Devtool</w:t>
+      </w:r>
+      <w:proofErr w:type="spellEnd"/>
+      <w:r>
+        <w:t xml:space="preserve"> Extension is a helpful developer tool when it comes to redux.</w:t>
+      </w:r>
+    </w:p>
+    <w:p>
+      <w:pPr>
+        <w:pStyle w:val="ListParagraph"/>
+        <w:numPr>
+          <w:ilvl w:val="0"/>
+          <w:numId w:val="1"/>
+        </w:numPr>
+      </w:pPr>
+      <w:r>
+        <w:t>First, we need to add the extension to our browser.</w:t>
+      </w:r>
+    </w:p>
+    <w:p>
+      <w:pPr>
+        <w:pStyle w:val="ListParagraph"/>
+        <w:numPr>
+          <w:ilvl w:val="1"/>
+          <w:numId w:val="1"/>
+        </w:numPr>
+      </w:pPr>
+      <w:r>
+        <w:t xml:space="preserve">Search for ‘redux </w:t>
+      </w:r>
+      <w:proofErr w:type="spellStart"/>
+      <w:r>
+        <w:t>devtools</w:t>
+      </w:r>
+      <w:proofErr w:type="spellEnd"/>
+      <w:r>
+        <w:t xml:space="preserve">’ in chrome’s search bar and click on the google chrome extension link or go to </w:t>
+      </w:r>
+      <w:hyperlink r:id="rId80" w:history="1">
+        <w:r>
+          <w:rPr>
+            <w:rStyle w:val="Hyperlink"/>
+          </w:rPr>
+          <w:t>https://chrome.google.com/webstore/detail/redux-devtools/lmhkpmbekcpmknklioeibfkpmmfibljd?hl=en</w:t>
+        </w:r>
+      </w:hyperlink>
+    </w:p>
+    <w:p>
+      <w:pPr>
+        <w:pStyle w:val="ListParagraph"/>
+        <w:numPr>
+          <w:ilvl w:val="1"/>
+          <w:numId w:val="1"/>
+        </w:numPr>
+      </w:pPr>
+      <w:r>
+        <w:t>Click add to chrome</w:t>
+      </w:r>
+    </w:p>
+    <w:p>
+      <w:pPr>
+        <w:pStyle w:val="ListParagraph"/>
+        <w:numPr>
+          <w:ilvl w:val="0"/>
+          <w:numId w:val="1"/>
+        </w:numPr>
+      </w:pPr>
+      <w:r>
+        <w:t xml:space="preserve">Second, we need to add the redux </w:t>
+      </w:r>
+      <w:proofErr w:type="spellStart"/>
+      <w:r>
+        <w:t>devtools</w:t>
+      </w:r>
+      <w:proofErr w:type="spellEnd"/>
+      <w:r>
+        <w:t xml:space="preserve"> extension package to our react-redux application. </w:t>
+      </w:r>
+    </w:p>
+    <w:p>
+      <w:pPr>
+        <w:pStyle w:val="ListParagraph"/>
+        <w:numPr>
+          <w:ilvl w:val="1"/>
+          <w:numId w:val="1"/>
+        </w:numPr>
+      </w:pPr>
+      <w:r>
+        <w:t xml:space="preserve">Search for ‘redux </w:t>
+      </w:r>
+      <w:proofErr w:type="spellStart"/>
+      <w:r>
+        <w:t>devtools</w:t>
+      </w:r>
+      <w:proofErr w:type="spellEnd"/>
+      <w:r>
+        <w:t xml:space="preserve">’ in chrome’s search bar and click on the </w:t>
+      </w:r>
+      <w:proofErr w:type="spellStart"/>
+      <w:r>
+        <w:t>github</w:t>
+      </w:r>
+      <w:proofErr w:type="spellEnd"/>
+      <w:r>
+        <w:t xml:space="preserve"> link</w:t>
+      </w:r>
+      <w:r>
+        <w:t xml:space="preserve"> or go to </w:t>
+      </w:r>
+      <w:hyperlink r:id="rId81" w:history="1">
+        <w:r>
+          <w:rPr>
+            <w:rStyle w:val="Hyperlink"/>
+          </w:rPr>
+          <w:t>https://github.com/zalmoxisus/redux-devtools-extension</w:t>
+        </w:r>
+      </w:hyperlink>
+    </w:p>
+    <w:p>
+      <w:pPr>
+        <w:pStyle w:val="ListParagraph"/>
+        <w:numPr>
+          <w:ilvl w:val="1"/>
+          <w:numId w:val="1"/>
+        </w:numPr>
+      </w:pPr>
+      <w:r>
+        <w:t>Follow the instructions in 1.3</w:t>
+      </w:r>
+    </w:p>
+    <w:p>
+      <w:pPr>
+        <w:pStyle w:val="ListParagraph"/>
+        <w:numPr>
+          <w:ilvl w:val="1"/>
+          <w:numId w:val="1"/>
+        </w:numPr>
+      </w:pPr>
+      <w:r>
+        <w:t xml:space="preserve">Run in </w:t>
+      </w:r>
+      <w:proofErr w:type="spellStart"/>
+      <w:r>
+        <w:t>cmd</w:t>
+      </w:r>
+      <w:proofErr w:type="spellEnd"/>
+      <w:r>
+        <w:t>: ‘</w:t>
+      </w:r>
+      <w:r>
+        <w:t>npm install --save redux-</w:t>
+      </w:r>
+      <w:proofErr w:type="spellStart"/>
+      <w:r>
+        <w:t>devtools</w:t>
+      </w:r>
+      <w:proofErr w:type="spellEnd"/>
+      <w:r>
+        <w:t>-extension</w:t>
+      </w:r>
+      <w:r>
+        <w:t>’</w:t>
+      </w:r>
+    </w:p>
+    <w:p>
+      <w:pPr>
+        <w:pStyle w:val="ListParagraph"/>
+        <w:numPr>
+          <w:ilvl w:val="1"/>
+          <w:numId w:val="1"/>
+        </w:numPr>
+      </w:pPr>
+      <w:r>
+        <w:t xml:space="preserve">In store.js, we can import the </w:t>
+      </w:r>
+      <w:proofErr w:type="spellStart"/>
+      <w:r>
+        <w:t>composeWithDevTools</w:t>
+      </w:r>
+      <w:proofErr w:type="spellEnd"/>
+      <w:r>
+        <w:t xml:space="preserve"> from ‘redux-</w:t>
+      </w:r>
+      <w:proofErr w:type="spellStart"/>
+      <w:r>
+        <w:t>devtools</w:t>
+      </w:r>
+      <w:proofErr w:type="spellEnd"/>
+      <w:r>
+        <w:t xml:space="preserve">-extension’ and include it in the </w:t>
+      </w:r>
+      <w:proofErr w:type="spellStart"/>
+      <w:r>
+        <w:t>createStore</w:t>
+      </w:r>
+      <w:proofErr w:type="spellEnd"/>
+      <w:r>
+        <w:t xml:space="preserve"> method as shown below:</w:t>
+      </w:r>
+    </w:p>
+    <w:p>
+      <w:pPr>
+        <w:pStyle w:val="ListParagraph"/>
+        <w:numPr>
+          <w:ilvl w:val="1"/>
+          <w:numId w:val="1"/>
+        </w:numPr>
+      </w:pPr>
+      <w:r>
+        <w:drawing>
+          <wp:inline distT="0" distB="0" distL="0" distR="0" wp14:anchorId="70E39C5C" wp14:editId="691C92E1">
+            <wp:extent cx="5604387" cy="2571750"/>
+            <wp:effectExtent l="0" t="0" r="0" b="0"/>
+            <wp:docPr id="80" name="Picture 80" descr="Text&#10;&#10;Description automatically generated"/>
+            <wp:cNvGraphicFramePr>
+              <a:graphicFrameLocks xmlns:a="http://schemas.openxmlformats.org/drawingml/2006/main" noChangeAspect="1"/>
+            </wp:cNvGraphicFramePr>
+            <a:graphic xmlns:a="http://schemas.openxmlformats.org/drawingml/2006/main">
+              <a:graphicData uri="http://schemas.openxmlformats.org/drawingml/2006/picture">
+                <pic:pic xmlns:pic="http://schemas.openxmlformats.org/drawingml/2006/picture">
+                  <pic:nvPicPr>
+                    <pic:cNvPr id="80" name="Picture 80" descr="Text&#10;&#10;Description automatically generated"/>
+                    <pic:cNvPicPr/>
+                  </pic:nvPicPr>
+                  <pic:blipFill>
+                    <a:blip r:embed="rId82"/>
+                    <a:stretch>
+                      <a:fillRect/>
+                    </a:stretch>
+                  </pic:blipFill>
+                  <pic:spPr>
+                    <a:xfrm>
+                      <a:off x="0" y="0"/>
+                      <a:ext cx="5607040" cy="2572968"/>
+                    </a:xfrm>
+                    <a:prstGeom prst="rect">
+                      <a:avLst/>
+                    </a:prstGeom>
+                  </pic:spPr>
+                </pic:pic>
+              </a:graphicData>
+            </a:graphic>
+          </wp:inline>
+        </w:drawing>
+      </w:r>
+    </w:p>
+    <w:p>
+      <w:pPr>
+        <w:pStyle w:val="ListParagraph"/>
+        <w:numPr>
+          <w:ilvl w:val="0"/>
+          <w:numId w:val="1"/>
+        </w:numPr>
+      </w:pPr>
+      <w:r>
+        <w:t>Now, we can inspect the page and click the redux panel to give us the following (you may have to restart the react app):</w:t>
+      </w:r>
+    </w:p>
+    <w:p>
+      <w:pPr>
+        <w:pStyle w:val="ListParagraph"/>
+        <w:numPr>
+          <w:ilvl w:val="0"/>
+          <w:numId w:val="1"/>
+        </w:numPr>
+      </w:pPr>
+      <w:r>
+        <w:lastRenderedPageBreak/>
+        <w:drawing>
+          <wp:inline distT="0" distB="0" distL="0" distR="0" wp14:anchorId="548EB5E1" wp14:editId="137C49E7">
+            <wp:extent cx="6286500" cy="2133918"/>
+            <wp:effectExtent l="0" t="0" r="0" b="0"/>
+            <wp:docPr id="81" name="Picture 81" descr="Graphical user interface, text, application&#10;&#10;Description automatically generated"/>
+            <wp:cNvGraphicFramePr>
+              <a:graphicFrameLocks xmlns:a="http://schemas.openxmlformats.org/drawingml/2006/main" noChangeAspect="1"/>
+            </wp:cNvGraphicFramePr>
+            <a:graphic xmlns:a="http://schemas.openxmlformats.org/drawingml/2006/main">
+              <a:graphicData uri="http://schemas.openxmlformats.org/drawingml/2006/picture">
+                <pic:pic xmlns:pic="http://schemas.openxmlformats.org/drawingml/2006/picture">
+                  <pic:nvPicPr>
+                    <pic:cNvPr id="81" name="Picture 81" descr="Graphical user interface, text, application&#10;&#10;Description automatically generated"/>
+                    <pic:cNvPicPr/>
+                  </pic:nvPicPr>
+                  <pic:blipFill>
+                    <a:blip r:embed="rId83"/>
+                    <a:stretch>
+                      <a:fillRect/>
+                    </a:stretch>
+                  </pic:blipFill>
+                  <pic:spPr>
+                    <a:xfrm>
+                      <a:off x="0" y="0"/>
+                      <a:ext cx="6293996" cy="2136462"/>
+                    </a:xfrm>
+                    <a:prstGeom prst="rect">
+                      <a:avLst/>
+                    </a:prstGeom>
+                  </pic:spPr>
+                </pic:pic>
+              </a:graphicData>
+            </a:graphic>
+          </wp:inline>
+        </w:drawing>
+      </w:r>
+    </w:p>
+    <w:p>
+      <w:pPr>
+        <w:pStyle w:val="ListParagraph"/>
+        <w:numPr>
+          <w:ilvl w:val="0"/>
+          <w:numId w:val="1"/>
+        </w:numPr>
+      </w:pPr>
+      <w:r>
+        <w:t>If we click the state button, we can see the redux store’s state:</w:t>
+      </w:r>
+    </w:p>
+    <w:p>
+      <w:pPr>
+        <w:pStyle w:val="ListParagraph"/>
+        <w:numPr>
+          <w:ilvl w:val="0"/>
+          <w:numId w:val="1"/>
+        </w:numPr>
+      </w:pPr>
+      <w:r>
+        <w:drawing>
+          <wp:inline distT="0" distB="0" distL="0" distR="0" wp14:anchorId="70AD5D4E" wp14:editId="45E168FB">
+            <wp:extent cx="4334480" cy="1686160"/>
+            <wp:effectExtent l="0" t="0" r="9525" b="9525"/>
+            <wp:docPr id="82" name="Picture 82" descr="Graphical user interface, text, application, chat or text message&#10;&#10;Description automatically generated"/>
+            <wp:cNvGraphicFramePr>
+              <a:graphicFrameLocks xmlns:a="http://schemas.openxmlformats.org/drawingml/2006/main" noChangeAspect="1"/>
+            </wp:cNvGraphicFramePr>
+            <a:graphic xmlns:a="http://schemas.openxmlformats.org/drawingml/2006/main">
+              <a:graphicData uri="http://schemas.openxmlformats.org/drawingml/2006/picture">
+                <pic:pic xmlns:pic="http://schemas.openxmlformats.org/drawingml/2006/picture">
+                  <pic:nvPicPr>
+                    <pic:cNvPr id="82" name="Picture 82" descr="Graphical user interface, text, application, chat or text message&#10;&#10;Description automatically generated"/>
+                    <pic:cNvPicPr/>
+                  </pic:nvPicPr>
+                  <pic:blipFill>
+                    <a:blip r:embed="rId84"/>
+                    <a:stretch>
+                      <a:fillRect/>
+                    </a:stretch>
+                  </pic:blipFill>
+                  <pic:spPr>
+                    <a:xfrm>
+                      <a:off x="0" y="0"/>
+                      <a:ext cx="4334480" cy="1686160"/>
+                    </a:xfrm>
+                    <a:prstGeom prst="rect">
+                      <a:avLst/>
+                    </a:prstGeom>
+                  </pic:spPr>
+                </pic:pic>
+              </a:graphicData>
+            </a:graphic>
+          </wp:inline>
+        </w:drawing>
+      </w:r>
+    </w:p>
+    <w:p>
+      <w:pPr>
+        <w:pStyle w:val="ListParagraph"/>
+        <w:numPr>
+          <w:ilvl w:val="0"/>
+          <w:numId w:val="1"/>
+        </w:numPr>
+      </w:pPr>
+      <w:r>
+        <w:t xml:space="preserve">When we dispatch an action (say we click the ‘Buy Cake’ button), on the left panel of the redux </w:t>
+      </w:r>
+      <w:proofErr w:type="spellStart"/>
+      <w:r>
+        <w:t>devtool</w:t>
+      </w:r>
+      <w:proofErr w:type="spellEnd"/>
+      <w:r>
+        <w:t xml:space="preserve"> we see that the action dispatched is logged. As well, we see the updated state with the </w:t>
+      </w:r>
+      <w:proofErr w:type="spellStart"/>
+      <w:r>
+        <w:t>numOfCakes</w:t>
+      </w:r>
+      <w:proofErr w:type="spellEnd"/>
+      <w:r>
+        <w:t xml:space="preserve"> decremented by 1 reflected in the state panel.</w:t>
+      </w:r>
+    </w:p>
+    <w:p>
+      <w:pPr>
+        <w:pStyle w:val="ListParagraph"/>
+        <w:numPr>
+          <w:ilvl w:val="0"/>
+          <w:numId w:val="1"/>
+        </w:numPr>
+      </w:pPr>
+      <w:r>
+        <w:drawing>
+          <wp:inline distT="0" distB="0" distL="0" distR="0" wp14:anchorId="73FB5AAD" wp14:editId="36787364">
+            <wp:extent cx="6038850" cy="2012950"/>
+            <wp:effectExtent l="0" t="0" r="0" b="6350"/>
+            <wp:docPr id="83" name="Picture 83" descr="A screenshot of a computer&#10;&#10;Description automatically generated with medium confidence"/>
+            <wp:cNvGraphicFramePr>
+              <a:graphicFrameLocks xmlns:a="http://schemas.openxmlformats.org/drawingml/2006/main" noChangeAspect="1"/>
+            </wp:cNvGraphicFramePr>
+            <a:graphic xmlns:a="http://schemas.openxmlformats.org/drawingml/2006/main">
+              <a:graphicData uri="http://schemas.openxmlformats.org/drawingml/2006/picture">
+                <pic:pic xmlns:pic="http://schemas.openxmlformats.org/drawingml/2006/picture">
+                  <pic:nvPicPr>
+                    <pic:cNvPr id="83" name="Picture 83" descr="A screenshot of a computer&#10;&#10;Description automatically generated with medium confidence"/>
+                    <pic:cNvPicPr/>
+                  </pic:nvPicPr>
+                  <pic:blipFill>
+                    <a:blip r:embed="rId85"/>
+                    <a:stretch>
+                      <a:fillRect/>
+                    </a:stretch>
+                  </pic:blipFill>
+                  <pic:spPr>
+                    <a:xfrm>
+                      <a:off x="0" y="0"/>
+                      <a:ext cx="6038850" cy="2012950"/>
+                    </a:xfrm>
+                    <a:prstGeom prst="rect">
+                      <a:avLst/>
+                    </a:prstGeom>
+                  </pic:spPr>
+                </pic:pic>
+              </a:graphicData>
+            </a:graphic>
+          </wp:inline>
+        </w:drawing>
+      </w:r>
+    </w:p>
+    <w:p>
+      <w:pPr>
+        <w:pStyle w:val="ListParagraph"/>
+        <w:numPr>
+          <w:ilvl w:val="0"/>
+          <w:numId w:val="1"/>
+        </w:numPr>
+      </w:pPr>
+      <w:r>
+        <w:t xml:space="preserve">If we have many dispatched actions, we can click on the action on the left panel. The right state panel would then reflect the state at the right after that action was dispatched. </w:t>
+      </w:r>
+    </w:p>
+    <w:p>
+      <w:pPr>
+        <w:pStyle w:val="ListParagraph"/>
+        <w:numPr>
+          <w:ilvl w:val="0"/>
+          <w:numId w:val="1"/>
+        </w:numPr>
+      </w:pPr>
+      <w:r>
+        <w:lastRenderedPageBreak/>
+        <w:drawing>
+          <wp:inline distT="0" distB="0" distL="0" distR="0" wp14:anchorId="25BC5061" wp14:editId="213C74A7">
+            <wp:extent cx="6610350" cy="2729830"/>
+            <wp:effectExtent l="0" t="0" r="0" b="0"/>
+            <wp:docPr id="84" name="Picture 84" descr="A screenshot of a video game&#10;&#10;Description automatically generated"/>
+            <wp:cNvGraphicFramePr>
+              <a:graphicFrameLocks xmlns:a="http://schemas.openxmlformats.org/drawingml/2006/main" noChangeAspect="1"/>
+            </wp:cNvGraphicFramePr>
+            <a:graphic xmlns:a="http://schemas.openxmlformats.org/drawingml/2006/main">
+              <a:graphicData uri="http://schemas.openxmlformats.org/drawingml/2006/picture">
+                <pic:pic xmlns:pic="http://schemas.openxmlformats.org/drawingml/2006/picture">
+                  <pic:nvPicPr>
+                    <pic:cNvPr id="84" name="Picture 84" descr="A screenshot of a video game&#10;&#10;Description automatically generated"/>
+                    <pic:cNvPicPr/>
+                  </pic:nvPicPr>
+                  <pic:blipFill>
+                    <a:blip r:embed="rId86"/>
+                    <a:stretch>
+                      <a:fillRect/>
+                    </a:stretch>
+                  </pic:blipFill>
+                  <pic:spPr>
+                    <a:xfrm>
+                      <a:off x="0" y="0"/>
+                      <a:ext cx="6615281" cy="2731866"/>
+                    </a:xfrm>
+                    <a:prstGeom prst="rect">
+                      <a:avLst/>
+                    </a:prstGeom>
+                  </pic:spPr>
+                </pic:pic>
+              </a:graphicData>
+            </a:graphic>
+          </wp:inline>
+        </w:drawing>
+      </w:r>
+    </w:p>
+    <w:p>
+      <w:pPr>
+        <w:pStyle w:val="ListParagraph"/>
+        <w:numPr>
+          <w:ilvl w:val="0"/>
+          <w:numId w:val="1"/>
+        </w:numPr>
+      </w:pPr>
+      <w:r>
+        <w:t>If we click on an action and then go to the action panel, information about the action object will be displayed.</w:t>
+      </w:r>
+    </w:p>
+    <w:p>
+      <w:pPr>
+        <w:pStyle w:val="ListParagraph"/>
+        <w:numPr>
+          <w:ilvl w:val="0"/>
+          <w:numId w:val="1"/>
+        </w:numPr>
+      </w:pPr>
+      <w:r>
+        <w:drawing>
+          <wp:inline distT="0" distB="0" distL="0" distR="0" wp14:anchorId="5CB7BDAD" wp14:editId="0A25A476">
+            <wp:extent cx="6627917" cy="2743835"/>
+            <wp:effectExtent l="0" t="0" r="1905" b="0"/>
+            <wp:docPr id="85" name="Picture 85" descr="A screenshot of a video game&#10;&#10;Description automatically generated"/>
+            <wp:cNvGraphicFramePr>
+              <a:graphicFrameLocks xmlns:a="http://schemas.openxmlformats.org/drawingml/2006/main" noChangeAspect="1"/>
+            </wp:cNvGraphicFramePr>
+            <a:graphic xmlns:a="http://schemas.openxmlformats.org/drawingml/2006/main">
+              <a:graphicData uri="http://schemas.openxmlformats.org/drawingml/2006/picture">
+                <pic:pic xmlns:pic="http://schemas.openxmlformats.org/drawingml/2006/picture">
+                  <pic:nvPicPr>
+                    <pic:cNvPr id="85" name="Picture 85" descr="A screenshot of a video game&#10;&#10;Description automatically generated"/>
+                    <pic:cNvPicPr/>
+                  </pic:nvPicPr>
+                  <pic:blipFill>
+                    <a:blip r:embed="rId87"/>
+                    <a:stretch>
+                      <a:fillRect/>
+                    </a:stretch>
+                  </pic:blipFill>
+                  <pic:spPr>
+                    <a:xfrm>
+                      <a:off x="0" y="0"/>
+                      <a:ext cx="6635877" cy="2747130"/>
+                    </a:xfrm>
+                    <a:prstGeom prst="rect">
+                      <a:avLst/>
+                    </a:prstGeom>
+                  </pic:spPr>
+                </pic:pic>
+              </a:graphicData>
+            </a:graphic>
+          </wp:inline>
+        </w:drawing>
+      </w:r>
+    </w:p>
+    <w:p>
+      <w:pPr>
+        <w:pStyle w:val="ListParagraph"/>
+        <w:numPr>
+          <w:ilvl w:val="0"/>
+          <w:numId w:val="1"/>
+        </w:numPr>
+      </w:pPr>
+      <w:r>
+        <w:t xml:space="preserve">At the bottom, of the redux </w:t>
+      </w:r>
+      <w:proofErr w:type="spellStart"/>
+      <w:r>
+        <w:t>devtool</w:t>
+      </w:r>
+      <w:proofErr w:type="spellEnd"/>
+      <w:r>
+        <w:t xml:space="preserve"> panel, we can click the show dispatcher button:</w:t>
+      </w:r>
+    </w:p>
+    <w:p>
+      <w:pPr>
+        <w:pStyle w:val="ListParagraph"/>
+        <w:numPr>
+          <w:ilvl w:val="0"/>
+          <w:numId w:val="1"/>
+        </w:numPr>
+      </w:pPr>
+      <w:r>
+        <w:drawing>
+          <wp:inline distT="0" distB="0" distL="0" distR="0" wp14:anchorId="44B85FD5" wp14:editId="704145E4">
+            <wp:extent cx="1105054" cy="809738"/>
+            <wp:effectExtent l="0" t="0" r="0" b="9525"/>
+            <wp:docPr id="86" name="Picture 86" descr="Graphical user interface&#10;&#10;Description automatically generated"/>
+            <wp:cNvGraphicFramePr>
+              <a:graphicFrameLocks xmlns:a="http://schemas.openxmlformats.org/drawingml/2006/main" noChangeAspect="1"/>
+            </wp:cNvGraphicFramePr>
+            <a:graphic xmlns:a="http://schemas.openxmlformats.org/drawingml/2006/main">
+              <a:graphicData uri="http://schemas.openxmlformats.org/drawingml/2006/picture">
+                <pic:pic xmlns:pic="http://schemas.openxmlformats.org/drawingml/2006/picture">
+                  <pic:nvPicPr>
+                    <pic:cNvPr id="86" name="Picture 86" descr="Graphical user interface&#10;&#10;Description automatically generated"/>
+                    <pic:cNvPicPr/>
+                  </pic:nvPicPr>
+                  <pic:blipFill>
+                    <a:blip r:embed="rId88"/>
+                    <a:stretch>
+                      <a:fillRect/>
+                    </a:stretch>
+                  </pic:blipFill>
+                  <pic:spPr>
+                    <a:xfrm>
+                      <a:off x="0" y="0"/>
+                      <a:ext cx="1105054" cy="809738"/>
+                    </a:xfrm>
+                    <a:prstGeom prst="rect">
+                      <a:avLst/>
+                    </a:prstGeom>
+                  </pic:spPr>
+                </pic:pic>
+              </a:graphicData>
+            </a:graphic>
+          </wp:inline>
+        </w:drawing>
+      </w:r>
+    </w:p>
+    <w:p>
+      <w:pPr>
+        <w:pStyle w:val="ListParagraph"/>
+        <w:numPr>
+          <w:ilvl w:val="0"/>
+          <w:numId w:val="1"/>
+        </w:numPr>
+      </w:pPr>
+      <w:r>
+        <w:t xml:space="preserve">This should </w:t>
+      </w:r>
+      <w:proofErr w:type="gramStart"/>
+      <w:r>
+        <w:t>open up</w:t>
+      </w:r>
+      <w:proofErr w:type="gramEnd"/>
+      <w:r>
+        <w:t xml:space="preserve"> the following panel:</w:t>
+      </w:r>
+    </w:p>
+    <w:p>
+      <w:pPr>
+        <w:pStyle w:val="ListParagraph"/>
+        <w:numPr>
+          <w:ilvl w:val="0"/>
+          <w:numId w:val="1"/>
+        </w:numPr>
+      </w:pPr>
+      <w:r>
+        <w:drawing>
+          <wp:inline distT="0" distB="0" distL="0" distR="0" wp14:anchorId="653E0B25" wp14:editId="5596BFDA">
+            <wp:extent cx="6505575" cy="919816"/>
+            <wp:effectExtent l="0" t="0" r="0" b="0"/>
+            <wp:docPr id="87" name="Picture 87" descr="Graphical user interface, text, application&#10;&#10;Description automatically generated"/>
+            <wp:cNvGraphicFramePr>
+              <a:graphicFrameLocks xmlns:a="http://schemas.openxmlformats.org/drawingml/2006/main" noChangeAspect="1"/>
+            </wp:cNvGraphicFramePr>
+            <a:graphic xmlns:a="http://schemas.openxmlformats.org/drawingml/2006/main">
+              <a:graphicData uri="http://schemas.openxmlformats.org/drawingml/2006/picture">
+                <pic:pic xmlns:pic="http://schemas.openxmlformats.org/drawingml/2006/picture">
+                  <pic:nvPicPr>
+                    <pic:cNvPr id="87" name="Picture 87" descr="Graphical user interface, text, application&#10;&#10;Description automatically generated"/>
+                    <pic:cNvPicPr/>
+                  </pic:nvPicPr>
+                  <pic:blipFill>
+                    <a:blip r:embed="rId89"/>
+                    <a:stretch>
+                      <a:fillRect/>
+                    </a:stretch>
+                  </pic:blipFill>
+                  <pic:spPr>
+                    <a:xfrm>
+                      <a:off x="0" y="0"/>
+                      <a:ext cx="6516966" cy="921427"/>
+                    </a:xfrm>
+                    <a:prstGeom prst="rect">
+                      <a:avLst/>
+                    </a:prstGeom>
+                  </pic:spPr>
+                </pic:pic>
+              </a:graphicData>
+            </a:graphic>
+          </wp:inline>
+        </w:drawing>
+      </w:r>
+    </w:p>
+    <w:p>
+      <w:pPr>
+        <w:pStyle w:val="ListParagraph"/>
+        <w:numPr>
+          <w:ilvl w:val="0"/>
+          <w:numId w:val="1"/>
+        </w:numPr>
+      </w:pPr>
+      <w:r>
+        <w:t xml:space="preserve">Here, we can specify an action and dispatch it without the need of a UI element. </w:t>
+      </w:r>
+    </w:p>
+    <w:p>
+      <w:pPr>
+        <w:pStyle w:val="ListParagraph"/>
+        <w:numPr>
+          <w:ilvl w:val="0"/>
+          <w:numId w:val="1"/>
+        </w:numPr>
+      </w:pPr>
+      <w:r>
+        <w:drawing>
+          <wp:inline distT="0" distB="0" distL="0" distR="0" wp14:anchorId="7D322943" wp14:editId="4D8F21C1">
+            <wp:extent cx="6524625" cy="948487"/>
+            <wp:effectExtent l="0" t="0" r="0" b="4445"/>
+            <wp:docPr id="88" name="Picture 88" descr="Graphical user interface, application&#10;&#10;Description automatically generated"/>
+            <wp:cNvGraphicFramePr>
+              <a:graphicFrameLocks xmlns:a="http://schemas.openxmlformats.org/drawingml/2006/main" noChangeAspect="1"/>
+            </wp:cNvGraphicFramePr>
+            <a:graphic xmlns:a="http://schemas.openxmlformats.org/drawingml/2006/main">
+              <a:graphicData uri="http://schemas.openxmlformats.org/drawingml/2006/picture">
+                <pic:pic xmlns:pic="http://schemas.openxmlformats.org/drawingml/2006/picture">
+                  <pic:nvPicPr>
+                    <pic:cNvPr id="88" name="Picture 88" descr="Graphical user interface, application&#10;&#10;Description automatically generated"/>
+                    <pic:cNvPicPr/>
+                  </pic:nvPicPr>
+                  <pic:blipFill>
+                    <a:blip r:embed="rId90"/>
+                    <a:stretch>
+                      <a:fillRect/>
+                    </a:stretch>
+                  </pic:blipFill>
+                  <pic:spPr>
+                    <a:xfrm>
+                      <a:off x="0" y="0"/>
+                      <a:ext cx="6542470" cy="951081"/>
+                    </a:xfrm>
+                    <a:prstGeom prst="rect">
+                      <a:avLst/>
+                    </a:prstGeom>
+                  </pic:spPr>
+                </pic:pic>
+              </a:graphicData>
+            </a:graphic>
+          </wp:inline>
+        </w:drawing>
+      </w:r>
+    </w:p>
+    <w:p>
+      <w:pPr>
+        <w:pStyle w:val="ListParagraph"/>
+        <w:numPr>
+          <w:ilvl w:val="0"/>
+          <w:numId w:val="1"/>
+        </w:numPr>
+      </w:pPr>
+      <w:r>
+        <w:lastRenderedPageBreak/>
+        <w:t xml:space="preserve">We can also click on the play button of the slider which will automatically play through the different dispatched actions and the display the state </w:t>
+      </w:r>
+      <w:proofErr w:type="spellStart"/>
+      <w:r>
+        <w:t>ri</w:t>
+      </w:r>
+      <w:proofErr w:type="spellEnd"/>
+      <w:r>
+        <w:drawing>
+          <wp:inline distT="0" distB="0" distL="0" distR="0" wp14:anchorId="00ECC4E9" wp14:editId="52A58C5E">
+            <wp:extent cx="6648450" cy="541726"/>
+            <wp:effectExtent l="0" t="0" r="0" b="0"/>
+            <wp:docPr id="89" name="Picture 89"/>
+            <wp:cNvGraphicFramePr>
+              <a:graphicFrameLocks xmlns:a="http://schemas.openxmlformats.org/drawingml/2006/main" noChangeAspect="1"/>
+            </wp:cNvGraphicFramePr>
+            <a:graphic xmlns:a="http://schemas.openxmlformats.org/drawingml/2006/main">
+              <a:graphicData uri="http://schemas.openxmlformats.org/drawingml/2006/picture">
+                <pic:pic xmlns:pic="http://schemas.openxmlformats.org/drawingml/2006/picture">
+                  <pic:nvPicPr>
+                    <pic:cNvPr id="1" name=""/>
+                    <pic:cNvPicPr/>
+                  </pic:nvPicPr>
+                  <pic:blipFill>
+                    <a:blip r:embed="rId91"/>
+                    <a:stretch>
+                      <a:fillRect/>
+                    </a:stretch>
+                  </pic:blipFill>
+                  <pic:spPr>
+                    <a:xfrm>
+                      <a:off x="0" y="0"/>
+                      <a:ext cx="6662222" cy="542848"/>
+                    </a:xfrm>
+                    <a:prstGeom prst="rect">
+                      <a:avLst/>
+                    </a:prstGeom>
+                  </pic:spPr>
+                </pic:pic>
+              </a:graphicData>
+            </a:graphic>
+          </wp:inline>
+        </w:drawing>
+      </w:r>
+    </w:p>
+    <w:p/>
+    <w:p>
+      <w:pPr>
+        <w:rPr>
+          <w:b/>
+          <w:bCs/>
+          <w:u w:val="single"/>
+        </w:rPr>
+      </w:pPr>
+      <w:r>
+        <w:rPr>
+          <w:b/>
+          <w:bCs/>
+          <w:u w:val="single"/>
+        </w:rPr>
+        <w:t>React Redux: Action Payload</w:t>
+      </w:r>
+    </w:p>
+    <w:p>
+      <w:pPr>
+        <w:pStyle w:val="ListParagraph"/>
+        <w:numPr>
+          <w:ilvl w:val="0"/>
+          <w:numId w:val="1"/>
+        </w:numPr>
+      </w:pPr>
+      <w:r>
+        <w:t xml:space="preserve">Suppose we want to add additional information to a dispatched action. This additional information is </w:t>
+      </w:r>
+      <w:proofErr w:type="gramStart"/>
+      <w:r>
+        <w:t>call</w:t>
+      </w:r>
+      <w:proofErr w:type="gramEnd"/>
+      <w:r>
+        <w:t xml:space="preserve"> the payload by convention.</w:t>
+      </w:r>
+    </w:p>
+    <w:p>
+      <w:pPr>
+        <w:pStyle w:val="ListParagraph"/>
+        <w:numPr>
+          <w:ilvl w:val="0"/>
+          <w:numId w:val="1"/>
+        </w:numPr>
+      </w:pPr>
+      <w:r>
+        <w:t>For example, suppose instead of dispatching an action that decrements the number of cakes by 1, we can send an action that decrements the number of cakes by an arbitrary number. To do so, we will need an input element to get the user input (desired number of cakes to decrement by) and then dispatch an action with the number of cakes to decrement by as its payload</w:t>
+      </w:r>
+    </w:p>
+    <w:p>
+      <w:pPr>
+        <w:pStyle w:val="ListParagraph"/>
+        <w:numPr>
+          <w:ilvl w:val="0"/>
+          <w:numId w:val="1"/>
+        </w:numPr>
+      </w:pPr>
+      <w:r>
+        <w:t xml:space="preserve">To do so, we will create the following </w:t>
+      </w:r>
+      <w:proofErr w:type="spellStart"/>
+      <w:r>
+        <w:t>newCakeContainer</w:t>
+      </w:r>
+      <w:proofErr w:type="spellEnd"/>
+      <w:r>
+        <w:t xml:space="preserve"> component. </w:t>
+      </w:r>
+    </w:p>
+    <w:p>
+      <w:pPr>
+        <w:pStyle w:val="ListParagraph"/>
+        <w:numPr>
+          <w:ilvl w:val="0"/>
+          <w:numId w:val="1"/>
+        </w:numPr>
+      </w:pPr>
+      <w:r>
+        <w:drawing>
+          <wp:inline distT="0" distB="0" distL="0" distR="0" wp14:anchorId="5E5A0E86" wp14:editId="5A70B169">
+            <wp:extent cx="6013101" cy="6105525"/>
+            <wp:effectExtent l="0" t="0" r="6985" b="0"/>
+            <wp:docPr id="91" name="Picture 91" descr="Text&#10;&#10;Description automatically generated"/>
+            <wp:cNvGraphicFramePr>
+              <a:graphicFrameLocks xmlns:a="http://schemas.openxmlformats.org/drawingml/2006/main" noChangeAspect="1"/>
+            </wp:cNvGraphicFramePr>
+            <a:graphic xmlns:a="http://schemas.openxmlformats.org/drawingml/2006/main">
+              <a:graphicData uri="http://schemas.openxmlformats.org/drawingml/2006/picture">
+                <pic:pic xmlns:pic="http://schemas.openxmlformats.org/drawingml/2006/picture">
+                  <pic:nvPicPr>
+                    <pic:cNvPr id="91" name="Picture 91" descr="Text&#10;&#10;Description automatically generated"/>
+                    <pic:cNvPicPr/>
+                  </pic:nvPicPr>
+                  <pic:blipFill>
+                    <a:blip r:embed="rId92"/>
+                    <a:stretch>
+                      <a:fillRect/>
+                    </a:stretch>
+                  </pic:blipFill>
+                  <pic:spPr>
+                    <a:xfrm>
+                      <a:off x="0" y="0"/>
+                      <a:ext cx="6022591" cy="6115161"/>
+                    </a:xfrm>
+                    <a:prstGeom prst="rect">
+                      <a:avLst/>
+                    </a:prstGeom>
+                  </pic:spPr>
+                </pic:pic>
+              </a:graphicData>
+            </a:graphic>
+          </wp:inline>
+        </w:drawing>
+      </w:r>
+    </w:p>
+    <w:p>
+      <w:pPr>
+        <w:pStyle w:val="ListParagraph"/>
+        <w:numPr>
+          <w:ilvl w:val="0"/>
+          <w:numId w:val="1"/>
+        </w:numPr>
+      </w:pPr>
+      <w:r>
+        <w:lastRenderedPageBreak/>
+        <w:t xml:space="preserve">Notice how we used useState to get the users input in the input field. Also notice that when we click the button, the function callback is no longer </w:t>
+      </w:r>
+      <w:proofErr w:type="spellStart"/>
+      <w:proofErr w:type="gramStart"/>
+      <w:r>
+        <w:t>props.buyCake</w:t>
+      </w:r>
+      <w:proofErr w:type="spellEnd"/>
+      <w:proofErr w:type="gramEnd"/>
+      <w:r>
+        <w:t xml:space="preserve">, but rather a new function callback which executes the </w:t>
+      </w:r>
+      <w:proofErr w:type="spellStart"/>
+      <w:r>
+        <w:t>buyCake</w:t>
+      </w:r>
+      <w:proofErr w:type="spellEnd"/>
+      <w:r>
+        <w:t xml:space="preserve"> function with the number of cakes to decrement by as the parameter. Since we changed to </w:t>
+      </w:r>
+      <w:proofErr w:type="spellStart"/>
+      <w:r>
+        <w:t>buyCake</w:t>
+      </w:r>
+      <w:proofErr w:type="spellEnd"/>
+      <w:r>
+        <w:t xml:space="preserve"> function, we also </w:t>
+      </w:r>
+      <w:proofErr w:type="gramStart"/>
+      <w:r>
+        <w:t>have to</w:t>
+      </w:r>
+      <w:proofErr w:type="gramEnd"/>
+      <w:r>
+        <w:t xml:space="preserve"> change the function associated with the </w:t>
+      </w:r>
+      <w:proofErr w:type="spellStart"/>
+      <w:r>
+        <w:t>buyCake</w:t>
+      </w:r>
+      <w:proofErr w:type="spellEnd"/>
+      <w:r>
+        <w:t xml:space="preserve"> key in </w:t>
+      </w:r>
+      <w:proofErr w:type="spellStart"/>
+      <w:r>
+        <w:t>mapDisptachToProps</w:t>
+      </w:r>
+      <w:proofErr w:type="spellEnd"/>
+      <w:r>
+        <w:t>. Thus, the function callback is no longer ‘</w:t>
+      </w:r>
+      <w:proofErr w:type="gramStart"/>
+      <w:r>
+        <w:t>()=</w:t>
+      </w:r>
+      <w:proofErr w:type="gramEnd"/>
+      <w:r>
+        <w:t>&gt;dispatch(</w:t>
+      </w:r>
+      <w:proofErr w:type="spellStart"/>
+      <w:r>
+        <w:t>buyCake</w:t>
+      </w:r>
+      <w:proofErr w:type="spellEnd"/>
+      <w:r>
+        <w:t>())’, but rather ‘(number) =&gt; dispatch(</w:t>
+      </w:r>
+      <w:proofErr w:type="spellStart"/>
+      <w:r>
+        <w:t>buyCake</w:t>
+      </w:r>
+      <w:proofErr w:type="spellEnd"/>
+      <w:r>
+        <w:t xml:space="preserve">(number))’. Since we changed the </w:t>
+      </w:r>
+      <w:proofErr w:type="spellStart"/>
+      <w:r>
+        <w:t>buyCake</w:t>
+      </w:r>
+      <w:proofErr w:type="spellEnd"/>
+      <w:r>
+        <w:t xml:space="preserve"> action creator function inside the dispatch function to now have a parameter, we need modify the </w:t>
+      </w:r>
+      <w:proofErr w:type="spellStart"/>
+      <w:r>
+        <w:t>buyCake</w:t>
+      </w:r>
+      <w:proofErr w:type="spellEnd"/>
+      <w:r>
+        <w:t xml:space="preserve"> action creator function inside the cakeAction</w:t>
+      </w:r>
+      <w:r>
+        <w:t>s.js file.</w:t>
+      </w:r>
+    </w:p>
+    <w:p>
+      <w:pPr>
+        <w:pStyle w:val="ListParagraph"/>
+        <w:numPr>
+          <w:ilvl w:val="0"/>
+          <w:numId w:val="1"/>
+        </w:numPr>
+      </w:pPr>
+      <w:r>
+        <w:drawing>
+          <wp:inline distT="0" distB="0" distL="0" distR="0" wp14:anchorId="01D5F62E" wp14:editId="08520088">
+            <wp:extent cx="3791479" cy="2286319"/>
+            <wp:effectExtent l="0" t="0" r="0" b="0"/>
+            <wp:docPr id="93" name="Picture 93" descr="Text&#10;&#10;Description automatically generated"/>
+            <wp:cNvGraphicFramePr>
+              <a:graphicFrameLocks xmlns:a="http://schemas.openxmlformats.org/drawingml/2006/main" noChangeAspect="1"/>
+            </wp:cNvGraphicFramePr>
+            <a:graphic xmlns:a="http://schemas.openxmlformats.org/drawingml/2006/main">
+              <a:graphicData uri="http://schemas.openxmlformats.org/drawingml/2006/picture">
+                <pic:pic xmlns:pic="http://schemas.openxmlformats.org/drawingml/2006/picture">
+                  <pic:nvPicPr>
+                    <pic:cNvPr id="93" name="Picture 93" descr="Text&#10;&#10;Description automatically generated"/>
+                    <pic:cNvPicPr/>
+                  </pic:nvPicPr>
+                  <pic:blipFill>
+                    <a:blip r:embed="rId93"/>
+                    <a:stretch>
+                      <a:fillRect/>
+                    </a:stretch>
+                  </pic:blipFill>
+                  <pic:spPr>
+                    <a:xfrm>
+                      <a:off x="0" y="0"/>
+                      <a:ext cx="3791479" cy="2286319"/>
+                    </a:xfrm>
+                    <a:prstGeom prst="rect">
+                      <a:avLst/>
+                    </a:prstGeom>
+                  </pic:spPr>
+                </pic:pic>
+              </a:graphicData>
+            </a:graphic>
+          </wp:inline>
+        </w:drawing>
+      </w:r>
+    </w:p>
+    <w:p>
+      <w:pPr>
+        <w:pStyle w:val="ListParagraph"/>
+        <w:numPr>
+          <w:ilvl w:val="0"/>
+          <w:numId w:val="1"/>
+        </w:numPr>
+      </w:pPr>
+      <w:r>
+        <w:t xml:space="preserve">Notice we created added a new ‘payload’ property whose value is the number of cakes to decrement by. Via the ‘payload’ property, we </w:t>
+      </w:r>
+      <w:proofErr w:type="gramStart"/>
+      <w:r>
+        <w:t>are able to</w:t>
+      </w:r>
+      <w:proofErr w:type="gramEnd"/>
+      <w:r>
+        <w:t xml:space="preserve"> send more information to the </w:t>
+      </w:r>
+      <w:proofErr w:type="spellStart"/>
+      <w:r>
+        <w:t>cakeReducer</w:t>
+      </w:r>
+      <w:proofErr w:type="spellEnd"/>
+      <w:r>
+        <w:t xml:space="preserve">. Also notice the use of default parameters to set number = 1 by default. This is because we don’t want to break our existing functionality of decrementing by 1 if there is no user input. </w:t>
+      </w:r>
+    </w:p>
+    <w:p>
+      <w:pPr>
+        <w:pStyle w:val="ListParagraph"/>
+        <w:numPr>
+          <w:ilvl w:val="0"/>
+          <w:numId w:val="1"/>
+        </w:numPr>
+      </w:pPr>
+      <w:r>
+        <w:t xml:space="preserve">We now need to modify the </w:t>
+      </w:r>
+      <w:proofErr w:type="spellStart"/>
+      <w:r>
+        <w:t>cakeReducer</w:t>
+      </w:r>
+      <w:proofErr w:type="spellEnd"/>
+      <w:r>
+        <w:t xml:space="preserve"> in cakeReducer.js to handle this ‘payload’ property as shown in the following:</w:t>
+      </w:r>
+    </w:p>
+    <w:p>
+      <w:pPr>
+        <w:pStyle w:val="ListParagraph"/>
+        <w:numPr>
+          <w:ilvl w:val="0"/>
+          <w:numId w:val="1"/>
+        </w:numPr>
+      </w:pPr>
+      <w:r>
+        <w:drawing>
+          <wp:inline distT="0" distB="0" distL="0" distR="0" wp14:anchorId="5507160A" wp14:editId="36568FF2">
+            <wp:extent cx="5953125" cy="3615014"/>
+            <wp:effectExtent l="0" t="0" r="0" b="5080"/>
+            <wp:docPr id="94" name="Picture 94" descr="Text&#10;&#10;Description automatically generated"/>
+            <wp:cNvGraphicFramePr>
+              <a:graphicFrameLocks xmlns:a="http://schemas.openxmlformats.org/drawingml/2006/main" noChangeAspect="1"/>
+            </wp:cNvGraphicFramePr>
+            <a:graphic xmlns:a="http://schemas.openxmlformats.org/drawingml/2006/main">
+              <a:graphicData uri="http://schemas.openxmlformats.org/drawingml/2006/picture">
+                <pic:pic xmlns:pic="http://schemas.openxmlformats.org/drawingml/2006/picture">
+                  <pic:nvPicPr>
+                    <pic:cNvPr id="94" name="Picture 94" descr="Text&#10;&#10;Description automatically generated"/>
+                    <pic:cNvPicPr/>
+                  </pic:nvPicPr>
+                  <pic:blipFill>
+                    <a:blip r:embed="rId94"/>
+                    <a:stretch>
+                      <a:fillRect/>
+                    </a:stretch>
+                  </pic:blipFill>
+                  <pic:spPr>
+                    <a:xfrm>
+                      <a:off x="0" y="0"/>
+                      <a:ext cx="5958043" cy="3618000"/>
+                    </a:xfrm>
+                    <a:prstGeom prst="rect">
+                      <a:avLst/>
+                    </a:prstGeom>
+                  </pic:spPr>
+                </pic:pic>
+              </a:graphicData>
+            </a:graphic>
+          </wp:inline>
+        </w:drawing>
+      </w:r>
+    </w:p>
+    <w:p>
+      <w:pPr>
+        <w:pStyle w:val="ListParagraph"/>
+        <w:numPr>
+          <w:ilvl w:val="0"/>
+          <w:numId w:val="1"/>
+        </w:numPr>
+      </w:pPr>
+      <w:r>
+        <w:t xml:space="preserve">Now, instead of decrementing the number of cakes by 1, we can decrement by the number of cakes by </w:t>
+      </w:r>
+      <w:proofErr w:type="spellStart"/>
+      <w:proofErr w:type="gramStart"/>
+      <w:r>
+        <w:t>action.payload</w:t>
+      </w:r>
+      <w:proofErr w:type="spellEnd"/>
+      <w:proofErr w:type="gramEnd"/>
+      <w:r>
+        <w:t xml:space="preserve"> which is the value of the user input.</w:t>
+      </w:r>
+    </w:p>
+    <w:p>
+      <w:pPr>
+        <w:pStyle w:val="ListParagraph"/>
+        <w:numPr>
+          <w:ilvl w:val="0"/>
+          <w:numId w:val="1"/>
+        </w:numPr>
+      </w:pPr>
+      <w:r>
+        <w:t xml:space="preserve">Now, we just have to add the </w:t>
+      </w:r>
+      <w:proofErr w:type="spellStart"/>
+      <w:r>
+        <w:t>NewCakeContainer</w:t>
+      </w:r>
+      <w:proofErr w:type="spellEnd"/>
+      <w:r>
+        <w:t xml:space="preserve"> component to the App </w:t>
+      </w:r>
+      <w:proofErr w:type="gramStart"/>
+      <w:r>
+        <w:t>component .</w:t>
+      </w:r>
+      <w:proofErr w:type="gramEnd"/>
+    </w:p>
+    <w:p>
+      <w:pPr>
+        <w:rPr>
+          <w:b/>
+          <w:bCs/>
+          <w:u w:val="single"/>
+        </w:rPr>
+      </w:pPr>
+      <w:r>
+        <w:rPr>
+          <w:b/>
+          <w:bCs/>
+          <w:u w:val="single"/>
+        </w:rPr>
+        <w:lastRenderedPageBreak/>
+        <w:t xml:space="preserve">React Redux: </w:t>
+      </w:r>
+      <w:proofErr w:type="spellStart"/>
+      <w:r>
+        <w:rPr>
+          <w:b/>
+          <w:bCs/>
+          <w:u w:val="single"/>
+        </w:rPr>
+        <w:t>mapStateToProps</w:t>
+      </w:r>
+      <w:proofErr w:type="spellEnd"/>
+    </w:p>
+    <w:p>
+      <w:pPr>
+        <w:pStyle w:val="ListParagraph"/>
+        <w:numPr>
+          <w:ilvl w:val="0"/>
+          <w:numId w:val="1"/>
+        </w:numPr>
+      </w:pPr>
+      <w:r>
+        <w:t xml:space="preserve">We learned that the </w:t>
+      </w:r>
+      <w:proofErr w:type="spellStart"/>
+      <w:r>
+        <w:t>mapStateToProps</w:t>
+      </w:r>
+      <w:proofErr w:type="spellEnd"/>
+      <w:r>
+        <w:t xml:space="preserve"> function takes in the state as a </w:t>
+      </w:r>
+      <w:r>
+        <w:t>parameter, allowing us to</w:t>
+      </w:r>
+      <w:r>
+        <w:t xml:space="preserve"> access certain properties o</w:t>
+      </w:r>
+      <w:r>
+        <w:t>f this state object.</w:t>
+      </w:r>
+    </w:p>
+    <w:p>
+      <w:pPr>
+        <w:pStyle w:val="ListParagraph"/>
+        <w:numPr>
+          <w:ilvl w:val="0"/>
+          <w:numId w:val="1"/>
+        </w:numPr>
+      </w:pPr>
+      <w:r>
+        <w:t xml:space="preserve">However, the </w:t>
+      </w:r>
+      <w:proofErr w:type="spellStart"/>
+      <w:r>
+        <w:t>mapStateToProps</w:t>
+      </w:r>
+      <w:proofErr w:type="spellEnd"/>
+      <w:r>
+        <w:t xml:space="preserve"> also takes in a second parameter which are the props that the component receives</w:t>
+      </w:r>
+      <w:r>
+        <w:t xml:space="preserve"> from its parent component</w:t>
+      </w:r>
+      <w:r>
+        <w:t xml:space="preserve">. This second parameter is called </w:t>
+      </w:r>
+      <w:proofErr w:type="spellStart"/>
+      <w:r>
+        <w:t>ownProps</w:t>
+      </w:r>
+      <w:proofErr w:type="spellEnd"/>
+      <w:r>
+        <w:t xml:space="preserve"> by convention.</w:t>
+      </w:r>
+    </w:p>
+    <w:p>
+      <w:pPr>
+        <w:pStyle w:val="ListParagraph"/>
+        <w:numPr>
+          <w:ilvl w:val="0"/>
+          <w:numId w:val="1"/>
+        </w:numPr>
+      </w:pPr>
+      <w:r>
+        <w:t xml:space="preserve">Suppose we wanted to create a new component called </w:t>
+      </w:r>
+      <w:proofErr w:type="spellStart"/>
+      <w:r>
+        <w:t>ItemContainer</w:t>
+      </w:r>
+      <w:proofErr w:type="spellEnd"/>
+      <w:r>
+        <w:t xml:space="preserve"> which took in either a ‘cake’ or ‘</w:t>
+      </w:r>
+      <w:proofErr w:type="spellStart"/>
+      <w:r>
+        <w:t>iceCream</w:t>
+      </w:r>
+      <w:proofErr w:type="spellEnd"/>
+      <w:r>
+        <w:t>’ prop from its parent component. If the ‘cake’ prop was passed, then the number of cakes in the redux store would be displayed. If the ‘</w:t>
+      </w:r>
+      <w:proofErr w:type="spellStart"/>
+      <w:r>
+        <w:t>iceCream</w:t>
+      </w:r>
+      <w:proofErr w:type="spellEnd"/>
+      <w:r>
+        <w:t>’ prop was passed, then the number of ice creams in the redux store would be displayed.</w:t>
+      </w:r>
+    </w:p>
+    <w:p>
+      <w:pPr>
+        <w:pStyle w:val="ListParagraph"/>
+        <w:numPr>
+          <w:ilvl w:val="0"/>
+          <w:numId w:val="1"/>
+        </w:numPr>
+      </w:pPr>
+      <w:r>
+        <w:t>The code would look like the following:</w:t>
+      </w:r>
+    </w:p>
+    <w:p>
+      <w:pPr>
+        <w:pStyle w:val="ListParagraph"/>
+        <w:numPr>
+          <w:ilvl w:val="0"/>
+          <w:numId w:val="1"/>
+        </w:numPr>
+      </w:pPr>
+      <w:r>
+        <w:drawing>
+          <wp:inline distT="0" distB="0" distL="0" distR="0" wp14:anchorId="1BBAC1FF" wp14:editId="425F720E">
+            <wp:extent cx="5829300" cy="2832608"/>
+            <wp:effectExtent l="0" t="0" r="0" b="6350"/>
+            <wp:docPr id="96" name="Picture 96"/>
+            <wp:cNvGraphicFramePr>
+              <a:graphicFrameLocks xmlns:a="http://schemas.openxmlformats.org/drawingml/2006/main" noChangeAspect="1"/>
+            </wp:cNvGraphicFramePr>
+            <a:graphic xmlns:a="http://schemas.openxmlformats.org/drawingml/2006/main">
+              <a:graphicData uri="http://schemas.openxmlformats.org/drawingml/2006/picture">
+                <pic:pic xmlns:pic="http://schemas.openxmlformats.org/drawingml/2006/picture">
+                  <pic:nvPicPr>
+                    <pic:cNvPr id="1" name=""/>
+                    <pic:cNvPicPr/>
+                  </pic:nvPicPr>
+                  <pic:blipFill>
+                    <a:blip r:embed="rId95"/>
+                    <a:stretch>
+                      <a:fillRect/>
+                    </a:stretch>
+                  </pic:blipFill>
+                  <pic:spPr>
+                    <a:xfrm>
+                      <a:off x="0" y="0"/>
+                      <a:ext cx="5837480" cy="2836583"/>
+                    </a:xfrm>
+                    <a:prstGeom prst="rect">
+                      <a:avLst/>
+                    </a:prstGeom>
+                  </pic:spPr>
+                </pic:pic>
+              </a:graphicData>
+            </a:graphic>
+          </wp:inline>
+        </w:drawing>
+      </w:r>
+    </w:p>
+    <w:p>
+      <w:pPr>
+        <w:pStyle w:val="ListParagraph"/>
+        <w:numPr>
+          <w:ilvl w:val="0"/>
+          <w:numId w:val="1"/>
+        </w:numPr>
+      </w:pPr>
+      <w:r>
+        <w:t>Suppose we passed the ‘cake’ prop in its parent component as shown below:</w:t>
+      </w:r>
+    </w:p>
+    <w:p>
+      <w:pPr>
+        <w:pStyle w:val="ListParagraph"/>
+        <w:numPr>
+          <w:ilvl w:val="0"/>
+          <w:numId w:val="1"/>
+        </w:numPr>
+      </w:pPr>
+      <w:r>
+        <w:drawing>
+          <wp:inline distT="0" distB="0" distL="0" distR="0" wp14:anchorId="289898DF" wp14:editId="6A17E4DC">
+            <wp:extent cx="3105149" cy="1318299"/>
+            <wp:effectExtent l="0" t="0" r="635" b="0"/>
+            <wp:docPr id="98" name="Picture 98" descr="Text&#10;&#10;Description automatically generated"/>
+            <wp:cNvGraphicFramePr>
+              <a:graphicFrameLocks xmlns:a="http://schemas.openxmlformats.org/drawingml/2006/main" noChangeAspect="1"/>
+            </wp:cNvGraphicFramePr>
+            <a:graphic xmlns:a="http://schemas.openxmlformats.org/drawingml/2006/main">
+              <a:graphicData uri="http://schemas.openxmlformats.org/drawingml/2006/picture">
+                <pic:pic xmlns:pic="http://schemas.openxmlformats.org/drawingml/2006/picture">
+                  <pic:nvPicPr>
+                    <pic:cNvPr id="98" name="Picture 98" descr="Text&#10;&#10;Description automatically generated"/>
+                    <pic:cNvPicPr/>
+                  </pic:nvPicPr>
+                  <pic:blipFill>
+                    <a:blip r:embed="rId96"/>
+                    <a:stretch>
+                      <a:fillRect/>
+                    </a:stretch>
+                  </pic:blipFill>
+                  <pic:spPr>
+                    <a:xfrm>
+                      <a:off x="0" y="0"/>
+                      <a:ext cx="3108408" cy="1319682"/>
+                    </a:xfrm>
+                    <a:prstGeom prst="rect">
+                      <a:avLst/>
+                    </a:prstGeom>
+                  </pic:spPr>
+                </pic:pic>
+              </a:graphicData>
+            </a:graphic>
+          </wp:inline>
+        </w:drawing>
+      </w:r>
+    </w:p>
+    <w:p>
+      <w:pPr>
+        <w:pStyle w:val="ListParagraph"/>
+        <w:numPr>
+          <w:ilvl w:val="0"/>
+          <w:numId w:val="1"/>
+        </w:numPr>
+      </w:pPr>
+      <w:r>
+        <w:t xml:space="preserve">Then the webpage output would be: </w:t>
+      </w:r>
+      <w:r>
+        <w:drawing>
+          <wp:inline distT="0" distB="0" distL="0" distR="0" wp14:anchorId="1DE0A81F" wp14:editId="4E9E6096">
+            <wp:extent cx="333422" cy="352474"/>
+            <wp:effectExtent l="0" t="0" r="9525" b="0"/>
+            <wp:docPr id="99" name="Picture 99"/>
+            <wp:cNvGraphicFramePr>
+              <a:graphicFrameLocks xmlns:a="http://schemas.openxmlformats.org/drawingml/2006/main" noChangeAspect="1"/>
+            </wp:cNvGraphicFramePr>
+            <a:graphic xmlns:a="http://schemas.openxmlformats.org/drawingml/2006/main">
+              <a:graphicData uri="http://schemas.openxmlformats.org/drawingml/2006/picture">
+                <pic:pic xmlns:pic="http://schemas.openxmlformats.org/drawingml/2006/picture">
+                  <pic:nvPicPr>
+                    <pic:cNvPr id="1" name=""/>
+                    <pic:cNvPicPr/>
+                  </pic:nvPicPr>
+                  <pic:blipFill>
+                    <a:blip r:embed="rId97"/>
+                    <a:stretch>
+                      <a:fillRect/>
+                    </a:stretch>
+                  </pic:blipFill>
+                  <pic:spPr>
+                    <a:xfrm>
+                      <a:off x="0" y="0"/>
+                      <a:ext cx="333422" cy="352474"/>
+                    </a:xfrm>
+                    <a:prstGeom prst="rect">
+                      <a:avLst/>
+                    </a:prstGeom>
+                  </pic:spPr>
+                </pic:pic>
+              </a:graphicData>
+            </a:graphic>
+          </wp:inline>
+        </w:drawing>
+      </w:r>
+      <w:r>
+        <w:t>which is the initial number of cakes.</w:t>
+      </w:r>
+    </w:p>
+    <w:p>
+      <w:pPr>
+        <w:pStyle w:val="ListParagraph"/>
+        <w:numPr>
+          <w:ilvl w:val="0"/>
+          <w:numId w:val="1"/>
+        </w:numPr>
+      </w:pPr>
+      <w:r>
+        <w:t xml:space="preserve">The console output would be: </w:t>
+      </w:r>
+      <w:r>
+        <w:drawing>
+          <wp:inline distT="0" distB="0" distL="0" distR="0" wp14:anchorId="12DD0930" wp14:editId="44B6281D">
+            <wp:extent cx="4867954" cy="2029108"/>
+            <wp:effectExtent l="0" t="0" r="8890" b="9525"/>
+            <wp:docPr id="102" name="Picture 102" descr="Graphical user interface, text, application, email&#10;&#10;Description automatically generated"/>
+            <wp:cNvGraphicFramePr>
+              <a:graphicFrameLocks xmlns:a="http://schemas.openxmlformats.org/drawingml/2006/main" noChangeAspect="1"/>
+            </wp:cNvGraphicFramePr>
+            <a:graphic xmlns:a="http://schemas.openxmlformats.org/drawingml/2006/main">
+              <a:graphicData uri="http://schemas.openxmlformats.org/drawingml/2006/picture">
+                <pic:pic xmlns:pic="http://schemas.openxmlformats.org/drawingml/2006/picture">
+                  <pic:nvPicPr>
+                    <pic:cNvPr id="102" name="Picture 102" descr="Graphical user interface, text, application, email&#10;&#10;Description automatically generated"/>
+                    <pic:cNvPicPr/>
+                  </pic:nvPicPr>
+                  <pic:blipFill>
+                    <a:blip r:embed="rId98"/>
+                    <a:stretch>
+                      <a:fillRect/>
+                    </a:stretch>
+                  </pic:blipFill>
+                  <pic:spPr>
+                    <a:xfrm>
+                      <a:off x="0" y="0"/>
+                      <a:ext cx="4867954" cy="2029108"/>
+                    </a:xfrm>
+                    <a:prstGeom prst="rect">
+                      <a:avLst/>
+                    </a:prstGeom>
+                  </pic:spPr>
+                </pic:pic>
+              </a:graphicData>
+            </a:graphic>
+          </wp:inline>
+        </w:drawing>
+      </w:r>
+    </w:p>
+    <w:p>
+      <w:pPr>
+        <w:pStyle w:val="ListParagraph"/>
+        <w:numPr>
+          <w:ilvl w:val="0"/>
+          <w:numId w:val="1"/>
+        </w:numPr>
+      </w:pPr>
+      <w:r>
+        <w:lastRenderedPageBreak/>
+        <w:t>To explain the above code, we start with the App component. We pass in two props, a ‘cake’ prop and a ‘hello’ prop. Notice that the ‘cake’ prop doesn’t have a value associated with it.</w:t>
+      </w:r>
+    </w:p>
+    <w:p>
+      <w:pPr>
+        <w:pStyle w:val="ListParagraph"/>
+        <w:numPr>
+          <w:ilvl w:val="0"/>
+          <w:numId w:val="1"/>
+        </w:numPr>
+      </w:pPr>
+      <w:r>
+        <w:t xml:space="preserve">Now, we go to the </w:t>
+      </w:r>
+      <w:proofErr w:type="spellStart"/>
+      <w:r>
+        <w:t>ItemContainer</w:t>
+      </w:r>
+      <w:proofErr w:type="spellEnd"/>
+      <w:r>
+        <w:t xml:space="preserve"> component.</w:t>
+      </w:r>
+    </w:p>
+    <w:p>
+      <w:pPr>
+        <w:pStyle w:val="ListParagraph"/>
+        <w:numPr>
+          <w:ilvl w:val="0"/>
+          <w:numId w:val="1"/>
+        </w:numPr>
+      </w:pPr>
+      <w:r>
+        <w:t xml:space="preserve">First, the difference between props and </w:t>
+      </w:r>
+      <w:proofErr w:type="spellStart"/>
+      <w:r>
+        <w:t>ownProps</w:t>
+      </w:r>
+      <w:proofErr w:type="spellEnd"/>
+      <w:r>
+        <w:t xml:space="preserve"> will be examined. </w:t>
+      </w:r>
+    </w:p>
+    <w:p>
+      <w:pPr>
+        <w:pStyle w:val="ListParagraph"/>
+        <w:numPr>
+          <w:ilvl w:val="1"/>
+          <w:numId w:val="1"/>
+        </w:numPr>
+      </w:pPr>
+      <w:r>
+        <w:t xml:space="preserve">Notice that in the </w:t>
+      </w:r>
+      <w:proofErr w:type="spellStart"/>
+      <w:r>
+        <w:t>mapStateToProps</w:t>
+      </w:r>
+      <w:proofErr w:type="spellEnd"/>
+      <w:r>
+        <w:t xml:space="preserve"> function, we log the </w:t>
+      </w:r>
+      <w:proofErr w:type="spellStart"/>
+      <w:r>
+        <w:t>ownProps</w:t>
+      </w:r>
+      <w:proofErr w:type="spellEnd"/>
+      <w:r>
+        <w:t xml:space="preserve"> object and from the console, we see that it has the ‘cake’ and ‘hello’ props. These are the props that were passed to the </w:t>
+      </w:r>
+      <w:proofErr w:type="spellStart"/>
+      <w:r>
+        <w:t>ItemContainer</w:t>
+      </w:r>
+      <w:proofErr w:type="spellEnd"/>
+      <w:r>
+        <w:t xml:space="preserve"> component by its parent component (the App component).</w:t>
+      </w:r>
+    </w:p>
+    <w:p>
+      <w:pPr>
+        <w:pStyle w:val="ListParagraph"/>
+        <w:numPr>
+          <w:ilvl w:val="1"/>
+          <w:numId w:val="1"/>
+        </w:numPr>
+      </w:pPr>
+      <w:r>
+        <w:t xml:space="preserve">In the </w:t>
+      </w:r>
+      <w:proofErr w:type="spellStart"/>
+      <w:r>
+        <w:t>ItemContainer</w:t>
+      </w:r>
+      <w:proofErr w:type="spellEnd"/>
+      <w:r>
+        <w:t xml:space="preserve"> component function, we log the props object and from the console we see that it has the ‘cake’ and ‘hello’ props as well. In addition, it also has the ‘item’ and ‘dispatch’ props. This ‘item’ prop was defined in the </w:t>
+      </w:r>
+      <w:proofErr w:type="spellStart"/>
+      <w:r>
+        <w:t>mapStateToProps</w:t>
+      </w:r>
+      <w:proofErr w:type="spellEnd"/>
+      <w:r>
+        <w:t xml:space="preserve">. The ‘item’ and ‘dispatch’ props were then passed to the </w:t>
+      </w:r>
+      <w:proofErr w:type="spellStart"/>
+      <w:r>
+        <w:t>ItemContainer</w:t>
+      </w:r>
+      <w:proofErr w:type="spellEnd"/>
+      <w:r>
+        <w:t xml:space="preserve"> HOC because of the connect function.</w:t>
+      </w:r>
+    </w:p>
+    <w:p>
+      <w:pPr>
+        <w:pStyle w:val="ListParagraph"/>
+        <w:numPr>
+          <w:ilvl w:val="1"/>
+          <w:numId w:val="1"/>
+        </w:numPr>
+      </w:pPr>
+      <w:r>
+        <w:t xml:space="preserve">Thus, </w:t>
+      </w:r>
+      <w:proofErr w:type="spellStart"/>
+      <w:r>
+        <w:t>ownProps</w:t>
+      </w:r>
+      <w:proofErr w:type="spellEnd"/>
+      <w:r>
+        <w:t xml:space="preserve"> are the props that the component receives directly from its parent component. Props are the props that the component receives directly from its parent component along with the addition props that the connect function provide.</w:t>
+      </w:r>
+    </w:p>
+    <w:p>
+      <w:pPr>
+        <w:pStyle w:val="ListParagraph"/>
+        <w:numPr>
+          <w:ilvl w:val="0"/>
+          <w:numId w:val="1"/>
+        </w:numPr>
+      </w:pPr>
+      <w:r>
+        <w:t xml:space="preserve">Notice that inside the </w:t>
+      </w:r>
+      <w:proofErr w:type="spellStart"/>
+      <w:r>
+        <w:t>mapStateToProps</w:t>
+      </w:r>
+      <w:proofErr w:type="spellEnd"/>
+      <w:r>
+        <w:t xml:space="preserve"> function, we check if the </w:t>
+      </w:r>
+      <w:proofErr w:type="spellStart"/>
+      <w:r>
+        <w:t>ownProps</w:t>
+      </w:r>
+      <w:proofErr w:type="spellEnd"/>
+      <w:r>
+        <w:t xml:space="preserve"> has a ‘cake’ property</w:t>
+      </w:r>
+      <w:r>
+        <w:t xml:space="preserve">. If it does, we access the number of cakes. If it doesn’t, we access the number of ice creams. Since the App component passed a ‘cake’ prop, the number of cakes is accessed. We then set the number of cakes as the value associated with the ‘item’ property in the object we return from the </w:t>
+      </w:r>
+      <w:proofErr w:type="spellStart"/>
+      <w:r>
+        <w:t>mapStateToProps</w:t>
+      </w:r>
+      <w:proofErr w:type="spellEnd"/>
+      <w:r>
+        <w:t xml:space="preserve"> function.</w:t>
+      </w:r>
+    </w:p>
+    <w:p>
+      <w:pPr>
+        <w:pStyle w:val="ListParagraph"/>
+        <w:numPr>
+          <w:ilvl w:val="0"/>
+          <w:numId w:val="1"/>
+        </w:numPr>
+      </w:pPr>
+      <w:r>
+        <w:t xml:space="preserve">Inside the </w:t>
+      </w:r>
+      <w:proofErr w:type="spellStart"/>
+      <w:r>
+        <w:t>ItemContainer</w:t>
+      </w:r>
+      <w:proofErr w:type="spellEnd"/>
+      <w:r>
+        <w:t xml:space="preserve"> component function, we make use of the ‘item’ prop. This ‘item’ prop was created by the </w:t>
+      </w:r>
+      <w:proofErr w:type="spellStart"/>
+      <w:r>
+        <w:t>mapStateToProps</w:t>
+      </w:r>
+      <w:proofErr w:type="spellEnd"/>
+      <w:r>
+        <w:t xml:space="preserve"> </w:t>
+      </w:r>
+      <w:proofErr w:type="gramStart"/>
+      <w:r>
+        <w:t>function</w:t>
+      </w:r>
+      <w:proofErr w:type="gramEnd"/>
+      <w:r>
+        <w:t xml:space="preserve"> and the ‘item’ prop was passed to the </w:t>
+      </w:r>
+      <w:proofErr w:type="spellStart"/>
+      <w:r>
+        <w:t>ItemContainer</w:t>
+      </w:r>
+      <w:proofErr w:type="spellEnd"/>
+      <w:r>
+        <w:t xml:space="preserve"> HOC via the connect function. Now, we log that value associated with the ‘item’ prop which in our case, is the initial number of cakes which is why 10 is rendered onto the webpage.</w:t>
+      </w:r>
+    </w:p>
+    <w:p>
+      <w:pPr>
+        <w:pStyle w:val="ListParagraph"/>
+        <w:numPr>
+          <w:ilvl w:val="0"/>
+          <w:numId w:val="1"/>
+        </w:numPr>
+      </w:pPr>
+      <w:r>
+        <w:t xml:space="preserve">A common use case of </w:t>
+      </w:r>
+      <w:proofErr w:type="spellStart"/>
+      <w:r>
+        <w:t>mapStateToProps</w:t>
+      </w:r>
+      <w:proofErr w:type="spellEnd"/>
+      <w:r>
+        <w:t xml:space="preserve"> is when we have a list of </w:t>
+      </w:r>
+      <w:r>
+        <w:t xml:space="preserve">items, and we click a particular item. We would pass in the </w:t>
+      </w:r>
+      <w:proofErr w:type="gramStart"/>
+      <w:r>
+        <w:t>particular item’s</w:t>
+      </w:r>
+      <w:proofErr w:type="gramEnd"/>
+      <w:r>
+        <w:t xml:space="preserve"> id as a prop and then fetch the data associated with that id from redux. </w:t>
+      </w:r>
+    </w:p>
+    <w:p/>
+    <w:p>
+      <w:pPr>
+        <w:rPr>
+          <w:b/>
+          <w:bCs/>
+          <w:u w:val="single"/>
+        </w:rPr>
+      </w:pPr>
+      <w:r>
+        <w:rPr>
+          <w:b/>
+          <w:bCs/>
+          <w:u w:val="single"/>
+        </w:rPr>
+        <w:t>React Redux</w:t>
+      </w:r>
+      <w:r>
+        <w:rPr>
+          <w:b/>
+          <w:bCs/>
+          <w:u w:val="single"/>
+        </w:rPr>
+        <w:t xml:space="preserve">: </w:t>
+      </w:r>
+      <w:proofErr w:type="spellStart"/>
+      <w:r>
+        <w:rPr>
+          <w:b/>
+          <w:bCs/>
+          <w:u w:val="single"/>
+        </w:rPr>
+        <w:t>mapDispatchToProps</w:t>
+      </w:r>
+      <w:proofErr w:type="spellEnd"/>
+    </w:p>
+    <w:p>
+      <w:pPr>
+        <w:pStyle w:val="ListParagraph"/>
+        <w:numPr>
+          <w:ilvl w:val="0"/>
+          <w:numId w:val="1"/>
+        </w:numPr>
+      </w:pPr>
+      <w:proofErr w:type="gramStart"/>
+      <w:r>
+        <w:t>Similar to</w:t>
+      </w:r>
+      <w:proofErr w:type="gramEnd"/>
+      <w:r>
+        <w:t xml:space="preserve"> </w:t>
+      </w:r>
+      <w:proofErr w:type="spellStart"/>
+      <w:r>
+        <w:t>mapStateToProps</w:t>
+      </w:r>
+      <w:proofErr w:type="spellEnd"/>
+      <w:r>
+        <w:t xml:space="preserve">, the </w:t>
+      </w:r>
+      <w:proofErr w:type="spellStart"/>
+      <w:r>
+        <w:t>mapDispatchToProps</w:t>
+      </w:r>
+      <w:proofErr w:type="spellEnd"/>
+      <w:r>
+        <w:t xml:space="preserve"> also takes in a second parameter called </w:t>
+      </w:r>
+      <w:proofErr w:type="spellStart"/>
+      <w:r>
+        <w:t>ownProps</w:t>
+      </w:r>
+      <w:proofErr w:type="spellEnd"/>
+      <w:r>
+        <w:t>. The idea is the exact same as above.</w:t>
+      </w:r>
+    </w:p>
+    <w:p>
+      <w:pPr>
+        <w:pStyle w:val="ListParagraph"/>
+        <w:numPr>
+          <w:ilvl w:val="0"/>
+          <w:numId w:val="1"/>
+        </w:numPr>
+      </w:pPr>
+      <w:r>
+        <w:t xml:space="preserve">Now, suppose when we click a button, we want to either send a BUY_CAKE action if there was a ‘cake’ prop passed to the component from its parent component. </w:t>
+      </w:r>
+      <w:proofErr w:type="gramStart"/>
+      <w:r>
+        <w:t>Or,</w:t>
+      </w:r>
+      <w:proofErr w:type="gramEnd"/>
+      <w:r>
+        <w:t xml:space="preserve"> we could send a BUY_ICE_CREAM action if there was an ‘</w:t>
+      </w:r>
+      <w:proofErr w:type="spellStart"/>
+      <w:r>
+        <w:t>iceCream</w:t>
+      </w:r>
+      <w:proofErr w:type="spellEnd"/>
+      <w:r>
+        <w:t>’ prop passed to the component from its parent component.</w:t>
+      </w:r>
+    </w:p>
+    <w:p>
+      <w:pPr>
+        <w:pStyle w:val="ListParagraph"/>
+        <w:numPr>
+          <w:ilvl w:val="0"/>
+          <w:numId w:val="1"/>
+        </w:numPr>
+      </w:pPr>
+      <w:r>
+        <w:t xml:space="preserve">There may also be a case where we only need a component to dispatch actions and not </w:t>
+      </w:r>
+      <w:r>
+        <w:t>subscribe</w:t>
+      </w:r>
+      <w:r>
+        <w:t xml:space="preserve"> to them. In that case, we pass null as the first parameter to the connect function.</w:t>
+      </w:r>
+    </w:p>
+    <w:p>
+      <w:pPr>
+        <w:pStyle w:val="ListParagraph"/>
+        <w:numPr>
+          <w:ilvl w:val="0"/>
+          <w:numId w:val="1"/>
+        </w:numPr>
+      </w:pPr>
+      <w:r>
+        <w:drawing>
+          <wp:inline distT="0" distB="0" distL="0" distR="0" wp14:anchorId="541221EC" wp14:editId="02CC580A">
+            <wp:extent cx="4473287" cy="2733675"/>
+            <wp:effectExtent l="0" t="0" r="3810" b="0"/>
+            <wp:docPr id="103" name="Picture 103" descr="Text&#10;&#10;Description automatically generated"/>
+            <wp:cNvGraphicFramePr>
+              <a:graphicFrameLocks xmlns:a="http://schemas.openxmlformats.org/drawingml/2006/main" noChangeAspect="1"/>
+            </wp:cNvGraphicFramePr>
+            <a:graphic xmlns:a="http://schemas.openxmlformats.org/drawingml/2006/main">
+              <a:graphicData uri="http://schemas.openxmlformats.org/drawingml/2006/picture">
+                <pic:pic xmlns:pic="http://schemas.openxmlformats.org/drawingml/2006/picture">
+                  <pic:nvPicPr>
+                    <pic:cNvPr id="103" name="Picture 103" descr="Text&#10;&#10;Description automatically generated"/>
+                    <pic:cNvPicPr/>
+                  </pic:nvPicPr>
+                  <pic:blipFill>
+                    <a:blip r:embed="rId99"/>
+                    <a:stretch>
+                      <a:fillRect/>
+                    </a:stretch>
+                  </pic:blipFill>
+                  <pic:spPr>
+                    <a:xfrm>
+                      <a:off x="0" y="0"/>
+                      <a:ext cx="4479914" cy="2737725"/>
+                    </a:xfrm>
+                    <a:prstGeom prst="rect">
+                      <a:avLst/>
+                    </a:prstGeom>
+                  </pic:spPr>
+                </pic:pic>
+              </a:graphicData>
+            </a:graphic>
+          </wp:inline>
+        </w:drawing>
+      </w:r>
+    </w:p>
+    <w:p>
+      <w:pPr>
+        <w:pStyle w:val="ListParagraph"/>
+        <w:numPr>
+          <w:ilvl w:val="0"/>
+          <w:numId w:val="1"/>
+        </w:numPr>
+      </w:pPr>
+      <w:r>
+        <w:lastRenderedPageBreak/>
+        <w:t>Now, if we run our application, we see the following in the console when we click the button once:</w:t>
+      </w:r>
+    </w:p>
+    <w:p>
+      <w:pPr>
+        <w:pStyle w:val="ListParagraph"/>
+        <w:numPr>
+          <w:ilvl w:val="0"/>
+          <w:numId w:val="1"/>
+        </w:numPr>
+      </w:pPr>
+      <w:r>
+        <w:drawing>
+          <wp:inline distT="0" distB="0" distL="0" distR="0" wp14:anchorId="717872CA" wp14:editId="34D8ADCA">
+            <wp:extent cx="4915586" cy="3010320"/>
+            <wp:effectExtent l="0" t="0" r="0" b="0"/>
+            <wp:docPr id="104" name="Picture 104" descr="Graphical user interface, text, application, email&#10;&#10;Description automatically generated"/>
+            <wp:cNvGraphicFramePr>
+              <a:graphicFrameLocks xmlns:a="http://schemas.openxmlformats.org/drawingml/2006/main" noChangeAspect="1"/>
+            </wp:cNvGraphicFramePr>
+            <a:graphic xmlns:a="http://schemas.openxmlformats.org/drawingml/2006/main">
+              <a:graphicData uri="http://schemas.openxmlformats.org/drawingml/2006/picture">
+                <pic:pic xmlns:pic="http://schemas.openxmlformats.org/drawingml/2006/picture">
+                  <pic:nvPicPr>
+                    <pic:cNvPr id="104" name="Picture 104" descr="Graphical user interface, text, application, email&#10;&#10;Description automatically generated"/>
+                    <pic:cNvPicPr/>
+                  </pic:nvPicPr>
+                  <pic:blipFill>
+                    <a:blip r:embed="rId100"/>
+                    <a:stretch>
+                      <a:fillRect/>
+                    </a:stretch>
+                  </pic:blipFill>
+                  <pic:spPr>
+                    <a:xfrm>
+                      <a:off x="0" y="0"/>
+                      <a:ext cx="4915586" cy="3010320"/>
                     </a:xfrm>
                     <a:prstGeom prst="rect">
                       <a:avLst/>

</xml_diff>